<commit_message>
committing updates to documentation
</commit_message>
<xml_diff>
--- a/Documentation/Project Documentation .docx
+++ b/Documentation/Project Documentation .docx
@@ -9013,6 +9013,2452 @@
       </w:r>
       <w:proofErr w:type="gramEnd"/>
     </w:p>
+    <w:p>
+      <w:pPr>
+        <w:pStyle w:val="NormalWeb"/>
+        <w:spacing w:before="0" w:beforeAutospacing="0" w:after="200" w:afterAutospacing="0"/>
+        <w:rPr>
+          <w:sz w:val="28"/>
+          <w:szCs w:val="28"/>
+        </w:rPr>
+      </w:pPr>
+      <w:r>
+        <w:rPr>
+          <w:color w:val="000000"/>
+          <w:sz w:val="28"/>
+          <w:szCs w:val="28"/>
+        </w:rPr>
+        <w:t>4.2 GUI</w:t>
+      </w:r>
+    </w:p>
+    <w:p/>
+    <w:tbl>
+      <w:tblPr>
+        <w:tblW w:w="0" w:type="auto"/>
+        <w:tblLook w:val="04A0" w:firstRow="1" w:lastRow="0" w:firstColumn="1" w:lastColumn="0" w:noHBand="0" w:noVBand="1"/>
+      </w:tblPr>
+      <w:tblGrid>
+        <w:gridCol w:w="4498"/>
+        <w:gridCol w:w="4842"/>
+      </w:tblGrid>
+      <w:tr>
+        <w:trPr>
+          <w:trHeight w:val="615"/>
+        </w:trPr>
+        <w:tc>
+          <w:tcPr>
+            <w:tcW w:w="4400" w:type="dxa"/>
+            <w:tcBorders>
+              <w:top w:val="single" w:sz="8" w:space="0" w:color="000000"/>
+              <w:left w:val="single" w:sz="8" w:space="0" w:color="000000"/>
+              <w:bottom w:val="single" w:sz="8" w:space="0" w:color="000000"/>
+              <w:right w:val="single" w:sz="8" w:space="0" w:color="000000"/>
+            </w:tcBorders>
+            <w:tcMar>
+              <w:top w:w="100" w:type="dxa"/>
+              <w:left w:w="100" w:type="dxa"/>
+              <w:bottom w:w="100" w:type="dxa"/>
+              <w:right w:w="100" w:type="dxa"/>
+            </w:tcMar>
+            <w:hideMark/>
+          </w:tcPr>
+          <w:p>
+            <w:pPr>
+              <w:pStyle w:val="NormalWeb"/>
+              <w:spacing w:before="240" w:beforeAutospacing="0" w:after="240" w:afterAutospacing="0" w:line="256" w:lineRule="auto"/>
+              <w:rPr>
+                <w:sz w:val="28"/>
+                <w:szCs w:val="28"/>
+              </w:rPr>
+            </w:pPr>
+            <w:r>
+              <w:rPr>
+                <w:color w:val="000000"/>
+                <w:sz w:val="28"/>
+                <w:szCs w:val="28"/>
+              </w:rPr>
+              <w:t>Login Page</w:t>
+            </w:r>
+          </w:p>
+        </w:tc>
+        <w:tc>
+          <w:tcPr>
+            <w:tcW w:w="4320" w:type="dxa"/>
+            <w:tcBorders>
+              <w:top w:val="single" w:sz="8" w:space="0" w:color="000000"/>
+              <w:left w:val="single" w:sz="8" w:space="0" w:color="000000"/>
+              <w:bottom w:val="single" w:sz="8" w:space="0" w:color="000000"/>
+              <w:right w:val="single" w:sz="8" w:space="0" w:color="000000"/>
+            </w:tcBorders>
+            <w:tcMar>
+              <w:top w:w="100" w:type="dxa"/>
+              <w:left w:w="100" w:type="dxa"/>
+              <w:bottom w:w="100" w:type="dxa"/>
+              <w:right w:w="100" w:type="dxa"/>
+            </w:tcMar>
+            <w:hideMark/>
+          </w:tcPr>
+          <w:p>
+            <w:pPr>
+              <w:pStyle w:val="NormalWeb"/>
+              <w:spacing w:before="240" w:beforeAutospacing="0" w:after="240" w:afterAutospacing="0" w:line="256" w:lineRule="auto"/>
+              <w:rPr>
+                <w:sz w:val="28"/>
+                <w:szCs w:val="28"/>
+              </w:rPr>
+            </w:pPr>
+            <w:r>
+              <w:rPr>
+                <w:color w:val="000000"/>
+                <w:sz w:val="28"/>
+                <w:szCs w:val="28"/>
+              </w:rPr>
+              <w:t>Forgot Password</w:t>
+            </w:r>
+          </w:p>
+        </w:tc>
+      </w:tr>
+      <w:tr>
+        <w:trPr>
+          <w:trHeight w:val="5190"/>
+        </w:trPr>
+        <w:tc>
+          <w:tcPr>
+            <w:tcW w:w="4400" w:type="dxa"/>
+            <w:tcBorders>
+              <w:top w:val="single" w:sz="8" w:space="0" w:color="000000"/>
+              <w:left w:val="single" w:sz="8" w:space="0" w:color="000000"/>
+              <w:bottom w:val="single" w:sz="8" w:space="0" w:color="000000"/>
+              <w:right w:val="single" w:sz="8" w:space="0" w:color="000000"/>
+            </w:tcBorders>
+            <w:tcMar>
+              <w:top w:w="100" w:type="dxa"/>
+              <w:left w:w="100" w:type="dxa"/>
+              <w:bottom w:w="100" w:type="dxa"/>
+              <w:right w:w="100" w:type="dxa"/>
+            </w:tcMar>
+            <w:hideMark/>
+          </w:tcPr>
+          <w:p>
+            <w:pPr>
+              <w:rPr>
+                <w:rFonts w:ascii="Times New Roman" w:hAnsi="Times New Roman" w:cs="Times New Roman"/>
+                <w:sz w:val="28"/>
+                <w:szCs w:val="28"/>
+              </w:rPr>
+            </w:pPr>
+            <w:r>
+              <w:rPr>
+                <w:rFonts w:ascii="Times New Roman" w:hAnsi="Times New Roman" w:cs="Times New Roman"/>
+                <w:noProof/>
+                <w:sz w:val="28"/>
+                <w:szCs w:val="28"/>
+                <w:lang w:val="en-US"/>
+              </w:rPr>
+              <w:lastRenderedPageBreak/>
+              <w:drawing>
+                <wp:inline distT="0" distB="0" distL="0" distR="0">
+                  <wp:extent cx="2783205" cy="4301490"/>
+                  <wp:effectExtent l="0" t="0" r="0" b="3810"/>
+                  <wp:docPr id="21" name="Picture 21" descr="Capture"/>
+                  <wp:cNvGraphicFramePr>
+                    <a:graphicFrameLocks xmlns:a="http://schemas.openxmlformats.org/drawingml/2006/main" noChangeAspect="1"/>
+                  </wp:cNvGraphicFramePr>
+                  <a:graphic xmlns:a="http://schemas.openxmlformats.org/drawingml/2006/main">
+                    <a:graphicData uri="http://schemas.openxmlformats.org/drawingml/2006/picture">
+                      <pic:pic xmlns:pic="http://schemas.openxmlformats.org/drawingml/2006/picture">
+                        <pic:nvPicPr>
+                          <pic:cNvPr id="0" name="Picture 5" descr="Capture"/>
+                          <pic:cNvPicPr>
+                            <a:picLocks noChangeAspect="1" noChangeArrowheads="1"/>
+                          </pic:cNvPicPr>
+                        </pic:nvPicPr>
+                        <pic:blipFill>
+                          <a:blip r:embed="rId7">
+                            <a:extLst>
+                              <a:ext uri="{28A0092B-C50C-407E-A947-70E740481C1C}">
+                                <a14:useLocalDpi xmlns:a14="http://schemas.microsoft.com/office/drawing/2010/main" val="0"/>
+                              </a:ext>
+                            </a:extLst>
+                          </a:blip>
+                          <a:srcRect/>
+                          <a:stretch>
+                            <a:fillRect/>
+                          </a:stretch>
+                        </pic:blipFill>
+                        <pic:spPr bwMode="auto">
+                          <a:xfrm>
+                            <a:off x="0" y="0"/>
+                            <a:ext cx="2783205" cy="4301490"/>
+                          </a:xfrm>
+                          <a:prstGeom prst="rect">
+                            <a:avLst/>
+                          </a:prstGeom>
+                          <a:noFill/>
+                          <a:ln>
+                            <a:noFill/>
+                          </a:ln>
+                        </pic:spPr>
+                      </pic:pic>
+                    </a:graphicData>
+                  </a:graphic>
+                </wp:inline>
+              </w:drawing>
+            </w:r>
+          </w:p>
+        </w:tc>
+        <w:tc>
+          <w:tcPr>
+            <w:tcW w:w="4320" w:type="dxa"/>
+            <w:tcBorders>
+              <w:top w:val="single" w:sz="8" w:space="0" w:color="000000"/>
+              <w:left w:val="single" w:sz="8" w:space="0" w:color="000000"/>
+              <w:bottom w:val="single" w:sz="8" w:space="0" w:color="000000"/>
+              <w:right w:val="single" w:sz="8" w:space="0" w:color="000000"/>
+            </w:tcBorders>
+            <w:tcMar>
+              <w:top w:w="100" w:type="dxa"/>
+              <w:left w:w="100" w:type="dxa"/>
+              <w:bottom w:w="100" w:type="dxa"/>
+              <w:right w:w="100" w:type="dxa"/>
+            </w:tcMar>
+            <w:hideMark/>
+          </w:tcPr>
+          <w:p>
+            <w:pPr>
+              <w:rPr>
+                <w:rFonts w:ascii="Times New Roman" w:hAnsi="Times New Roman" w:cs="Times New Roman"/>
+                <w:sz w:val="28"/>
+                <w:szCs w:val="28"/>
+              </w:rPr>
+            </w:pPr>
+            <w:r>
+              <w:rPr>
+                <w:rFonts w:ascii="Times New Roman" w:hAnsi="Times New Roman" w:cs="Times New Roman"/>
+                <w:noProof/>
+                <w:sz w:val="28"/>
+                <w:szCs w:val="28"/>
+                <w:lang w:val="en-US"/>
+              </w:rPr>
+              <w:drawing>
+                <wp:inline distT="0" distB="0" distL="0" distR="0">
+                  <wp:extent cx="2751455" cy="4341495"/>
+                  <wp:effectExtent l="0" t="0" r="0" b="1905"/>
+                  <wp:docPr id="20" name="Picture 20"/>
+                  <wp:cNvGraphicFramePr>
+                    <a:graphicFrameLocks xmlns:a="http://schemas.openxmlformats.org/drawingml/2006/main" noChangeAspect="1"/>
+                  </wp:cNvGraphicFramePr>
+                  <a:graphic xmlns:a="http://schemas.openxmlformats.org/drawingml/2006/main">
+                    <a:graphicData uri="http://schemas.openxmlformats.org/drawingml/2006/picture">
+                      <pic:pic xmlns:pic="http://schemas.openxmlformats.org/drawingml/2006/picture">
+                        <pic:nvPicPr>
+                          <pic:cNvPr id="0" name="Picture 6"/>
+                          <pic:cNvPicPr>
+                            <a:picLocks noChangeAspect="1" noChangeArrowheads="1"/>
+                          </pic:cNvPicPr>
+                        </pic:nvPicPr>
+                        <pic:blipFill>
+                          <a:blip r:embed="rId10">
+                            <a:extLst>
+                              <a:ext uri="{28A0092B-C50C-407E-A947-70E740481C1C}">
+                                <a14:useLocalDpi xmlns:a14="http://schemas.microsoft.com/office/drawing/2010/main" val="0"/>
+                              </a:ext>
+                            </a:extLst>
+                          </a:blip>
+                          <a:srcRect/>
+                          <a:stretch>
+                            <a:fillRect/>
+                          </a:stretch>
+                        </pic:blipFill>
+                        <pic:spPr bwMode="auto">
+                          <a:xfrm>
+                            <a:off x="0" y="0"/>
+                            <a:ext cx="2751455" cy="4341495"/>
+                          </a:xfrm>
+                          <a:prstGeom prst="rect">
+                            <a:avLst/>
+                          </a:prstGeom>
+                          <a:noFill/>
+                          <a:ln>
+                            <a:noFill/>
+                          </a:ln>
+                        </pic:spPr>
+                      </pic:pic>
+                    </a:graphicData>
+                  </a:graphic>
+                </wp:inline>
+              </w:drawing>
+            </w:r>
+          </w:p>
+        </w:tc>
+      </w:tr>
+      <w:tr>
+        <w:trPr>
+          <w:trHeight w:val="495"/>
+        </w:trPr>
+        <w:tc>
+          <w:tcPr>
+            <w:tcW w:w="4400" w:type="dxa"/>
+            <w:tcBorders>
+              <w:top w:val="single" w:sz="8" w:space="0" w:color="000000"/>
+              <w:left w:val="single" w:sz="8" w:space="0" w:color="000000"/>
+              <w:bottom w:val="single" w:sz="8" w:space="0" w:color="000000"/>
+              <w:right w:val="single" w:sz="8" w:space="0" w:color="000000"/>
+            </w:tcBorders>
+            <w:tcMar>
+              <w:top w:w="100" w:type="dxa"/>
+              <w:left w:w="100" w:type="dxa"/>
+              <w:bottom w:w="100" w:type="dxa"/>
+              <w:right w:w="100" w:type="dxa"/>
+            </w:tcMar>
+            <w:hideMark/>
+          </w:tcPr>
+          <w:p>
+            <w:pPr>
+              <w:pStyle w:val="NormalWeb"/>
+              <w:spacing w:before="240" w:beforeAutospacing="0" w:after="240" w:afterAutospacing="0" w:line="256" w:lineRule="auto"/>
+              <w:rPr>
+                <w:sz w:val="28"/>
+                <w:szCs w:val="28"/>
+              </w:rPr>
+            </w:pPr>
+            <w:r>
+              <w:rPr>
+                <w:color w:val="000000"/>
+                <w:sz w:val="28"/>
+                <w:szCs w:val="28"/>
+              </w:rPr>
+              <w:t>Register</w:t>
+            </w:r>
+          </w:p>
+        </w:tc>
+        <w:tc>
+          <w:tcPr>
+            <w:tcW w:w="4320" w:type="dxa"/>
+            <w:tcBorders>
+              <w:top w:val="single" w:sz="8" w:space="0" w:color="000000"/>
+              <w:left w:val="single" w:sz="8" w:space="0" w:color="000000"/>
+              <w:bottom w:val="single" w:sz="8" w:space="0" w:color="000000"/>
+              <w:right w:val="single" w:sz="8" w:space="0" w:color="000000"/>
+            </w:tcBorders>
+            <w:tcMar>
+              <w:top w:w="100" w:type="dxa"/>
+              <w:left w:w="100" w:type="dxa"/>
+              <w:bottom w:w="100" w:type="dxa"/>
+              <w:right w:w="100" w:type="dxa"/>
+            </w:tcMar>
+            <w:hideMark/>
+          </w:tcPr>
+          <w:p>
+            <w:pPr>
+              <w:pStyle w:val="NormalWeb"/>
+              <w:spacing w:before="240" w:beforeAutospacing="0" w:after="240" w:afterAutospacing="0" w:line="256" w:lineRule="auto"/>
+              <w:rPr>
+                <w:sz w:val="28"/>
+                <w:szCs w:val="28"/>
+              </w:rPr>
+            </w:pPr>
+            <w:r>
+              <w:rPr>
+                <w:sz w:val="28"/>
+                <w:szCs w:val="28"/>
+              </w:rPr>
+              <w:t>Home Screen</w:t>
+            </w:r>
+          </w:p>
+        </w:tc>
+      </w:tr>
+      <w:tr>
+        <w:trPr>
+          <w:trHeight w:val="5550"/>
+        </w:trPr>
+        <w:tc>
+          <w:tcPr>
+            <w:tcW w:w="4400" w:type="dxa"/>
+            <w:tcBorders>
+              <w:top w:val="single" w:sz="8" w:space="0" w:color="000000"/>
+              <w:left w:val="single" w:sz="8" w:space="0" w:color="000000"/>
+              <w:bottom w:val="single" w:sz="8" w:space="0" w:color="000000"/>
+              <w:right w:val="single" w:sz="8" w:space="0" w:color="000000"/>
+            </w:tcBorders>
+            <w:tcMar>
+              <w:top w:w="100" w:type="dxa"/>
+              <w:left w:w="100" w:type="dxa"/>
+              <w:bottom w:w="100" w:type="dxa"/>
+              <w:right w:w="100" w:type="dxa"/>
+            </w:tcMar>
+            <w:hideMark/>
+          </w:tcPr>
+          <w:p>
+            <w:pPr>
+              <w:rPr>
+                <w:rFonts w:ascii="Times New Roman" w:hAnsi="Times New Roman" w:cs="Times New Roman"/>
+                <w:sz w:val="28"/>
+                <w:szCs w:val="28"/>
+              </w:rPr>
+            </w:pPr>
+            <w:r>
+              <w:rPr>
+                <w:rFonts w:ascii="Times New Roman" w:hAnsi="Times New Roman" w:cs="Times New Roman"/>
+                <w:noProof/>
+                <w:sz w:val="28"/>
+                <w:szCs w:val="28"/>
+                <w:lang w:val="en-US"/>
+              </w:rPr>
+              <w:lastRenderedPageBreak/>
+              <w:drawing>
+                <wp:inline distT="0" distB="0" distL="0" distR="0">
+                  <wp:extent cx="2647950" cy="4858385"/>
+                  <wp:effectExtent l="0" t="0" r="0" b="0"/>
+                  <wp:docPr id="19" name="Picture 19" descr="Captureq"/>
+                  <wp:cNvGraphicFramePr>
+                    <a:graphicFrameLocks xmlns:a="http://schemas.openxmlformats.org/drawingml/2006/main" noChangeAspect="1"/>
+                  </wp:cNvGraphicFramePr>
+                  <a:graphic xmlns:a="http://schemas.openxmlformats.org/drawingml/2006/main">
+                    <a:graphicData uri="http://schemas.openxmlformats.org/drawingml/2006/picture">
+                      <pic:pic xmlns:pic="http://schemas.openxmlformats.org/drawingml/2006/picture">
+                        <pic:nvPicPr>
+                          <pic:cNvPr id="0" name="Picture 7" descr="Captureq"/>
+                          <pic:cNvPicPr>
+                            <a:picLocks noChangeAspect="1" noChangeArrowheads="1"/>
+                          </pic:cNvPicPr>
+                        </pic:nvPicPr>
+                        <pic:blipFill>
+                          <a:blip r:embed="rId8">
+                            <a:extLst>
+                              <a:ext uri="{28A0092B-C50C-407E-A947-70E740481C1C}">
+                                <a14:useLocalDpi xmlns:a14="http://schemas.microsoft.com/office/drawing/2010/main" val="0"/>
+                              </a:ext>
+                            </a:extLst>
+                          </a:blip>
+                          <a:srcRect/>
+                          <a:stretch>
+                            <a:fillRect/>
+                          </a:stretch>
+                        </pic:blipFill>
+                        <pic:spPr bwMode="auto">
+                          <a:xfrm>
+                            <a:off x="0" y="0"/>
+                            <a:ext cx="2647950" cy="4858385"/>
+                          </a:xfrm>
+                          <a:prstGeom prst="rect">
+                            <a:avLst/>
+                          </a:prstGeom>
+                          <a:noFill/>
+                          <a:ln>
+                            <a:noFill/>
+                          </a:ln>
+                        </pic:spPr>
+                      </pic:pic>
+                    </a:graphicData>
+                  </a:graphic>
+                </wp:inline>
+              </w:drawing>
+            </w:r>
+          </w:p>
+        </w:tc>
+        <w:tc>
+          <w:tcPr>
+            <w:tcW w:w="4320" w:type="dxa"/>
+            <w:tcBorders>
+              <w:top w:val="single" w:sz="8" w:space="0" w:color="000000"/>
+              <w:left w:val="single" w:sz="8" w:space="0" w:color="000000"/>
+              <w:bottom w:val="single" w:sz="8" w:space="0" w:color="000000"/>
+              <w:right w:val="single" w:sz="8" w:space="0" w:color="000000"/>
+            </w:tcBorders>
+            <w:tcMar>
+              <w:top w:w="100" w:type="dxa"/>
+              <w:left w:w="100" w:type="dxa"/>
+              <w:bottom w:w="100" w:type="dxa"/>
+              <w:right w:w="100" w:type="dxa"/>
+            </w:tcMar>
+            <w:hideMark/>
+          </w:tcPr>
+          <w:p>
+            <w:pPr>
+              <w:rPr>
+                <w:rFonts w:ascii="Times New Roman" w:hAnsi="Times New Roman" w:cs="Times New Roman"/>
+                <w:sz w:val="28"/>
+                <w:szCs w:val="28"/>
+              </w:rPr>
+            </w:pPr>
+            <w:r>
+              <w:rPr>
+                <w:noProof/>
+                <w:lang w:val="en-US"/>
+              </w:rPr>
+              <w:drawing>
+                <wp:inline distT="0" distB="0" distL="0" distR="0">
+                  <wp:extent cx="2552065" cy="4754880"/>
+                  <wp:effectExtent l="0" t="0" r="635" b="7620"/>
+                  <wp:docPr id="18" name="Picture 18"/>
+                  <wp:cNvGraphicFramePr>
+                    <a:graphicFrameLocks xmlns:a="http://schemas.openxmlformats.org/drawingml/2006/main" noChangeAspect="1"/>
+                  </wp:cNvGraphicFramePr>
+                  <a:graphic xmlns:a="http://schemas.openxmlformats.org/drawingml/2006/main">
+                    <a:graphicData uri="http://schemas.openxmlformats.org/drawingml/2006/picture">
+                      <pic:pic xmlns:pic="http://schemas.openxmlformats.org/drawingml/2006/picture">
+                        <pic:nvPicPr>
+                          <pic:cNvPr id="0" name="Picture 8"/>
+                          <pic:cNvPicPr>
+                            <a:picLocks noChangeAspect="1" noChangeArrowheads="1"/>
+                          </pic:cNvPicPr>
+                        </pic:nvPicPr>
+                        <pic:blipFill>
+                          <a:blip r:embed="rId11">
+                            <a:extLst>
+                              <a:ext uri="{28A0092B-C50C-407E-A947-70E740481C1C}">
+                                <a14:useLocalDpi xmlns:a14="http://schemas.microsoft.com/office/drawing/2010/main" val="0"/>
+                              </a:ext>
+                            </a:extLst>
+                          </a:blip>
+                          <a:srcRect/>
+                          <a:stretch>
+                            <a:fillRect/>
+                          </a:stretch>
+                        </pic:blipFill>
+                        <pic:spPr bwMode="auto">
+                          <a:xfrm>
+                            <a:off x="0" y="0"/>
+                            <a:ext cx="2552065" cy="4754880"/>
+                          </a:xfrm>
+                          <a:prstGeom prst="rect">
+                            <a:avLst/>
+                          </a:prstGeom>
+                          <a:noFill/>
+                          <a:ln>
+                            <a:noFill/>
+                          </a:ln>
+                        </pic:spPr>
+                      </pic:pic>
+                    </a:graphicData>
+                  </a:graphic>
+                </wp:inline>
+              </w:drawing>
+            </w:r>
+          </w:p>
+        </w:tc>
+      </w:tr>
+      <w:tr>
+        <w:trPr>
+          <w:trHeight w:val="615"/>
+        </w:trPr>
+        <w:tc>
+          <w:tcPr>
+            <w:tcW w:w="4400" w:type="dxa"/>
+            <w:tcBorders>
+              <w:top w:val="single" w:sz="8" w:space="0" w:color="000000"/>
+              <w:left w:val="single" w:sz="8" w:space="0" w:color="000000"/>
+              <w:bottom w:val="single" w:sz="8" w:space="0" w:color="000000"/>
+              <w:right w:val="single" w:sz="8" w:space="0" w:color="000000"/>
+            </w:tcBorders>
+            <w:tcMar>
+              <w:top w:w="100" w:type="dxa"/>
+              <w:left w:w="100" w:type="dxa"/>
+              <w:bottom w:w="100" w:type="dxa"/>
+              <w:right w:w="100" w:type="dxa"/>
+            </w:tcMar>
+            <w:hideMark/>
+          </w:tcPr>
+          <w:p>
+            <w:pPr>
+              <w:pStyle w:val="NormalWeb"/>
+              <w:spacing w:before="240" w:beforeAutospacing="0" w:after="240" w:afterAutospacing="0" w:line="256" w:lineRule="auto"/>
+              <w:rPr>
+                <w:sz w:val="28"/>
+                <w:szCs w:val="28"/>
+              </w:rPr>
+            </w:pPr>
+            <w:r>
+              <w:rPr>
+                <w:sz w:val="28"/>
+                <w:szCs w:val="28"/>
+              </w:rPr>
+              <w:t>Item Details</w:t>
+            </w:r>
+          </w:p>
+        </w:tc>
+        <w:tc>
+          <w:tcPr>
+            <w:tcW w:w="4320" w:type="dxa"/>
+            <w:tcBorders>
+              <w:top w:val="single" w:sz="8" w:space="0" w:color="000000"/>
+              <w:left w:val="single" w:sz="8" w:space="0" w:color="000000"/>
+              <w:bottom w:val="single" w:sz="8" w:space="0" w:color="000000"/>
+              <w:right w:val="single" w:sz="8" w:space="0" w:color="000000"/>
+            </w:tcBorders>
+            <w:tcMar>
+              <w:top w:w="100" w:type="dxa"/>
+              <w:left w:w="100" w:type="dxa"/>
+              <w:bottom w:w="100" w:type="dxa"/>
+              <w:right w:w="100" w:type="dxa"/>
+            </w:tcMar>
+            <w:hideMark/>
+          </w:tcPr>
+          <w:p>
+            <w:pPr>
+              <w:pStyle w:val="NormalWeb"/>
+              <w:spacing w:before="240" w:beforeAutospacing="0" w:after="240" w:afterAutospacing="0" w:line="256" w:lineRule="auto"/>
+              <w:rPr>
+                <w:sz w:val="28"/>
+                <w:szCs w:val="28"/>
+              </w:rPr>
+            </w:pPr>
+            <w:r>
+              <w:rPr>
+                <w:sz w:val="28"/>
+                <w:szCs w:val="28"/>
+              </w:rPr>
+              <w:t>Cart</w:t>
+            </w:r>
+          </w:p>
+        </w:tc>
+      </w:tr>
+      <w:tr>
+        <w:trPr>
+          <w:trHeight w:val="5475"/>
+        </w:trPr>
+        <w:tc>
+          <w:tcPr>
+            <w:tcW w:w="4400" w:type="dxa"/>
+            <w:tcBorders>
+              <w:top w:val="single" w:sz="8" w:space="0" w:color="000000"/>
+              <w:left w:val="single" w:sz="8" w:space="0" w:color="000000"/>
+              <w:bottom w:val="single" w:sz="8" w:space="0" w:color="000000"/>
+              <w:right w:val="single" w:sz="8" w:space="0" w:color="000000"/>
+            </w:tcBorders>
+            <w:tcMar>
+              <w:top w:w="100" w:type="dxa"/>
+              <w:left w:w="100" w:type="dxa"/>
+              <w:bottom w:w="100" w:type="dxa"/>
+              <w:right w:w="100" w:type="dxa"/>
+            </w:tcMar>
+            <w:hideMark/>
+          </w:tcPr>
+          <w:p>
+            <w:pPr>
+              <w:rPr>
+                <w:rFonts w:ascii="Times New Roman" w:hAnsi="Times New Roman" w:cs="Times New Roman"/>
+                <w:sz w:val="28"/>
+                <w:szCs w:val="28"/>
+              </w:rPr>
+            </w:pPr>
+            <w:r>
+              <w:rPr>
+                <w:noProof/>
+                <w:lang w:val="en-US"/>
+              </w:rPr>
+              <w:lastRenderedPageBreak/>
+              <w:drawing>
+                <wp:inline distT="0" distB="0" distL="0" distR="0">
+                  <wp:extent cx="2854325" cy="5001260"/>
+                  <wp:effectExtent l="0" t="0" r="3175" b="8890"/>
+                  <wp:docPr id="17" name="Picture 17"/>
+                  <wp:cNvGraphicFramePr>
+                    <a:graphicFrameLocks xmlns:a="http://schemas.openxmlformats.org/drawingml/2006/main" noChangeAspect="1"/>
+                  </wp:cNvGraphicFramePr>
+                  <a:graphic xmlns:a="http://schemas.openxmlformats.org/drawingml/2006/main">
+                    <a:graphicData uri="http://schemas.openxmlformats.org/drawingml/2006/picture">
+                      <pic:pic xmlns:pic="http://schemas.openxmlformats.org/drawingml/2006/picture">
+                        <pic:nvPicPr>
+                          <pic:cNvPr id="0" name="Picture 9"/>
+                          <pic:cNvPicPr>
+                            <a:picLocks noChangeAspect="1" noChangeArrowheads="1"/>
+                          </pic:cNvPicPr>
+                        </pic:nvPicPr>
+                        <pic:blipFill>
+                          <a:blip r:embed="rId12">
+                            <a:extLst>
+                              <a:ext uri="{28A0092B-C50C-407E-A947-70E740481C1C}">
+                                <a14:useLocalDpi xmlns:a14="http://schemas.microsoft.com/office/drawing/2010/main" val="0"/>
+                              </a:ext>
+                            </a:extLst>
+                          </a:blip>
+                          <a:srcRect/>
+                          <a:stretch>
+                            <a:fillRect/>
+                          </a:stretch>
+                        </pic:blipFill>
+                        <pic:spPr bwMode="auto">
+                          <a:xfrm>
+                            <a:off x="0" y="0"/>
+                            <a:ext cx="2854325" cy="5001260"/>
+                          </a:xfrm>
+                          <a:prstGeom prst="rect">
+                            <a:avLst/>
+                          </a:prstGeom>
+                          <a:noFill/>
+                          <a:ln>
+                            <a:noFill/>
+                          </a:ln>
+                        </pic:spPr>
+                      </pic:pic>
+                    </a:graphicData>
+                  </a:graphic>
+                </wp:inline>
+              </w:drawing>
+            </w:r>
+          </w:p>
+        </w:tc>
+        <w:tc>
+          <w:tcPr>
+            <w:tcW w:w="4320" w:type="dxa"/>
+            <w:tcBorders>
+              <w:top w:val="single" w:sz="8" w:space="0" w:color="000000"/>
+              <w:left w:val="single" w:sz="8" w:space="0" w:color="000000"/>
+              <w:bottom w:val="single" w:sz="8" w:space="0" w:color="000000"/>
+              <w:right w:val="single" w:sz="8" w:space="0" w:color="000000"/>
+            </w:tcBorders>
+            <w:tcMar>
+              <w:top w:w="100" w:type="dxa"/>
+              <w:left w:w="100" w:type="dxa"/>
+              <w:bottom w:w="100" w:type="dxa"/>
+              <w:right w:w="100" w:type="dxa"/>
+            </w:tcMar>
+            <w:hideMark/>
+          </w:tcPr>
+          <w:p>
+            <w:pPr>
+              <w:rPr>
+                <w:rFonts w:ascii="Times New Roman" w:hAnsi="Times New Roman" w:cs="Times New Roman"/>
+                <w:sz w:val="28"/>
+                <w:szCs w:val="28"/>
+              </w:rPr>
+            </w:pPr>
+            <w:r>
+              <w:rPr>
+                <w:noProof/>
+                <w:lang w:val="en-US"/>
+              </w:rPr>
+              <w:drawing>
+                <wp:inline distT="0" distB="0" distL="0" distR="0">
+                  <wp:extent cx="3084830" cy="4953635"/>
+                  <wp:effectExtent l="0" t="0" r="1270" b="0"/>
+                  <wp:docPr id="16" name="Picture 16"/>
+                  <wp:cNvGraphicFramePr>
+                    <a:graphicFrameLocks xmlns:a="http://schemas.openxmlformats.org/drawingml/2006/main" noChangeAspect="1"/>
+                  </wp:cNvGraphicFramePr>
+                  <a:graphic xmlns:a="http://schemas.openxmlformats.org/drawingml/2006/main">
+                    <a:graphicData uri="http://schemas.openxmlformats.org/drawingml/2006/picture">
+                      <pic:pic xmlns:pic="http://schemas.openxmlformats.org/drawingml/2006/picture">
+                        <pic:nvPicPr>
+                          <pic:cNvPr id="0" name="Picture 2"/>
+                          <pic:cNvPicPr>
+                            <a:picLocks noChangeAspect="1" noChangeArrowheads="1"/>
+                          </pic:cNvPicPr>
+                        </pic:nvPicPr>
+                        <pic:blipFill>
+                          <a:blip r:embed="rId13">
+                            <a:extLst>
+                              <a:ext uri="{28A0092B-C50C-407E-A947-70E740481C1C}">
+                                <a14:useLocalDpi xmlns:a14="http://schemas.microsoft.com/office/drawing/2010/main" val="0"/>
+                              </a:ext>
+                            </a:extLst>
+                          </a:blip>
+                          <a:srcRect/>
+                          <a:stretch>
+                            <a:fillRect/>
+                          </a:stretch>
+                        </pic:blipFill>
+                        <pic:spPr bwMode="auto">
+                          <a:xfrm>
+                            <a:off x="0" y="0"/>
+                            <a:ext cx="3084830" cy="4953635"/>
+                          </a:xfrm>
+                          <a:prstGeom prst="rect">
+                            <a:avLst/>
+                          </a:prstGeom>
+                          <a:noFill/>
+                          <a:ln>
+                            <a:noFill/>
+                          </a:ln>
+                        </pic:spPr>
+                      </pic:pic>
+                    </a:graphicData>
+                  </a:graphic>
+                </wp:inline>
+              </w:drawing>
+            </w:r>
+          </w:p>
+        </w:tc>
+      </w:tr>
+      <w:tr>
+        <w:trPr>
+          <w:trHeight w:val="495"/>
+        </w:trPr>
+        <w:tc>
+          <w:tcPr>
+            <w:tcW w:w="4400" w:type="dxa"/>
+            <w:tcBorders>
+              <w:top w:val="single" w:sz="8" w:space="0" w:color="000000"/>
+              <w:left w:val="single" w:sz="8" w:space="0" w:color="000000"/>
+              <w:bottom w:val="single" w:sz="8" w:space="0" w:color="000000"/>
+              <w:right w:val="single" w:sz="8" w:space="0" w:color="000000"/>
+            </w:tcBorders>
+            <w:tcMar>
+              <w:top w:w="100" w:type="dxa"/>
+              <w:left w:w="100" w:type="dxa"/>
+              <w:bottom w:w="100" w:type="dxa"/>
+              <w:right w:w="100" w:type="dxa"/>
+            </w:tcMar>
+            <w:hideMark/>
+          </w:tcPr>
+          <w:p>
+            <w:pPr>
+              <w:pStyle w:val="NormalWeb"/>
+              <w:spacing w:before="240" w:beforeAutospacing="0" w:after="240" w:afterAutospacing="0" w:line="256" w:lineRule="auto"/>
+              <w:rPr>
+                <w:sz w:val="28"/>
+                <w:szCs w:val="28"/>
+              </w:rPr>
+            </w:pPr>
+            <w:r>
+              <w:rPr>
+                <w:sz w:val="28"/>
+                <w:szCs w:val="28"/>
+              </w:rPr>
+              <w:t>Shipping Address</w:t>
+            </w:r>
+          </w:p>
+        </w:tc>
+        <w:tc>
+          <w:tcPr>
+            <w:tcW w:w="4320" w:type="dxa"/>
+            <w:tcBorders>
+              <w:top w:val="single" w:sz="8" w:space="0" w:color="000000"/>
+              <w:left w:val="single" w:sz="8" w:space="0" w:color="000000"/>
+              <w:bottom w:val="single" w:sz="8" w:space="0" w:color="000000"/>
+              <w:right w:val="single" w:sz="8" w:space="0" w:color="000000"/>
+            </w:tcBorders>
+            <w:tcMar>
+              <w:top w:w="100" w:type="dxa"/>
+              <w:left w:w="100" w:type="dxa"/>
+              <w:bottom w:w="100" w:type="dxa"/>
+              <w:right w:w="100" w:type="dxa"/>
+            </w:tcMar>
+            <w:hideMark/>
+          </w:tcPr>
+          <w:p>
+            <w:pPr>
+              <w:pStyle w:val="NormalWeb"/>
+              <w:spacing w:before="240" w:beforeAutospacing="0" w:after="240" w:afterAutospacing="0" w:line="256" w:lineRule="auto"/>
+              <w:rPr>
+                <w:sz w:val="28"/>
+                <w:szCs w:val="28"/>
+              </w:rPr>
+            </w:pPr>
+            <w:r>
+              <w:rPr>
+                <w:sz w:val="28"/>
+                <w:szCs w:val="28"/>
+              </w:rPr>
+              <w:t>Payment</w:t>
+            </w:r>
+          </w:p>
+        </w:tc>
+      </w:tr>
+      <w:tr>
+        <w:trPr>
+          <w:trHeight w:val="5715"/>
+        </w:trPr>
+        <w:tc>
+          <w:tcPr>
+            <w:tcW w:w="4400" w:type="dxa"/>
+            <w:tcBorders>
+              <w:top w:val="single" w:sz="8" w:space="0" w:color="000000"/>
+              <w:left w:val="single" w:sz="8" w:space="0" w:color="000000"/>
+              <w:bottom w:val="single" w:sz="8" w:space="0" w:color="000000"/>
+              <w:right w:val="single" w:sz="8" w:space="0" w:color="000000"/>
+            </w:tcBorders>
+            <w:tcMar>
+              <w:top w:w="100" w:type="dxa"/>
+              <w:left w:w="100" w:type="dxa"/>
+              <w:bottom w:w="100" w:type="dxa"/>
+              <w:right w:w="100" w:type="dxa"/>
+            </w:tcMar>
+            <w:hideMark/>
+          </w:tcPr>
+          <w:p>
+            <w:pPr>
+              <w:rPr>
+                <w:rFonts w:ascii="Times New Roman" w:hAnsi="Times New Roman" w:cs="Times New Roman"/>
+                <w:sz w:val="28"/>
+                <w:szCs w:val="28"/>
+              </w:rPr>
+            </w:pPr>
+            <w:r>
+              <w:rPr>
+                <w:noProof/>
+                <w:lang w:val="en-US"/>
+              </w:rPr>
+              <w:lastRenderedPageBreak/>
+              <w:drawing>
+                <wp:inline distT="0" distB="0" distL="0" distR="0">
+                  <wp:extent cx="2632075" cy="4580255"/>
+                  <wp:effectExtent l="0" t="0" r="0" b="0"/>
+                  <wp:docPr id="15" name="Picture 15"/>
+                  <wp:cNvGraphicFramePr>
+                    <a:graphicFrameLocks xmlns:a="http://schemas.openxmlformats.org/drawingml/2006/main" noChangeAspect="1"/>
+                  </wp:cNvGraphicFramePr>
+                  <a:graphic xmlns:a="http://schemas.openxmlformats.org/drawingml/2006/main">
+                    <a:graphicData uri="http://schemas.openxmlformats.org/drawingml/2006/picture">
+                      <pic:pic xmlns:pic="http://schemas.openxmlformats.org/drawingml/2006/picture">
+                        <pic:nvPicPr>
+                          <pic:cNvPr id="0" name="Picture 10"/>
+                          <pic:cNvPicPr>
+                            <a:picLocks noChangeAspect="1" noChangeArrowheads="1"/>
+                          </pic:cNvPicPr>
+                        </pic:nvPicPr>
+                        <pic:blipFill>
+                          <a:blip r:embed="rId14">
+                            <a:extLst>
+                              <a:ext uri="{28A0092B-C50C-407E-A947-70E740481C1C}">
+                                <a14:useLocalDpi xmlns:a14="http://schemas.microsoft.com/office/drawing/2010/main" val="0"/>
+                              </a:ext>
+                            </a:extLst>
+                          </a:blip>
+                          <a:srcRect/>
+                          <a:stretch>
+                            <a:fillRect/>
+                          </a:stretch>
+                        </pic:blipFill>
+                        <pic:spPr bwMode="auto">
+                          <a:xfrm>
+                            <a:off x="0" y="0"/>
+                            <a:ext cx="2632075" cy="4580255"/>
+                          </a:xfrm>
+                          <a:prstGeom prst="rect">
+                            <a:avLst/>
+                          </a:prstGeom>
+                          <a:noFill/>
+                          <a:ln>
+                            <a:noFill/>
+                          </a:ln>
+                        </pic:spPr>
+                      </pic:pic>
+                    </a:graphicData>
+                  </a:graphic>
+                </wp:inline>
+              </w:drawing>
+            </w:r>
+          </w:p>
+        </w:tc>
+        <w:tc>
+          <w:tcPr>
+            <w:tcW w:w="4320" w:type="dxa"/>
+            <w:tcBorders>
+              <w:top w:val="single" w:sz="8" w:space="0" w:color="000000"/>
+              <w:left w:val="single" w:sz="8" w:space="0" w:color="000000"/>
+              <w:bottom w:val="single" w:sz="8" w:space="0" w:color="000000"/>
+              <w:right w:val="single" w:sz="8" w:space="0" w:color="000000"/>
+            </w:tcBorders>
+            <w:tcMar>
+              <w:top w:w="100" w:type="dxa"/>
+              <w:left w:w="100" w:type="dxa"/>
+              <w:bottom w:w="100" w:type="dxa"/>
+              <w:right w:w="100" w:type="dxa"/>
+            </w:tcMar>
+            <w:hideMark/>
+          </w:tcPr>
+          <w:p>
+            <w:pPr>
+              <w:rPr>
+                <w:rFonts w:ascii="Times New Roman" w:hAnsi="Times New Roman" w:cs="Times New Roman"/>
+                <w:sz w:val="28"/>
+                <w:szCs w:val="28"/>
+              </w:rPr>
+            </w:pPr>
+            <w:r>
+              <w:rPr>
+                <w:noProof/>
+                <w:lang w:val="en-US"/>
+              </w:rPr>
+              <w:drawing>
+                <wp:inline distT="0" distB="0" distL="0" distR="0">
+                  <wp:extent cx="2799080" cy="4651375"/>
+                  <wp:effectExtent l="0" t="0" r="1270" b="0"/>
+                  <wp:docPr id="14" name="Picture 14"/>
+                  <wp:cNvGraphicFramePr>
+                    <a:graphicFrameLocks xmlns:a="http://schemas.openxmlformats.org/drawingml/2006/main" noChangeAspect="1"/>
+                  </wp:cNvGraphicFramePr>
+                  <a:graphic xmlns:a="http://schemas.openxmlformats.org/drawingml/2006/main">
+                    <a:graphicData uri="http://schemas.openxmlformats.org/drawingml/2006/picture">
+                      <pic:pic xmlns:pic="http://schemas.openxmlformats.org/drawingml/2006/picture">
+                        <pic:nvPicPr>
+                          <pic:cNvPr id="0" name="Picture 11"/>
+                          <pic:cNvPicPr>
+                            <a:picLocks noChangeAspect="1" noChangeArrowheads="1"/>
+                          </pic:cNvPicPr>
+                        </pic:nvPicPr>
+                        <pic:blipFill>
+                          <a:blip r:embed="rId15">
+                            <a:extLst>
+                              <a:ext uri="{28A0092B-C50C-407E-A947-70E740481C1C}">
+                                <a14:useLocalDpi xmlns:a14="http://schemas.microsoft.com/office/drawing/2010/main" val="0"/>
+                              </a:ext>
+                            </a:extLst>
+                          </a:blip>
+                          <a:srcRect/>
+                          <a:stretch>
+                            <a:fillRect/>
+                          </a:stretch>
+                        </pic:blipFill>
+                        <pic:spPr bwMode="auto">
+                          <a:xfrm>
+                            <a:off x="0" y="0"/>
+                            <a:ext cx="2799080" cy="4651375"/>
+                          </a:xfrm>
+                          <a:prstGeom prst="rect">
+                            <a:avLst/>
+                          </a:prstGeom>
+                          <a:noFill/>
+                          <a:ln>
+                            <a:noFill/>
+                          </a:ln>
+                        </pic:spPr>
+                      </pic:pic>
+                    </a:graphicData>
+                  </a:graphic>
+                </wp:inline>
+              </w:drawing>
+            </w:r>
+          </w:p>
+        </w:tc>
+      </w:tr>
+      <w:tr>
+        <w:trPr>
+          <w:trHeight w:val="615"/>
+        </w:trPr>
+        <w:tc>
+          <w:tcPr>
+            <w:tcW w:w="4400" w:type="dxa"/>
+            <w:tcBorders>
+              <w:top w:val="single" w:sz="8" w:space="0" w:color="000000"/>
+              <w:left w:val="single" w:sz="8" w:space="0" w:color="000000"/>
+              <w:bottom w:val="single" w:sz="8" w:space="0" w:color="000000"/>
+              <w:right w:val="single" w:sz="8" w:space="0" w:color="000000"/>
+            </w:tcBorders>
+            <w:tcMar>
+              <w:top w:w="100" w:type="dxa"/>
+              <w:left w:w="100" w:type="dxa"/>
+              <w:bottom w:w="100" w:type="dxa"/>
+              <w:right w:w="100" w:type="dxa"/>
+            </w:tcMar>
+            <w:hideMark/>
+          </w:tcPr>
+          <w:p>
+            <w:pPr>
+              <w:pStyle w:val="NormalWeb"/>
+              <w:spacing w:before="0" w:beforeAutospacing="0" w:after="160" w:afterAutospacing="0" w:line="256" w:lineRule="auto"/>
+              <w:ind w:left="540"/>
+              <w:rPr>
+                <w:sz w:val="28"/>
+                <w:szCs w:val="28"/>
+              </w:rPr>
+            </w:pPr>
+            <w:r>
+              <w:rPr>
+                <w:sz w:val="28"/>
+                <w:szCs w:val="28"/>
+              </w:rPr>
+              <w:t>Orders</w:t>
+            </w:r>
+          </w:p>
+        </w:tc>
+        <w:tc>
+          <w:tcPr>
+            <w:tcW w:w="4320" w:type="dxa"/>
+            <w:tcBorders>
+              <w:top w:val="single" w:sz="8" w:space="0" w:color="000000"/>
+              <w:left w:val="single" w:sz="8" w:space="0" w:color="000000"/>
+              <w:bottom w:val="single" w:sz="8" w:space="0" w:color="000000"/>
+              <w:right w:val="single" w:sz="8" w:space="0" w:color="000000"/>
+            </w:tcBorders>
+            <w:tcMar>
+              <w:top w:w="100" w:type="dxa"/>
+              <w:left w:w="100" w:type="dxa"/>
+              <w:bottom w:w="100" w:type="dxa"/>
+              <w:right w:w="100" w:type="dxa"/>
+            </w:tcMar>
+            <w:hideMark/>
+          </w:tcPr>
+          <w:p>
+            <w:pPr>
+              <w:pStyle w:val="NormalWeb"/>
+              <w:spacing w:before="0" w:beforeAutospacing="0" w:after="160" w:afterAutospacing="0" w:line="256" w:lineRule="auto"/>
+              <w:ind w:left="540"/>
+              <w:rPr>
+                <w:sz w:val="28"/>
+                <w:szCs w:val="28"/>
+              </w:rPr>
+            </w:pPr>
+            <w:r>
+              <w:rPr>
+                <w:sz w:val="28"/>
+                <w:szCs w:val="28"/>
+              </w:rPr>
+              <w:t>Settings(Change Password)</w:t>
+            </w:r>
+          </w:p>
+        </w:tc>
+      </w:tr>
+      <w:tr>
+        <w:trPr>
+          <w:trHeight w:val="5790"/>
+        </w:trPr>
+        <w:tc>
+          <w:tcPr>
+            <w:tcW w:w="4400" w:type="dxa"/>
+            <w:tcBorders>
+              <w:top w:val="single" w:sz="8" w:space="0" w:color="000000"/>
+              <w:left w:val="single" w:sz="8" w:space="0" w:color="000000"/>
+              <w:bottom w:val="single" w:sz="8" w:space="0" w:color="000000"/>
+              <w:right w:val="single" w:sz="8" w:space="0" w:color="000000"/>
+            </w:tcBorders>
+            <w:tcMar>
+              <w:top w:w="100" w:type="dxa"/>
+              <w:left w:w="100" w:type="dxa"/>
+              <w:bottom w:w="100" w:type="dxa"/>
+              <w:right w:w="100" w:type="dxa"/>
+            </w:tcMar>
+            <w:hideMark/>
+          </w:tcPr>
+          <w:p>
+            <w:pPr>
+              <w:rPr>
+                <w:rFonts w:ascii="Times New Roman" w:hAnsi="Times New Roman" w:cs="Times New Roman"/>
+                <w:sz w:val="28"/>
+                <w:szCs w:val="28"/>
+              </w:rPr>
+            </w:pPr>
+            <w:r>
+              <w:rPr>
+                <w:noProof/>
+                <w:lang w:val="en-US"/>
+              </w:rPr>
+              <w:lastRenderedPageBreak/>
+              <w:drawing>
+                <wp:inline distT="0" distB="0" distL="0" distR="0">
+                  <wp:extent cx="2734945" cy="4572000"/>
+                  <wp:effectExtent l="0" t="0" r="8255" b="0"/>
+                  <wp:docPr id="13" name="Picture 13"/>
+                  <wp:cNvGraphicFramePr>
+                    <a:graphicFrameLocks xmlns:a="http://schemas.openxmlformats.org/drawingml/2006/main" noChangeAspect="1"/>
+                  </wp:cNvGraphicFramePr>
+                  <a:graphic xmlns:a="http://schemas.openxmlformats.org/drawingml/2006/main">
+                    <a:graphicData uri="http://schemas.openxmlformats.org/drawingml/2006/picture">
+                      <pic:pic xmlns:pic="http://schemas.openxmlformats.org/drawingml/2006/picture">
+                        <pic:nvPicPr>
+                          <pic:cNvPr id="0" name="Picture 12"/>
+                          <pic:cNvPicPr>
+                            <a:picLocks noChangeAspect="1" noChangeArrowheads="1"/>
+                          </pic:cNvPicPr>
+                        </pic:nvPicPr>
+                        <pic:blipFill>
+                          <a:blip r:embed="rId16">
+                            <a:extLst>
+                              <a:ext uri="{28A0092B-C50C-407E-A947-70E740481C1C}">
+                                <a14:useLocalDpi xmlns:a14="http://schemas.microsoft.com/office/drawing/2010/main" val="0"/>
+                              </a:ext>
+                            </a:extLst>
+                          </a:blip>
+                          <a:srcRect/>
+                          <a:stretch>
+                            <a:fillRect/>
+                          </a:stretch>
+                        </pic:blipFill>
+                        <pic:spPr bwMode="auto">
+                          <a:xfrm>
+                            <a:off x="0" y="0"/>
+                            <a:ext cx="2734945" cy="4572000"/>
+                          </a:xfrm>
+                          <a:prstGeom prst="rect">
+                            <a:avLst/>
+                          </a:prstGeom>
+                          <a:noFill/>
+                          <a:ln>
+                            <a:noFill/>
+                          </a:ln>
+                        </pic:spPr>
+                      </pic:pic>
+                    </a:graphicData>
+                  </a:graphic>
+                </wp:inline>
+              </w:drawing>
+            </w:r>
+          </w:p>
+        </w:tc>
+        <w:tc>
+          <w:tcPr>
+            <w:tcW w:w="4320" w:type="dxa"/>
+            <w:tcBorders>
+              <w:top w:val="single" w:sz="8" w:space="0" w:color="000000"/>
+              <w:left w:val="single" w:sz="8" w:space="0" w:color="000000"/>
+              <w:bottom w:val="single" w:sz="8" w:space="0" w:color="000000"/>
+              <w:right w:val="single" w:sz="8" w:space="0" w:color="000000"/>
+            </w:tcBorders>
+            <w:tcMar>
+              <w:top w:w="100" w:type="dxa"/>
+              <w:left w:w="100" w:type="dxa"/>
+              <w:bottom w:w="100" w:type="dxa"/>
+              <w:right w:w="100" w:type="dxa"/>
+            </w:tcMar>
+            <w:hideMark/>
+          </w:tcPr>
+          <w:p>
+            <w:pPr>
+              <w:rPr>
+                <w:rFonts w:ascii="Times New Roman" w:hAnsi="Times New Roman" w:cs="Times New Roman"/>
+                <w:sz w:val="28"/>
+                <w:szCs w:val="28"/>
+              </w:rPr>
+            </w:pPr>
+            <w:r>
+              <w:rPr>
+                <w:noProof/>
+                <w:lang w:val="en-US"/>
+              </w:rPr>
+              <w:drawing>
+                <wp:inline distT="0" distB="0" distL="0" distR="0">
+                  <wp:extent cx="2759075" cy="4540250"/>
+                  <wp:effectExtent l="0" t="0" r="3175" b="0"/>
+                  <wp:docPr id="12" name="Picture 12"/>
+                  <wp:cNvGraphicFramePr>
+                    <a:graphicFrameLocks xmlns:a="http://schemas.openxmlformats.org/drawingml/2006/main" noChangeAspect="1"/>
+                  </wp:cNvGraphicFramePr>
+                  <a:graphic xmlns:a="http://schemas.openxmlformats.org/drawingml/2006/main">
+                    <a:graphicData uri="http://schemas.openxmlformats.org/drawingml/2006/picture">
+                      <pic:pic xmlns:pic="http://schemas.openxmlformats.org/drawingml/2006/picture">
+                        <pic:nvPicPr>
+                          <pic:cNvPr id="0" name="Picture 13"/>
+                          <pic:cNvPicPr>
+                            <a:picLocks noChangeAspect="1" noChangeArrowheads="1"/>
+                          </pic:cNvPicPr>
+                        </pic:nvPicPr>
+                        <pic:blipFill>
+                          <a:blip r:embed="rId17">
+                            <a:extLst>
+                              <a:ext uri="{28A0092B-C50C-407E-A947-70E740481C1C}">
+                                <a14:useLocalDpi xmlns:a14="http://schemas.microsoft.com/office/drawing/2010/main" val="0"/>
+                              </a:ext>
+                            </a:extLst>
+                          </a:blip>
+                          <a:srcRect/>
+                          <a:stretch>
+                            <a:fillRect/>
+                          </a:stretch>
+                        </pic:blipFill>
+                        <pic:spPr bwMode="auto">
+                          <a:xfrm>
+                            <a:off x="0" y="0"/>
+                            <a:ext cx="2759075" cy="4540250"/>
+                          </a:xfrm>
+                          <a:prstGeom prst="rect">
+                            <a:avLst/>
+                          </a:prstGeom>
+                          <a:noFill/>
+                          <a:ln>
+                            <a:noFill/>
+                          </a:ln>
+                        </pic:spPr>
+                      </pic:pic>
+                    </a:graphicData>
+                  </a:graphic>
+                </wp:inline>
+              </w:drawing>
+            </w:r>
+          </w:p>
+        </w:tc>
+      </w:tr>
+      <w:tr>
+        <w:trPr>
+          <w:trHeight w:val="420"/>
+        </w:trPr>
+        <w:tc>
+          <w:tcPr>
+            <w:tcW w:w="4400" w:type="dxa"/>
+            <w:tcBorders>
+              <w:top w:val="single" w:sz="8" w:space="0" w:color="000000"/>
+              <w:left w:val="single" w:sz="8" w:space="0" w:color="000000"/>
+              <w:bottom w:val="single" w:sz="8" w:space="0" w:color="000000"/>
+              <w:right w:val="single" w:sz="8" w:space="0" w:color="000000"/>
+            </w:tcBorders>
+            <w:tcMar>
+              <w:top w:w="100" w:type="dxa"/>
+              <w:left w:w="100" w:type="dxa"/>
+              <w:bottom w:w="100" w:type="dxa"/>
+              <w:right w:w="100" w:type="dxa"/>
+            </w:tcMar>
+          </w:tcPr>
+          <w:p>
+            <w:pPr>
+              <w:jc w:val="center"/>
+              <w:rPr>
+                <w:rFonts w:ascii="Times New Roman" w:hAnsi="Times New Roman" w:cs="Times New Roman"/>
+                <w:noProof/>
+                <w:sz w:val="28"/>
+                <w:szCs w:val="28"/>
+                <w:lang w:val="en-US"/>
+              </w:rPr>
+            </w:pPr>
+            <w:r>
+              <w:rPr>
+                <w:rFonts w:ascii="Times New Roman" w:hAnsi="Times New Roman" w:cs="Times New Roman"/>
+                <w:noProof/>
+                <w:sz w:val="28"/>
+                <w:szCs w:val="28"/>
+                <w:lang w:val="en-US"/>
+              </w:rPr>
+              <w:t>Admin Login</w:t>
+            </w:r>
+          </w:p>
+          <w:p>
+            <w:pPr>
+              <w:rPr>
+                <w:rFonts w:ascii="Times New Roman" w:hAnsi="Times New Roman" w:cs="Times New Roman"/>
+                <w:noProof/>
+                <w:sz w:val="28"/>
+                <w:szCs w:val="28"/>
+                <w:lang w:val="en-US"/>
+              </w:rPr>
+            </w:pPr>
+          </w:p>
+        </w:tc>
+        <w:tc>
+          <w:tcPr>
+            <w:tcW w:w="4320" w:type="dxa"/>
+            <w:tcBorders>
+              <w:top w:val="single" w:sz="8" w:space="0" w:color="000000"/>
+              <w:left w:val="single" w:sz="8" w:space="0" w:color="000000"/>
+              <w:bottom w:val="single" w:sz="8" w:space="0" w:color="000000"/>
+              <w:right w:val="single" w:sz="8" w:space="0" w:color="000000"/>
+            </w:tcBorders>
+            <w:tcMar>
+              <w:top w:w="100" w:type="dxa"/>
+              <w:left w:w="100" w:type="dxa"/>
+              <w:bottom w:w="100" w:type="dxa"/>
+              <w:right w:w="100" w:type="dxa"/>
+            </w:tcMar>
+            <w:hideMark/>
+          </w:tcPr>
+          <w:p>
+            <w:pPr>
+              <w:jc w:val="center"/>
+              <w:rPr>
+                <w:rFonts w:ascii="Times New Roman" w:hAnsi="Times New Roman" w:cs="Times New Roman"/>
+                <w:noProof/>
+                <w:sz w:val="28"/>
+                <w:szCs w:val="28"/>
+                <w:lang w:val="en-US"/>
+              </w:rPr>
+            </w:pPr>
+            <w:r>
+              <w:rPr>
+                <w:rFonts w:ascii="Times New Roman" w:hAnsi="Times New Roman" w:cs="Times New Roman"/>
+                <w:noProof/>
+                <w:sz w:val="28"/>
+                <w:szCs w:val="28"/>
+                <w:lang w:val="en-US"/>
+              </w:rPr>
+              <w:t>Admin Home</w:t>
+            </w:r>
+          </w:p>
+        </w:tc>
+      </w:tr>
+      <w:tr>
+        <w:trPr>
+          <w:trHeight w:val="5790"/>
+        </w:trPr>
+        <w:tc>
+          <w:tcPr>
+            <w:tcW w:w="4400" w:type="dxa"/>
+            <w:tcBorders>
+              <w:top w:val="single" w:sz="8" w:space="0" w:color="000000"/>
+              <w:left w:val="single" w:sz="8" w:space="0" w:color="000000"/>
+              <w:bottom w:val="single" w:sz="8" w:space="0" w:color="000000"/>
+              <w:right w:val="single" w:sz="8" w:space="0" w:color="000000"/>
+            </w:tcBorders>
+            <w:tcMar>
+              <w:top w:w="100" w:type="dxa"/>
+              <w:left w:w="100" w:type="dxa"/>
+              <w:bottom w:w="100" w:type="dxa"/>
+              <w:right w:w="100" w:type="dxa"/>
+            </w:tcMar>
+            <w:hideMark/>
+          </w:tcPr>
+          <w:p>
+            <w:pPr>
+              <w:rPr>
+                <w:noProof/>
+                <w:lang w:val="en-US"/>
+              </w:rPr>
+            </w:pPr>
+            <w:r>
+              <w:rPr>
+                <w:noProof/>
+                <w:lang w:val="en-US"/>
+              </w:rPr>
+              <w:lastRenderedPageBreak/>
+              <w:drawing>
+                <wp:inline distT="0" distB="0" distL="0" distR="0">
+                  <wp:extent cx="2584450" cy="4675505"/>
+                  <wp:effectExtent l="0" t="0" r="6350" b="0"/>
+                  <wp:docPr id="11" name="Picture 11"/>
+                  <wp:cNvGraphicFramePr>
+                    <a:graphicFrameLocks xmlns:a="http://schemas.openxmlformats.org/drawingml/2006/main" noChangeAspect="1"/>
+                  </wp:cNvGraphicFramePr>
+                  <a:graphic xmlns:a="http://schemas.openxmlformats.org/drawingml/2006/main">
+                    <a:graphicData uri="http://schemas.openxmlformats.org/drawingml/2006/picture">
+                      <pic:pic xmlns:pic="http://schemas.openxmlformats.org/drawingml/2006/picture">
+                        <pic:nvPicPr>
+                          <pic:cNvPr id="0" name="Picture 15"/>
+                          <pic:cNvPicPr>
+                            <a:picLocks noChangeAspect="1" noChangeArrowheads="1"/>
+                          </pic:cNvPicPr>
+                        </pic:nvPicPr>
+                        <pic:blipFill>
+                          <a:blip r:embed="rId18">
+                            <a:extLst>
+                              <a:ext uri="{28A0092B-C50C-407E-A947-70E740481C1C}">
+                                <a14:useLocalDpi xmlns:a14="http://schemas.microsoft.com/office/drawing/2010/main" val="0"/>
+                              </a:ext>
+                            </a:extLst>
+                          </a:blip>
+                          <a:srcRect/>
+                          <a:stretch>
+                            <a:fillRect/>
+                          </a:stretch>
+                        </pic:blipFill>
+                        <pic:spPr bwMode="auto">
+                          <a:xfrm>
+                            <a:off x="0" y="0"/>
+                            <a:ext cx="2584450" cy="4675505"/>
+                          </a:xfrm>
+                          <a:prstGeom prst="rect">
+                            <a:avLst/>
+                          </a:prstGeom>
+                          <a:noFill/>
+                          <a:ln>
+                            <a:noFill/>
+                          </a:ln>
+                        </pic:spPr>
+                      </pic:pic>
+                    </a:graphicData>
+                  </a:graphic>
+                </wp:inline>
+              </w:drawing>
+            </w:r>
+          </w:p>
+        </w:tc>
+        <w:tc>
+          <w:tcPr>
+            <w:tcW w:w="4320" w:type="dxa"/>
+            <w:tcBorders>
+              <w:top w:val="single" w:sz="8" w:space="0" w:color="000000"/>
+              <w:left w:val="single" w:sz="8" w:space="0" w:color="000000"/>
+              <w:bottom w:val="single" w:sz="8" w:space="0" w:color="000000"/>
+              <w:right w:val="single" w:sz="8" w:space="0" w:color="000000"/>
+            </w:tcBorders>
+            <w:tcMar>
+              <w:top w:w="100" w:type="dxa"/>
+              <w:left w:w="100" w:type="dxa"/>
+              <w:bottom w:w="100" w:type="dxa"/>
+              <w:right w:w="100" w:type="dxa"/>
+            </w:tcMar>
+            <w:hideMark/>
+          </w:tcPr>
+          <w:p>
+            <w:pPr>
+              <w:rPr>
+                <w:noProof/>
+                <w:lang w:val="en-US"/>
+              </w:rPr>
+            </w:pPr>
+            <w:r>
+              <w:rPr>
+                <w:noProof/>
+                <w:lang w:val="en-US"/>
+              </w:rPr>
+              <w:drawing>
+                <wp:inline distT="0" distB="0" distL="0" distR="0">
+                  <wp:extent cx="2703195" cy="4651375"/>
+                  <wp:effectExtent l="0" t="0" r="1905" b="0"/>
+                  <wp:docPr id="10" name="Picture 10"/>
+                  <wp:cNvGraphicFramePr>
+                    <a:graphicFrameLocks xmlns:a="http://schemas.openxmlformats.org/drawingml/2006/main" noChangeAspect="1"/>
+                  </wp:cNvGraphicFramePr>
+                  <a:graphic xmlns:a="http://schemas.openxmlformats.org/drawingml/2006/main">
+                    <a:graphicData uri="http://schemas.openxmlformats.org/drawingml/2006/picture">
+                      <pic:pic xmlns:pic="http://schemas.openxmlformats.org/drawingml/2006/picture">
+                        <pic:nvPicPr>
+                          <pic:cNvPr id="0" name="Picture 16"/>
+                          <pic:cNvPicPr>
+                            <a:picLocks noChangeAspect="1" noChangeArrowheads="1"/>
+                          </pic:cNvPicPr>
+                        </pic:nvPicPr>
+                        <pic:blipFill>
+                          <a:blip r:embed="rId19">
+                            <a:extLst>
+                              <a:ext uri="{28A0092B-C50C-407E-A947-70E740481C1C}">
+                                <a14:useLocalDpi xmlns:a14="http://schemas.microsoft.com/office/drawing/2010/main" val="0"/>
+                              </a:ext>
+                            </a:extLst>
+                          </a:blip>
+                          <a:srcRect/>
+                          <a:stretch>
+                            <a:fillRect/>
+                          </a:stretch>
+                        </pic:blipFill>
+                        <pic:spPr bwMode="auto">
+                          <a:xfrm>
+                            <a:off x="0" y="0"/>
+                            <a:ext cx="2703195" cy="4651375"/>
+                          </a:xfrm>
+                          <a:prstGeom prst="rect">
+                            <a:avLst/>
+                          </a:prstGeom>
+                          <a:noFill/>
+                          <a:ln>
+                            <a:noFill/>
+                          </a:ln>
+                        </pic:spPr>
+                      </pic:pic>
+                    </a:graphicData>
+                  </a:graphic>
+                </wp:inline>
+              </w:drawing>
+            </w:r>
+          </w:p>
+        </w:tc>
+      </w:tr>
+      <w:tr>
+        <w:trPr>
+          <w:trHeight w:val="1050"/>
+        </w:trPr>
+        <w:tc>
+          <w:tcPr>
+            <w:tcW w:w="4400" w:type="dxa"/>
+            <w:tcBorders>
+              <w:top w:val="single" w:sz="8" w:space="0" w:color="000000"/>
+              <w:left w:val="single" w:sz="8" w:space="0" w:color="000000"/>
+              <w:bottom w:val="single" w:sz="8" w:space="0" w:color="000000"/>
+              <w:right w:val="single" w:sz="8" w:space="0" w:color="000000"/>
+            </w:tcBorders>
+            <w:tcMar>
+              <w:top w:w="100" w:type="dxa"/>
+              <w:left w:w="100" w:type="dxa"/>
+              <w:bottom w:w="100" w:type="dxa"/>
+              <w:right w:w="100" w:type="dxa"/>
+            </w:tcMar>
+          </w:tcPr>
+          <w:p>
+            <w:pPr>
+              <w:jc w:val="center"/>
+              <w:rPr>
+                <w:rFonts w:ascii="Times New Roman" w:hAnsi="Times New Roman" w:cs="Times New Roman"/>
+                <w:noProof/>
+                <w:sz w:val="28"/>
+                <w:szCs w:val="28"/>
+                <w:lang w:val="en-US"/>
+              </w:rPr>
+            </w:pPr>
+          </w:p>
+          <w:p>
+            <w:pPr>
+              <w:jc w:val="center"/>
+              <w:rPr>
+                <w:rFonts w:ascii="Times New Roman" w:hAnsi="Times New Roman" w:cs="Times New Roman"/>
+                <w:noProof/>
+                <w:sz w:val="28"/>
+                <w:szCs w:val="28"/>
+                <w:lang w:val="en-US"/>
+              </w:rPr>
+            </w:pPr>
+            <w:r>
+              <w:rPr>
+                <w:rFonts w:ascii="Times New Roman" w:hAnsi="Times New Roman" w:cs="Times New Roman"/>
+                <w:noProof/>
+                <w:sz w:val="28"/>
+                <w:szCs w:val="28"/>
+                <w:lang w:val="en-US"/>
+              </w:rPr>
+              <w:t>Add Product</w:t>
+            </w:r>
+          </w:p>
+        </w:tc>
+        <w:tc>
+          <w:tcPr>
+            <w:tcW w:w="4320" w:type="dxa"/>
+            <w:tcBorders>
+              <w:top w:val="single" w:sz="8" w:space="0" w:color="000000"/>
+              <w:left w:val="single" w:sz="8" w:space="0" w:color="000000"/>
+              <w:bottom w:val="single" w:sz="8" w:space="0" w:color="000000"/>
+              <w:right w:val="single" w:sz="8" w:space="0" w:color="000000"/>
+            </w:tcBorders>
+            <w:tcMar>
+              <w:top w:w="100" w:type="dxa"/>
+              <w:left w:w="100" w:type="dxa"/>
+              <w:bottom w:w="100" w:type="dxa"/>
+              <w:right w:w="100" w:type="dxa"/>
+            </w:tcMar>
+          </w:tcPr>
+          <w:p>
+            <w:pPr>
+              <w:jc w:val="center"/>
+              <w:rPr>
+                <w:rFonts w:ascii="Times New Roman" w:hAnsi="Times New Roman" w:cs="Times New Roman"/>
+                <w:noProof/>
+                <w:sz w:val="28"/>
+                <w:szCs w:val="28"/>
+                <w:lang w:val="en-US"/>
+              </w:rPr>
+            </w:pPr>
+          </w:p>
+          <w:p>
+            <w:pPr>
+              <w:jc w:val="center"/>
+              <w:rPr>
+                <w:rFonts w:ascii="Times New Roman" w:hAnsi="Times New Roman" w:cs="Times New Roman"/>
+                <w:noProof/>
+                <w:sz w:val="28"/>
+                <w:szCs w:val="28"/>
+                <w:lang w:val="en-US"/>
+              </w:rPr>
+            </w:pPr>
+            <w:r>
+              <w:rPr>
+                <w:rFonts w:ascii="Times New Roman" w:hAnsi="Times New Roman" w:cs="Times New Roman"/>
+                <w:noProof/>
+                <w:sz w:val="28"/>
+                <w:szCs w:val="28"/>
+                <w:lang w:val="en-US"/>
+              </w:rPr>
+              <w:t>Edit Product</w:t>
+            </w:r>
+          </w:p>
+          <w:p>
+            <w:pPr>
+              <w:jc w:val="center"/>
+              <w:rPr>
+                <w:rFonts w:ascii="Times New Roman" w:hAnsi="Times New Roman" w:cs="Times New Roman"/>
+                <w:noProof/>
+                <w:sz w:val="28"/>
+                <w:szCs w:val="28"/>
+                <w:lang w:val="en-US"/>
+              </w:rPr>
+            </w:pPr>
+          </w:p>
+        </w:tc>
+      </w:tr>
+      <w:tr>
+        <w:trPr>
+          <w:trHeight w:val="5790"/>
+        </w:trPr>
+        <w:tc>
+          <w:tcPr>
+            <w:tcW w:w="4400" w:type="dxa"/>
+            <w:tcBorders>
+              <w:top w:val="single" w:sz="8" w:space="0" w:color="000000"/>
+              <w:left w:val="single" w:sz="8" w:space="0" w:color="000000"/>
+              <w:bottom w:val="single" w:sz="8" w:space="0" w:color="000000"/>
+              <w:right w:val="single" w:sz="8" w:space="0" w:color="000000"/>
+            </w:tcBorders>
+            <w:tcMar>
+              <w:top w:w="100" w:type="dxa"/>
+              <w:left w:w="100" w:type="dxa"/>
+              <w:bottom w:w="100" w:type="dxa"/>
+              <w:right w:w="100" w:type="dxa"/>
+            </w:tcMar>
+            <w:hideMark/>
+          </w:tcPr>
+          <w:p>
+            <w:pPr>
+              <w:rPr>
+                <w:noProof/>
+                <w:lang w:val="en-US"/>
+              </w:rPr>
+            </w:pPr>
+            <w:r>
+              <w:rPr>
+                <w:noProof/>
+                <w:lang w:val="en-US"/>
+              </w:rPr>
+              <w:lastRenderedPageBreak/>
+              <w:drawing>
+                <wp:inline distT="0" distB="0" distL="0" distR="0">
+                  <wp:extent cx="2584450" cy="5033010"/>
+                  <wp:effectExtent l="0" t="0" r="6350" b="0"/>
+                  <wp:docPr id="9" name="Picture 9"/>
+                  <wp:cNvGraphicFramePr>
+                    <a:graphicFrameLocks xmlns:a="http://schemas.openxmlformats.org/drawingml/2006/main" noChangeAspect="1"/>
+                  </wp:cNvGraphicFramePr>
+                  <a:graphic xmlns:a="http://schemas.openxmlformats.org/drawingml/2006/main">
+                    <a:graphicData uri="http://schemas.openxmlformats.org/drawingml/2006/picture">
+                      <pic:pic xmlns:pic="http://schemas.openxmlformats.org/drawingml/2006/picture">
+                        <pic:nvPicPr>
+                          <pic:cNvPr id="0" name="Picture 17"/>
+                          <pic:cNvPicPr>
+                            <a:picLocks noChangeAspect="1" noChangeArrowheads="1"/>
+                          </pic:cNvPicPr>
+                        </pic:nvPicPr>
+                        <pic:blipFill>
+                          <a:blip r:embed="rId20">
+                            <a:extLst>
+                              <a:ext uri="{28A0092B-C50C-407E-A947-70E740481C1C}">
+                                <a14:useLocalDpi xmlns:a14="http://schemas.microsoft.com/office/drawing/2010/main" val="0"/>
+                              </a:ext>
+                            </a:extLst>
+                          </a:blip>
+                          <a:srcRect/>
+                          <a:stretch>
+                            <a:fillRect/>
+                          </a:stretch>
+                        </pic:blipFill>
+                        <pic:spPr bwMode="auto">
+                          <a:xfrm>
+                            <a:off x="0" y="0"/>
+                            <a:ext cx="2584450" cy="5033010"/>
+                          </a:xfrm>
+                          <a:prstGeom prst="rect">
+                            <a:avLst/>
+                          </a:prstGeom>
+                          <a:noFill/>
+                          <a:ln>
+                            <a:noFill/>
+                          </a:ln>
+                        </pic:spPr>
+                      </pic:pic>
+                    </a:graphicData>
+                  </a:graphic>
+                </wp:inline>
+              </w:drawing>
+            </w:r>
+          </w:p>
+        </w:tc>
+        <w:tc>
+          <w:tcPr>
+            <w:tcW w:w="4320" w:type="dxa"/>
+            <w:tcBorders>
+              <w:top w:val="single" w:sz="8" w:space="0" w:color="000000"/>
+              <w:left w:val="single" w:sz="8" w:space="0" w:color="000000"/>
+              <w:bottom w:val="single" w:sz="8" w:space="0" w:color="000000"/>
+              <w:right w:val="single" w:sz="8" w:space="0" w:color="000000"/>
+            </w:tcBorders>
+            <w:tcMar>
+              <w:top w:w="100" w:type="dxa"/>
+              <w:left w:w="100" w:type="dxa"/>
+              <w:bottom w:w="100" w:type="dxa"/>
+              <w:right w:w="100" w:type="dxa"/>
+            </w:tcMar>
+            <w:hideMark/>
+          </w:tcPr>
+          <w:p>
+            <w:pPr>
+              <w:rPr>
+                <w:noProof/>
+                <w:lang w:val="en-US"/>
+              </w:rPr>
+            </w:pPr>
+            <w:r>
+              <w:rPr>
+                <w:noProof/>
+                <w:lang w:val="en-US"/>
+              </w:rPr>
+              <w:drawing>
+                <wp:inline distT="0" distB="0" distL="0" distR="0">
+                  <wp:extent cx="2774950" cy="4985385"/>
+                  <wp:effectExtent l="0" t="0" r="6350" b="5715"/>
+                  <wp:docPr id="8" name="Picture 8"/>
+                  <wp:cNvGraphicFramePr>
+                    <a:graphicFrameLocks xmlns:a="http://schemas.openxmlformats.org/drawingml/2006/main" noChangeAspect="1"/>
+                  </wp:cNvGraphicFramePr>
+                  <a:graphic xmlns:a="http://schemas.openxmlformats.org/drawingml/2006/main">
+                    <a:graphicData uri="http://schemas.openxmlformats.org/drawingml/2006/picture">
+                      <pic:pic xmlns:pic="http://schemas.openxmlformats.org/drawingml/2006/picture">
+                        <pic:nvPicPr>
+                          <pic:cNvPr id="0" name="Picture 18"/>
+                          <pic:cNvPicPr>
+                            <a:picLocks noChangeAspect="1" noChangeArrowheads="1"/>
+                          </pic:cNvPicPr>
+                        </pic:nvPicPr>
+                        <pic:blipFill>
+                          <a:blip r:embed="rId21">
+                            <a:extLst>
+                              <a:ext uri="{28A0092B-C50C-407E-A947-70E740481C1C}">
+                                <a14:useLocalDpi xmlns:a14="http://schemas.microsoft.com/office/drawing/2010/main" val="0"/>
+                              </a:ext>
+                            </a:extLst>
+                          </a:blip>
+                          <a:srcRect/>
+                          <a:stretch>
+                            <a:fillRect/>
+                          </a:stretch>
+                        </pic:blipFill>
+                        <pic:spPr bwMode="auto">
+                          <a:xfrm>
+                            <a:off x="0" y="0"/>
+                            <a:ext cx="2774950" cy="4985385"/>
+                          </a:xfrm>
+                          <a:prstGeom prst="rect">
+                            <a:avLst/>
+                          </a:prstGeom>
+                          <a:noFill/>
+                          <a:ln>
+                            <a:noFill/>
+                          </a:ln>
+                        </pic:spPr>
+                      </pic:pic>
+                    </a:graphicData>
+                  </a:graphic>
+                </wp:inline>
+              </w:drawing>
+            </w:r>
+          </w:p>
+        </w:tc>
+      </w:tr>
+      <w:tr>
+        <w:trPr>
+          <w:trHeight w:val="1230"/>
+        </w:trPr>
+        <w:tc>
+          <w:tcPr>
+            <w:tcW w:w="4400" w:type="dxa"/>
+            <w:tcBorders>
+              <w:top w:val="single" w:sz="8" w:space="0" w:color="000000"/>
+              <w:left w:val="single" w:sz="8" w:space="0" w:color="000000"/>
+              <w:bottom w:val="single" w:sz="8" w:space="0" w:color="000000"/>
+              <w:right w:val="single" w:sz="8" w:space="0" w:color="000000"/>
+            </w:tcBorders>
+            <w:tcMar>
+              <w:top w:w="100" w:type="dxa"/>
+              <w:left w:w="100" w:type="dxa"/>
+              <w:bottom w:w="100" w:type="dxa"/>
+              <w:right w:w="100" w:type="dxa"/>
+            </w:tcMar>
+          </w:tcPr>
+          <w:p>
+            <w:pPr>
+              <w:jc w:val="center"/>
+              <w:rPr>
+                <w:rFonts w:ascii="Times New Roman" w:hAnsi="Times New Roman" w:cs="Times New Roman"/>
+                <w:noProof/>
+                <w:sz w:val="28"/>
+                <w:szCs w:val="28"/>
+                <w:lang w:val="en-US"/>
+              </w:rPr>
+            </w:pPr>
+          </w:p>
+          <w:p>
+            <w:pPr>
+              <w:jc w:val="center"/>
+              <w:rPr>
+                <w:rFonts w:ascii="Times New Roman" w:hAnsi="Times New Roman" w:cs="Times New Roman"/>
+                <w:noProof/>
+                <w:sz w:val="28"/>
+                <w:szCs w:val="28"/>
+                <w:lang w:val="en-US"/>
+              </w:rPr>
+            </w:pPr>
+            <w:r>
+              <w:rPr>
+                <w:rFonts w:ascii="Times New Roman" w:hAnsi="Times New Roman" w:cs="Times New Roman"/>
+                <w:noProof/>
+                <w:sz w:val="28"/>
+                <w:szCs w:val="28"/>
+                <w:lang w:val="en-US"/>
+              </w:rPr>
+              <w:t>Add Promo Code</w:t>
+            </w:r>
+          </w:p>
+        </w:tc>
+        <w:tc>
+          <w:tcPr>
+            <w:tcW w:w="4320" w:type="dxa"/>
+            <w:tcBorders>
+              <w:top w:val="single" w:sz="8" w:space="0" w:color="000000"/>
+              <w:left w:val="single" w:sz="8" w:space="0" w:color="000000"/>
+              <w:bottom w:val="single" w:sz="8" w:space="0" w:color="000000"/>
+              <w:right w:val="single" w:sz="8" w:space="0" w:color="000000"/>
+            </w:tcBorders>
+            <w:tcMar>
+              <w:top w:w="100" w:type="dxa"/>
+              <w:left w:w="100" w:type="dxa"/>
+              <w:bottom w:w="100" w:type="dxa"/>
+              <w:right w:w="100" w:type="dxa"/>
+            </w:tcMar>
+          </w:tcPr>
+          <w:p>
+            <w:pPr>
+              <w:jc w:val="center"/>
+              <w:rPr>
+                <w:rFonts w:ascii="Times New Roman" w:hAnsi="Times New Roman" w:cs="Times New Roman"/>
+                <w:noProof/>
+                <w:sz w:val="28"/>
+                <w:szCs w:val="28"/>
+                <w:lang w:val="en-US"/>
+              </w:rPr>
+            </w:pPr>
+          </w:p>
+          <w:p>
+            <w:pPr>
+              <w:jc w:val="center"/>
+              <w:rPr>
+                <w:rFonts w:ascii="Times New Roman" w:hAnsi="Times New Roman" w:cs="Times New Roman"/>
+                <w:noProof/>
+                <w:sz w:val="28"/>
+                <w:szCs w:val="28"/>
+                <w:lang w:val="en-US"/>
+              </w:rPr>
+            </w:pPr>
+            <w:r>
+              <w:rPr>
+                <w:rFonts w:ascii="Times New Roman" w:hAnsi="Times New Roman" w:cs="Times New Roman"/>
+                <w:noProof/>
+                <w:sz w:val="28"/>
+                <w:szCs w:val="28"/>
+                <w:lang w:val="en-US"/>
+              </w:rPr>
+              <w:t>Edit/Remove Promo Code</w:t>
+            </w:r>
+          </w:p>
+        </w:tc>
+      </w:tr>
+      <w:tr>
+        <w:trPr>
+          <w:trHeight w:val="5790"/>
+        </w:trPr>
+        <w:tc>
+          <w:tcPr>
+            <w:tcW w:w="4400" w:type="dxa"/>
+            <w:tcBorders>
+              <w:top w:val="single" w:sz="8" w:space="0" w:color="000000"/>
+              <w:left w:val="single" w:sz="8" w:space="0" w:color="000000"/>
+              <w:bottom w:val="single" w:sz="8" w:space="0" w:color="000000"/>
+              <w:right w:val="single" w:sz="8" w:space="0" w:color="000000"/>
+            </w:tcBorders>
+            <w:tcMar>
+              <w:top w:w="100" w:type="dxa"/>
+              <w:left w:w="100" w:type="dxa"/>
+              <w:bottom w:w="100" w:type="dxa"/>
+              <w:right w:w="100" w:type="dxa"/>
+            </w:tcMar>
+            <w:hideMark/>
+          </w:tcPr>
+          <w:p>
+            <w:pPr>
+              <w:rPr>
+                <w:noProof/>
+                <w:lang w:val="en-US"/>
+              </w:rPr>
+            </w:pPr>
+            <w:r>
+              <w:rPr>
+                <w:noProof/>
+                <w:lang w:val="en-US"/>
+              </w:rPr>
+              <w:lastRenderedPageBreak/>
+              <w:drawing>
+                <wp:inline distT="0" distB="0" distL="0" distR="0">
+                  <wp:extent cx="2607945" cy="4373245"/>
+                  <wp:effectExtent l="0" t="0" r="1905" b="8255"/>
+                  <wp:docPr id="7" name="Picture 7"/>
+                  <wp:cNvGraphicFramePr>
+                    <a:graphicFrameLocks xmlns:a="http://schemas.openxmlformats.org/drawingml/2006/main" noChangeAspect="1"/>
+                  </wp:cNvGraphicFramePr>
+                  <a:graphic xmlns:a="http://schemas.openxmlformats.org/drawingml/2006/main">
+                    <a:graphicData uri="http://schemas.openxmlformats.org/drawingml/2006/picture">
+                      <pic:pic xmlns:pic="http://schemas.openxmlformats.org/drawingml/2006/picture">
+                        <pic:nvPicPr>
+                          <pic:cNvPr id="0" name="Picture 19"/>
+                          <pic:cNvPicPr>
+                            <a:picLocks noChangeAspect="1" noChangeArrowheads="1"/>
+                          </pic:cNvPicPr>
+                        </pic:nvPicPr>
+                        <pic:blipFill>
+                          <a:blip r:embed="rId22">
+                            <a:extLst>
+                              <a:ext uri="{28A0092B-C50C-407E-A947-70E740481C1C}">
+                                <a14:useLocalDpi xmlns:a14="http://schemas.microsoft.com/office/drawing/2010/main" val="0"/>
+                              </a:ext>
+                            </a:extLst>
+                          </a:blip>
+                          <a:srcRect/>
+                          <a:stretch>
+                            <a:fillRect/>
+                          </a:stretch>
+                        </pic:blipFill>
+                        <pic:spPr bwMode="auto">
+                          <a:xfrm>
+                            <a:off x="0" y="0"/>
+                            <a:ext cx="2607945" cy="4373245"/>
+                          </a:xfrm>
+                          <a:prstGeom prst="rect">
+                            <a:avLst/>
+                          </a:prstGeom>
+                          <a:noFill/>
+                          <a:ln>
+                            <a:noFill/>
+                          </a:ln>
+                        </pic:spPr>
+                      </pic:pic>
+                    </a:graphicData>
+                  </a:graphic>
+                </wp:inline>
+              </w:drawing>
+            </w:r>
+          </w:p>
+        </w:tc>
+        <w:tc>
+          <w:tcPr>
+            <w:tcW w:w="4320" w:type="dxa"/>
+            <w:tcBorders>
+              <w:top w:val="single" w:sz="8" w:space="0" w:color="000000"/>
+              <w:left w:val="single" w:sz="8" w:space="0" w:color="000000"/>
+              <w:bottom w:val="single" w:sz="8" w:space="0" w:color="000000"/>
+              <w:right w:val="single" w:sz="8" w:space="0" w:color="000000"/>
+            </w:tcBorders>
+            <w:tcMar>
+              <w:top w:w="100" w:type="dxa"/>
+              <w:left w:w="100" w:type="dxa"/>
+              <w:bottom w:w="100" w:type="dxa"/>
+              <w:right w:w="100" w:type="dxa"/>
+            </w:tcMar>
+            <w:hideMark/>
+          </w:tcPr>
+          <w:p>
+            <w:pPr>
+              <w:rPr>
+                <w:noProof/>
+                <w:lang w:val="en-US"/>
+              </w:rPr>
+            </w:pPr>
+            <w:r>
+              <w:rPr>
+                <w:noProof/>
+                <w:lang w:val="en-US"/>
+              </w:rPr>
+              <w:drawing>
+                <wp:inline distT="0" distB="0" distL="0" distR="0">
+                  <wp:extent cx="2568575" cy="4317365"/>
+                  <wp:effectExtent l="0" t="0" r="3175" b="6985"/>
+                  <wp:docPr id="6" name="Picture 6"/>
+                  <wp:cNvGraphicFramePr>
+                    <a:graphicFrameLocks xmlns:a="http://schemas.openxmlformats.org/drawingml/2006/main" noChangeAspect="1"/>
+                  </wp:cNvGraphicFramePr>
+                  <a:graphic xmlns:a="http://schemas.openxmlformats.org/drawingml/2006/main">
+                    <a:graphicData uri="http://schemas.openxmlformats.org/drawingml/2006/picture">
+                      <pic:pic xmlns:pic="http://schemas.openxmlformats.org/drawingml/2006/picture">
+                        <pic:nvPicPr>
+                          <pic:cNvPr id="0" name="Picture 20"/>
+                          <pic:cNvPicPr>
+                            <a:picLocks noChangeAspect="1" noChangeArrowheads="1"/>
+                          </pic:cNvPicPr>
+                        </pic:nvPicPr>
+                        <pic:blipFill>
+                          <a:blip r:embed="rId23">
+                            <a:extLst>
+                              <a:ext uri="{28A0092B-C50C-407E-A947-70E740481C1C}">
+                                <a14:useLocalDpi xmlns:a14="http://schemas.microsoft.com/office/drawing/2010/main" val="0"/>
+                              </a:ext>
+                            </a:extLst>
+                          </a:blip>
+                          <a:srcRect/>
+                          <a:stretch>
+                            <a:fillRect/>
+                          </a:stretch>
+                        </pic:blipFill>
+                        <pic:spPr bwMode="auto">
+                          <a:xfrm>
+                            <a:off x="0" y="0"/>
+                            <a:ext cx="2568575" cy="4317365"/>
+                          </a:xfrm>
+                          <a:prstGeom prst="rect">
+                            <a:avLst/>
+                          </a:prstGeom>
+                          <a:noFill/>
+                          <a:ln>
+                            <a:noFill/>
+                          </a:ln>
+                        </pic:spPr>
+                      </pic:pic>
+                    </a:graphicData>
+                  </a:graphic>
+                </wp:inline>
+              </w:drawing>
+            </w:r>
+          </w:p>
+        </w:tc>
+      </w:tr>
+      <w:tr>
+        <w:trPr>
+          <w:trHeight w:val="1680"/>
+        </w:trPr>
+        <w:tc>
+          <w:tcPr>
+            <w:tcW w:w="4400" w:type="dxa"/>
+            <w:tcBorders>
+              <w:top w:val="single" w:sz="8" w:space="0" w:color="000000"/>
+              <w:left w:val="single" w:sz="8" w:space="0" w:color="000000"/>
+              <w:bottom w:val="single" w:sz="8" w:space="0" w:color="000000"/>
+              <w:right w:val="single" w:sz="8" w:space="0" w:color="000000"/>
+            </w:tcBorders>
+            <w:tcMar>
+              <w:top w:w="100" w:type="dxa"/>
+              <w:left w:w="100" w:type="dxa"/>
+              <w:bottom w:w="100" w:type="dxa"/>
+              <w:right w:w="100" w:type="dxa"/>
+            </w:tcMar>
+          </w:tcPr>
+          <w:p>
+            <w:pPr>
+              <w:jc w:val="center"/>
+              <w:rPr>
+                <w:rFonts w:ascii="Times New Roman" w:hAnsi="Times New Roman" w:cs="Times New Roman"/>
+                <w:sz w:val="28"/>
+                <w:szCs w:val="28"/>
+                <w:lang w:val="en-US"/>
+              </w:rPr>
+            </w:pPr>
+          </w:p>
+          <w:p>
+            <w:pPr>
+              <w:jc w:val="center"/>
+              <w:rPr>
+                <w:rFonts w:ascii="Times New Roman" w:hAnsi="Times New Roman" w:cs="Times New Roman"/>
+                <w:sz w:val="28"/>
+                <w:szCs w:val="28"/>
+                <w:lang w:val="en-US"/>
+              </w:rPr>
+            </w:pPr>
+            <w:r>
+              <w:rPr>
+                <w:rFonts w:ascii="Times New Roman" w:hAnsi="Times New Roman" w:cs="Times New Roman"/>
+                <w:sz w:val="28"/>
+                <w:szCs w:val="28"/>
+                <w:lang w:val="en-US"/>
+              </w:rPr>
+              <w:t>Admin Inventory</w:t>
+            </w:r>
+          </w:p>
+        </w:tc>
+        <w:tc>
+          <w:tcPr>
+            <w:tcW w:w="4320" w:type="dxa"/>
+            <w:tcBorders>
+              <w:top w:val="single" w:sz="8" w:space="0" w:color="000000"/>
+              <w:left w:val="single" w:sz="8" w:space="0" w:color="000000"/>
+              <w:bottom w:val="single" w:sz="8" w:space="0" w:color="000000"/>
+              <w:right w:val="single" w:sz="8" w:space="0" w:color="000000"/>
+            </w:tcBorders>
+            <w:tcMar>
+              <w:top w:w="100" w:type="dxa"/>
+              <w:left w:w="100" w:type="dxa"/>
+              <w:bottom w:w="100" w:type="dxa"/>
+              <w:right w:w="100" w:type="dxa"/>
+            </w:tcMar>
+          </w:tcPr>
+          <w:p>
+            <w:pPr>
+              <w:jc w:val="center"/>
+              <w:rPr>
+                <w:rFonts w:ascii="Times New Roman" w:hAnsi="Times New Roman" w:cs="Times New Roman"/>
+                <w:sz w:val="28"/>
+                <w:szCs w:val="28"/>
+                <w:lang w:val="en-US"/>
+              </w:rPr>
+            </w:pPr>
+          </w:p>
+          <w:p>
+            <w:pPr>
+              <w:jc w:val="center"/>
+              <w:rPr>
+                <w:noProof/>
+                <w:lang w:val="en-US"/>
+              </w:rPr>
+            </w:pPr>
+            <w:r>
+              <w:rPr>
+                <w:rFonts w:ascii="Times New Roman" w:hAnsi="Times New Roman" w:cs="Times New Roman"/>
+                <w:sz w:val="28"/>
+                <w:szCs w:val="28"/>
+                <w:lang w:val="en-US"/>
+              </w:rPr>
+              <w:t xml:space="preserve">Admin </w:t>
+            </w:r>
+          </w:p>
+        </w:tc>
+      </w:tr>
+      <w:tr>
+        <w:trPr>
+          <w:trHeight w:val="5790"/>
+        </w:trPr>
+        <w:tc>
+          <w:tcPr>
+            <w:tcW w:w="4400" w:type="dxa"/>
+            <w:tcBorders>
+              <w:top w:val="single" w:sz="8" w:space="0" w:color="000000"/>
+              <w:left w:val="single" w:sz="8" w:space="0" w:color="000000"/>
+              <w:bottom w:val="single" w:sz="8" w:space="0" w:color="000000"/>
+              <w:right w:val="single" w:sz="8" w:space="0" w:color="000000"/>
+            </w:tcBorders>
+            <w:tcMar>
+              <w:top w:w="100" w:type="dxa"/>
+              <w:left w:w="100" w:type="dxa"/>
+              <w:bottom w:w="100" w:type="dxa"/>
+              <w:right w:w="100" w:type="dxa"/>
+            </w:tcMar>
+            <w:hideMark/>
+          </w:tcPr>
+          <w:p>
+            <w:pPr>
+              <w:rPr>
+                <w:noProof/>
+                <w:lang w:val="en-US"/>
+              </w:rPr>
+            </w:pPr>
+            <w:r>
+              <w:rPr>
+                <w:noProof/>
+                <w:lang w:val="en-US"/>
+              </w:rPr>
+              <w:lastRenderedPageBreak/>
+              <w:drawing>
+                <wp:inline distT="0" distB="0" distL="0" distR="0">
+                  <wp:extent cx="2616200" cy="4612005"/>
+                  <wp:effectExtent l="0" t="0" r="0" b="0"/>
+                  <wp:docPr id="5" name="Picture 5"/>
+                  <wp:cNvGraphicFramePr>
+                    <a:graphicFrameLocks xmlns:a="http://schemas.openxmlformats.org/drawingml/2006/main" noChangeAspect="1"/>
+                  </wp:cNvGraphicFramePr>
+                  <a:graphic xmlns:a="http://schemas.openxmlformats.org/drawingml/2006/main">
+                    <a:graphicData uri="http://schemas.openxmlformats.org/drawingml/2006/picture">
+                      <pic:pic xmlns:pic="http://schemas.openxmlformats.org/drawingml/2006/picture">
+                        <pic:nvPicPr>
+                          <pic:cNvPr id="0" name="Picture 22"/>
+                          <pic:cNvPicPr>
+                            <a:picLocks noChangeAspect="1" noChangeArrowheads="1"/>
+                          </pic:cNvPicPr>
+                        </pic:nvPicPr>
+                        <pic:blipFill>
+                          <a:blip r:embed="rId24">
+                            <a:extLst>
+                              <a:ext uri="{28A0092B-C50C-407E-A947-70E740481C1C}">
+                                <a14:useLocalDpi xmlns:a14="http://schemas.microsoft.com/office/drawing/2010/main" val="0"/>
+                              </a:ext>
+                            </a:extLst>
+                          </a:blip>
+                          <a:srcRect/>
+                          <a:stretch>
+                            <a:fillRect/>
+                          </a:stretch>
+                        </pic:blipFill>
+                        <pic:spPr bwMode="auto">
+                          <a:xfrm>
+                            <a:off x="0" y="0"/>
+                            <a:ext cx="2616200" cy="4612005"/>
+                          </a:xfrm>
+                          <a:prstGeom prst="rect">
+                            <a:avLst/>
+                          </a:prstGeom>
+                          <a:noFill/>
+                          <a:ln>
+                            <a:noFill/>
+                          </a:ln>
+                        </pic:spPr>
+                      </pic:pic>
+                    </a:graphicData>
+                  </a:graphic>
+                </wp:inline>
+              </w:drawing>
+            </w:r>
+          </w:p>
+        </w:tc>
+        <w:tc>
+          <w:tcPr>
+            <w:tcW w:w="4320" w:type="dxa"/>
+            <w:tcBorders>
+              <w:top w:val="single" w:sz="8" w:space="0" w:color="000000"/>
+              <w:left w:val="single" w:sz="8" w:space="0" w:color="000000"/>
+              <w:bottom w:val="single" w:sz="8" w:space="0" w:color="000000"/>
+              <w:right w:val="single" w:sz="8" w:space="0" w:color="000000"/>
+            </w:tcBorders>
+            <w:tcMar>
+              <w:top w:w="100" w:type="dxa"/>
+              <w:left w:w="100" w:type="dxa"/>
+              <w:bottom w:w="100" w:type="dxa"/>
+              <w:right w:w="100" w:type="dxa"/>
+            </w:tcMar>
+            <w:hideMark/>
+          </w:tcPr>
+          <w:p>
+            <w:pPr>
+              <w:rPr>
+                <w:noProof/>
+                <w:lang w:val="en-US"/>
+              </w:rPr>
+            </w:pPr>
+            <w:r>
+              <w:rPr>
+                <w:noProof/>
+                <w:lang w:val="en-US"/>
+              </w:rPr>
+              <w:drawing>
+                <wp:inline distT="0" distB="0" distL="0" distR="0">
+                  <wp:extent cx="2616200" cy="4563745"/>
+                  <wp:effectExtent l="0" t="0" r="0" b="8255"/>
+                  <wp:docPr id="2" name="Picture 2"/>
+                  <wp:cNvGraphicFramePr>
+                    <a:graphicFrameLocks xmlns:a="http://schemas.openxmlformats.org/drawingml/2006/main" noChangeAspect="1"/>
+                  </wp:cNvGraphicFramePr>
+                  <a:graphic xmlns:a="http://schemas.openxmlformats.org/drawingml/2006/main">
+                    <a:graphicData uri="http://schemas.openxmlformats.org/drawingml/2006/picture">
+                      <pic:pic xmlns:pic="http://schemas.openxmlformats.org/drawingml/2006/picture">
+                        <pic:nvPicPr>
+                          <pic:cNvPr id="0" name="Picture 21"/>
+                          <pic:cNvPicPr>
+                            <a:picLocks noChangeAspect="1" noChangeArrowheads="1"/>
+                          </pic:cNvPicPr>
+                        </pic:nvPicPr>
+                        <pic:blipFill>
+                          <a:blip r:embed="rId25">
+                            <a:extLst>
+                              <a:ext uri="{28A0092B-C50C-407E-A947-70E740481C1C}">
+                                <a14:useLocalDpi xmlns:a14="http://schemas.microsoft.com/office/drawing/2010/main" val="0"/>
+                              </a:ext>
+                            </a:extLst>
+                          </a:blip>
+                          <a:srcRect/>
+                          <a:stretch>
+                            <a:fillRect/>
+                          </a:stretch>
+                        </pic:blipFill>
+                        <pic:spPr bwMode="auto">
+                          <a:xfrm>
+                            <a:off x="0" y="0"/>
+                            <a:ext cx="2616200" cy="4563745"/>
+                          </a:xfrm>
+                          <a:prstGeom prst="rect">
+                            <a:avLst/>
+                          </a:prstGeom>
+                          <a:noFill/>
+                          <a:ln>
+                            <a:noFill/>
+                          </a:ln>
+                        </pic:spPr>
+                      </pic:pic>
+                    </a:graphicData>
+                  </a:graphic>
+                </wp:inline>
+              </w:drawing>
+            </w:r>
+          </w:p>
+        </w:tc>
+      </w:tr>
+    </w:tbl>
+    <w:p>
+      <w:pPr>
+        <w:spacing w:after="240"/>
+        <w:rPr>
+          <w:rFonts w:ascii="Times New Roman" w:hAnsi="Times New Roman" w:cs="Times New Roman"/>
+          <w:sz w:val="28"/>
+          <w:szCs w:val="28"/>
+        </w:rPr>
+      </w:pPr>
+    </w:p>
+    <w:p>
+      <w:pPr>
+        <w:rPr>
+          <w:rFonts w:ascii="Times New Roman" w:hAnsi="Times New Roman" w:cs="Times New Roman"/>
+          <w:sz w:val="28"/>
+          <w:szCs w:val="28"/>
+        </w:rPr>
+      </w:pPr>
+      <w:r>
+        <w:rPr>
+          <w:rFonts w:ascii="Times New Roman" w:hAnsi="Times New Roman" w:cs="Times New Roman"/>
+          <w:b/>
+          <w:sz w:val="28"/>
+          <w:szCs w:val="28"/>
+        </w:rPr>
+        <w:t>5.</w:t>
+      </w:r>
+      <w:r>
+        <w:rPr>
+          <w:rFonts w:ascii="Times New Roman" w:hAnsi="Times New Roman" w:cs="Times New Roman"/>
+          <w:sz w:val="28"/>
+          <w:szCs w:val="28"/>
+        </w:rPr>
+        <w:t xml:space="preserve"> </w:t>
+      </w:r>
+      <w:r>
+        <w:rPr>
+          <w:rFonts w:ascii="Times New Roman" w:hAnsi="Times New Roman" w:cs="Times New Roman"/>
+          <w:b/>
+          <w:sz w:val="28"/>
+          <w:szCs w:val="28"/>
+        </w:rPr>
+        <w:t>Analysis Models</w:t>
+      </w:r>
+      <w:r>
+        <w:rPr>
+          <w:rFonts w:ascii="Times New Roman" w:hAnsi="Times New Roman" w:cs="Times New Roman"/>
+          <w:sz w:val="28"/>
+          <w:szCs w:val="28"/>
+        </w:rPr>
+        <w:t xml:space="preserve">  </w:t>
+      </w:r>
+    </w:p>
+    <w:p>
+      <w:pPr>
+        <w:pStyle w:val="Heading2"/>
+        <w:rPr>
+          <w:rFonts w:ascii="Times New Roman" w:hAnsi="Times New Roman" w:cs="Times New Roman"/>
+          <w:sz w:val="28"/>
+          <w:szCs w:val="28"/>
+        </w:rPr>
+      </w:pPr>
+      <w:bookmarkStart w:id="0" w:name="_ihv636"/>
+      <w:bookmarkEnd w:id="0"/>
+      <w:r>
+        <w:rPr>
+          <w:rFonts w:ascii="Times New Roman" w:hAnsi="Times New Roman" w:cs="Times New Roman"/>
+          <w:sz w:val="28"/>
+          <w:szCs w:val="28"/>
+        </w:rPr>
+        <w:t>5.1 Gantt Chart</w:t>
+      </w:r>
+      <w:bookmarkStart w:id="1" w:name="_GoBack"/>
+      <w:bookmarkEnd w:id="1"/>
+    </w:p>
+    <w:p>
+      <w:pPr>
+        <w:rPr>
+          <w:rFonts w:ascii="Times New Roman" w:hAnsi="Times New Roman" w:cs="Times New Roman"/>
+          <w:sz w:val="28"/>
+          <w:szCs w:val="28"/>
+        </w:rPr>
+      </w:pPr>
+      <w:r>
+        <w:rPr>
+          <w:rFonts w:ascii="Times New Roman" w:hAnsi="Times New Roman" w:cs="Times New Roman"/>
+          <w:sz w:val="28"/>
+          <w:szCs w:val="28"/>
+        </w:rPr>
+        <w:t>Please refer to the support document Gantt Chart PDF and Gantt Chart MPP.</w:t>
+      </w:r>
+    </w:p>
+    <w:p/>
+    <w:p>
+      <w:pPr>
+        <w:pStyle w:val="NormalWeb"/>
+        <w:spacing w:before="0" w:beforeAutospacing="0" w:after="200" w:afterAutospacing="0"/>
+        <w:rPr>
+          <w:color w:val="000000"/>
+          <w:sz w:val="28"/>
+          <w:szCs w:val="28"/>
+        </w:rPr>
+      </w:pPr>
+    </w:p>
     <w:p/>
     <w:p/>
     <w:p/>
@@ -9060,8 +11506,6 @@
           <w:szCs w:val="28"/>
         </w:rPr>
       </w:pPr>
-      <w:bookmarkStart w:id="0" w:name="_GoBack"/>
-      <w:bookmarkEnd w:id="0"/>
     </w:p>
     <w:p>
       <w:pPr>
@@ -9230,6 +11674,7 @@
                 <w:sz w:val="28"/>
                 <w:szCs w:val="28"/>
               </w:rPr>
+              <w:lastRenderedPageBreak/>
               <w:t>Task #</w:t>
             </w:r>
           </w:p>
@@ -9592,7 +12037,6 @@
                 <w:sz w:val="28"/>
                 <w:szCs w:val="28"/>
               </w:rPr>
-              <w:lastRenderedPageBreak/>
               <w:t>2</w:t>
             </w:r>
           </w:p>
@@ -10104,6 +12548,7 @@
                 <w:sz w:val="28"/>
                 <w:szCs w:val="28"/>
               </w:rPr>
+              <w:lastRenderedPageBreak/>
               <w:t>5</w:t>
             </w:r>
           </w:p>
@@ -10679,7 +13124,6 @@
                 <w:sz w:val="28"/>
                 <w:szCs w:val="28"/>
               </w:rPr>
-              <w:lastRenderedPageBreak/>
               <w:t>8</w:t>
             </w:r>
           </w:p>
@@ -11155,6 +13599,7 @@
                 <w:sz w:val="28"/>
                 <w:szCs w:val="28"/>
               </w:rPr>
+              <w:lastRenderedPageBreak/>
               <w:t>11</w:t>
             </w:r>
           </w:p>
@@ -11535,7 +13980,6 @@
                 <w:sz w:val="28"/>
                 <w:szCs w:val="28"/>
               </w:rPr>
-              <w:lastRenderedPageBreak/>
               <w:t>13</w:t>
             </w:r>
           </w:p>
@@ -12005,13 +14449,23 @@
                 <w:szCs w:val="28"/>
               </w:rPr>
             </w:pPr>
-            <w:r>
-              <w:rPr>
-                <w:color w:val="000000"/>
-                <w:sz w:val="28"/>
-                <w:szCs w:val="28"/>
-              </w:rPr>
-              <w:t xml:space="preserve">Vennela </w:t>
+            <w:proofErr w:type="spellStart"/>
+            <w:r>
+              <w:rPr>
+                <w:color w:val="000000"/>
+                <w:sz w:val="28"/>
+                <w:szCs w:val="28"/>
+              </w:rPr>
+              <w:t>Vennela</w:t>
+            </w:r>
+            <w:proofErr w:type="spellEnd"/>
+            <w:r>
+              <w:rPr>
+                <w:color w:val="000000"/>
+                <w:sz w:val="28"/>
+                <w:szCs w:val="28"/>
+              </w:rPr>
+              <w:t xml:space="preserve"> </w:t>
             </w:r>
             <w:proofErr w:type="spellStart"/>
             <w:r>
@@ -12088,6 +14542,7 @@
                 <w:sz w:val="28"/>
                 <w:szCs w:val="28"/>
               </w:rPr>
+              <w:lastRenderedPageBreak/>
               <w:t>15</w:t>
             </w:r>
           </w:p>
@@ -12504,7 +14959,6 @@
                 <w:sz w:val="28"/>
                 <w:szCs w:val="28"/>
               </w:rPr>
-              <w:lastRenderedPageBreak/>
               <w:t>17</w:t>
             </w:r>
           </w:p>
@@ -12908,8 +15362,8 @@
     </w:p>
     <w:p/>
     <w:sectPr>
-      <w:headerReference w:type="default" r:id="rId10"/>
-      <w:footerReference w:type="default" r:id="rId11"/>
+      <w:headerReference w:type="default" r:id="rId26"/>
+      <w:footerReference w:type="default" r:id="rId27"/>
       <w:pgSz w:w="12240" w:h="15840"/>
       <w:pgMar w:top="1440" w:right="1440" w:bottom="1440" w:left="1440" w:header="720" w:footer="720" w:gutter="0"/>
       <w:pgNumType w:start="1"/>
@@ -12963,7 +15417,7 @@
       <w:rPr>
         <w:noProof/>
       </w:rPr>
-      <w:t>21</w:t>
+      <w:t>18</w:t>
     </w:r>
     <w:r>
       <w:fldChar w:fldCharType="end"/>

</xml_diff>

<commit_message>
committed changes in Documentation/Project Documentation .docx
</commit_message>
<xml_diff>
--- a/Documentation/Project Documentation .docx
+++ b/Documentation/Project Documentation .docx
@@ -9790,14 +9790,7 @@
           <w:sz w:val="24"/>
           <w:szCs w:val="24"/>
         </w:rPr>
-        <w:t>Shopping Buddy</w:t>
-      </w:r>
-      <w:r>
-        <w:rPr>
-          <w:sz w:val="24"/>
-          <w:szCs w:val="24"/>
-        </w:rPr>
-        <w:t xml:space="preserve"> - Android App</w:t>
+        <w:t>Shopping Buddy - Android App</w:t>
       </w:r>
     </w:p>
     <w:p>
@@ -9939,16 +9932,18 @@
           <w:sz w:val="24"/>
           <w:szCs w:val="24"/>
         </w:rPr>
-        <w:t>Class :</w:t>
-      </w:r>
-      <w:r>
+        <w:t>Class : GDP 02 Spring  2019</w:t>
+      </w:r>
+    </w:p>
+    <w:p>
+      <w:pPr>
+        <w:spacing w:line="360" w:lineRule="auto"/>
         <w:rPr>
           <w:rFonts w:ascii="Times New Roman" w:hAnsi="Times New Roman" w:cs="Times New Roman"/>
           <w:sz w:val="24"/>
           <w:szCs w:val="24"/>
         </w:rPr>
-        <w:t xml:space="preserve"> GDP 02 Spring  2019</w:t>
-      </w:r>
+      </w:pPr>
     </w:p>
     <w:p>
       <w:pPr>
@@ -9959,23 +9954,22 @@
           <w:szCs w:val="24"/>
         </w:rPr>
       </w:pPr>
-    </w:p>
-    <w:p>
-      <w:pPr>
-        <w:spacing w:line="360" w:lineRule="auto"/>
+      <w:r>
         <w:rPr>
           <w:rFonts w:ascii="Times New Roman" w:hAnsi="Times New Roman" w:cs="Times New Roman"/>
           <w:sz w:val="24"/>
           <w:szCs w:val="24"/>
         </w:rPr>
-      </w:pPr>
+        <w:t>TEAM MEMBERS</w:t>
+      </w:r>
       <w:r>
         <w:rPr>
           <w:rFonts w:ascii="Times New Roman" w:hAnsi="Times New Roman" w:cs="Times New Roman"/>
           <w:sz w:val="24"/>
           <w:szCs w:val="24"/>
         </w:rPr>
-        <w:t>TEAM MEMBERS</w:t>
+        <w:br/>
+        <w:t>Sathwika Gone</w:t>
       </w:r>
       <w:r>
         <w:rPr>
@@ -9984,6 +9978,7 @@
           <w:szCs w:val="24"/>
         </w:rPr>
         <w:br/>
+        <w:t>Vennela Cheekoti</w:t>
       </w:r>
       <w:r>
         <w:rPr>
@@ -9991,38 +9986,7 @@
           <w:sz w:val="24"/>
           <w:szCs w:val="24"/>
         </w:rPr>
-        <w:t>Sathwika Gone</w:t>
-      </w:r>
-      <w:r>
-        <w:rPr>
-          <w:rFonts w:ascii="Times New Roman" w:hAnsi="Times New Roman" w:cs="Times New Roman"/>
-          <w:sz w:val="24"/>
-          <w:szCs w:val="24"/>
-        </w:rPr>
         <w:br/>
-      </w:r>
-      <w:r>
-        <w:rPr>
-          <w:rFonts w:ascii="Times New Roman" w:hAnsi="Times New Roman" w:cs="Times New Roman"/>
-          <w:sz w:val="24"/>
-          <w:szCs w:val="24"/>
-        </w:rPr>
-        <w:t>Vennela Cheekoti</w:t>
-      </w:r>
-      <w:r>
-        <w:rPr>
-          <w:rFonts w:ascii="Times New Roman" w:hAnsi="Times New Roman" w:cs="Times New Roman"/>
-          <w:sz w:val="24"/>
-          <w:szCs w:val="24"/>
-        </w:rPr>
-        <w:br/>
-      </w:r>
-      <w:r>
-        <w:rPr>
-          <w:rFonts w:ascii="Times New Roman" w:hAnsi="Times New Roman" w:cs="Times New Roman"/>
-          <w:sz w:val="24"/>
-          <w:szCs w:val="24"/>
-        </w:rPr>
         <w:t>Rakesh Avirineni</w:t>
       </w:r>
     </w:p>
@@ -10172,6 +10136,7 @@
           <w:docPartUnique/>
         </w:docPartObj>
       </w:sdtPr>
+      <w:sdtEndPr/>
       <w:sdtContent>
         <w:p>
           <w:pPr>
@@ -10366,13 +10331,7 @@
       <w:bookmarkStart w:id="7" w:name="_28h4qwu" w:colFirst="0" w:colLast="0"/>
       <w:bookmarkEnd w:id="7"/>
       <w:r>
-        <w:t>S</w:t>
-      </w:r>
-      <w:r>
-        <w:t xml:space="preserve">hopping Buddy </w:t>
-      </w:r>
-      <w:r>
-        <w:t>-Android is developed for android base mobile devices to make it possible for</w:t>
+        <w:t>Shopping Buddy -Android is developed for android base mobile devices to make it possible for</w:t>
       </w:r>
       <w:r>
         <w:rPr>
@@ -11156,12 +11115,7 @@
         <w:t xml:space="preserve">iii. User need to fill all the information on signup page, otherwise it will </w:t>
       </w:r>
       <w:r>
-        <w:t>send message stating that field should not</w:t>
-      </w:r>
-      <w:bookmarkStart w:id="15" w:name="_GoBack"/>
-      <w:bookmarkEnd w:id="15"/>
-      <w:r>
-        <w:t xml:space="preserve"> be empty.</w:t>
+        <w:t>send message stating that field should not be empty.</w:t>
       </w:r>
     </w:p>
     <w:p>
@@ -11280,6 +11234,163 @@
       </w:r>
     </w:p>
     <w:p>
+      <w:r>
+        <w:t>iv. Once user fill all the information and click on continue, it will create a record on the firebase authentication and will send an email to the user for verification.</w:t>
+      </w:r>
+    </w:p>
+    <w:p>
+      <w:r>
+        <w:rPr>
+          <w:noProof/>
+        </w:rPr>
+        <w:drawing>
+          <wp:inline distT="0" distB="0" distL="0" distR="0" wp14:anchorId="6B4249E6" wp14:editId="6919E334">
+            <wp:extent cx="5943600" cy="3038475"/>
+            <wp:effectExtent l="0" t="0" r="0" b="9525"/>
+            <wp:docPr id="27" name="Picture 27"/>
+            <wp:cNvGraphicFramePr>
+              <a:graphicFrameLocks xmlns:a="http://schemas.openxmlformats.org/drawingml/2006/main" noChangeAspect="1"/>
+            </wp:cNvGraphicFramePr>
+            <a:graphic xmlns:a="http://schemas.openxmlformats.org/drawingml/2006/main">
+              <a:graphicData uri="http://schemas.openxmlformats.org/drawingml/2006/picture">
+                <pic:pic xmlns:pic="http://schemas.openxmlformats.org/drawingml/2006/picture">
+                  <pic:nvPicPr>
+                    <pic:cNvPr id="1" name=""/>
+                    <pic:cNvPicPr/>
+                  </pic:nvPicPr>
+                  <pic:blipFill>
+                    <a:blip r:embed="rId32"/>
+                    <a:stretch>
+                      <a:fillRect/>
+                    </a:stretch>
+                  </pic:blipFill>
+                  <pic:spPr>
+                    <a:xfrm>
+                      <a:off x="0" y="0"/>
+                      <a:ext cx="5943600" cy="3038475"/>
+                    </a:xfrm>
+                    <a:prstGeom prst="rect">
+                      <a:avLst/>
+                    </a:prstGeom>
+                  </pic:spPr>
+                </pic:pic>
+              </a:graphicData>
+            </a:graphic>
+          </wp:inline>
+        </w:drawing>
+      </w:r>
+    </w:p>
+    <w:p>
+      <w:r>
+        <w:lastRenderedPageBreak/>
+        <w:t xml:space="preserve">vi. Authentication data will store in the firebase authentication and personal data will store on firebase firestore. </w:t>
+      </w:r>
+    </w:p>
+    <w:p>
+      <w:r>
+        <w:rPr>
+          <w:noProof/>
+        </w:rPr>
+        <w:drawing>
+          <wp:inline distT="0" distB="0" distL="0" distR="0" wp14:anchorId="212E3C67" wp14:editId="05CFEE39">
+            <wp:extent cx="5943600" cy="2723515"/>
+            <wp:effectExtent l="0" t="0" r="0" b="635"/>
+            <wp:docPr id="31" name="Picture 31"/>
+            <wp:cNvGraphicFramePr>
+              <a:graphicFrameLocks xmlns:a="http://schemas.openxmlformats.org/drawingml/2006/main" noChangeAspect="1"/>
+            </wp:cNvGraphicFramePr>
+            <a:graphic xmlns:a="http://schemas.openxmlformats.org/drawingml/2006/main">
+              <a:graphicData uri="http://schemas.openxmlformats.org/drawingml/2006/picture">
+                <pic:pic xmlns:pic="http://schemas.openxmlformats.org/drawingml/2006/picture">
+                  <pic:nvPicPr>
+                    <pic:cNvPr id="1" name=""/>
+                    <pic:cNvPicPr/>
+                  </pic:nvPicPr>
+                  <pic:blipFill>
+                    <a:blip r:embed="rId33"/>
+                    <a:stretch>
+                      <a:fillRect/>
+                    </a:stretch>
+                  </pic:blipFill>
+                  <pic:spPr>
+                    <a:xfrm>
+                      <a:off x="0" y="0"/>
+                      <a:ext cx="5943600" cy="2723515"/>
+                    </a:xfrm>
+                    <a:prstGeom prst="rect">
+                      <a:avLst/>
+                    </a:prstGeom>
+                  </pic:spPr>
+                </pic:pic>
+              </a:graphicData>
+            </a:graphic>
+          </wp:inline>
+        </w:drawing>
+      </w:r>
+    </w:p>
+    <w:p>
+      <w:r>
+        <w:t>In firestore, user details will store as follows.</w:t>
+      </w:r>
+    </w:p>
+    <w:p>
+      <w:r>
+        <w:t xml:space="preserve">Here document id would be the user’s email address. </w:t>
+      </w:r>
+    </w:p>
+    <w:p>
+      <w:r>
+        <w:rPr>
+          <w:noProof/>
+        </w:rPr>
+        <w:drawing>
+          <wp:inline distT="0" distB="0" distL="0" distR="0" wp14:anchorId="14F2BA08" wp14:editId="3ED776A9">
+            <wp:extent cx="5943600" cy="2780665"/>
+            <wp:effectExtent l="0" t="0" r="0" b="635"/>
+            <wp:docPr id="30" name="Picture 30"/>
+            <wp:cNvGraphicFramePr>
+              <a:graphicFrameLocks xmlns:a="http://schemas.openxmlformats.org/drawingml/2006/main" noChangeAspect="1"/>
+            </wp:cNvGraphicFramePr>
+            <a:graphic xmlns:a="http://schemas.openxmlformats.org/drawingml/2006/main">
+              <a:graphicData uri="http://schemas.openxmlformats.org/drawingml/2006/picture">
+                <pic:pic xmlns:pic="http://schemas.openxmlformats.org/drawingml/2006/picture">
+                  <pic:nvPicPr>
+                    <pic:cNvPr id="1" name=""/>
+                    <pic:cNvPicPr/>
+                  </pic:nvPicPr>
+                  <pic:blipFill>
+                    <a:blip r:embed="rId34"/>
+                    <a:stretch>
+                      <a:fillRect/>
+                    </a:stretch>
+                  </pic:blipFill>
+                  <pic:spPr>
+                    <a:xfrm>
+                      <a:off x="0" y="0"/>
+                      <a:ext cx="5943600" cy="2780665"/>
+                    </a:xfrm>
+                    <a:prstGeom prst="rect">
+                      <a:avLst/>
+                    </a:prstGeom>
+                  </pic:spPr>
+                </pic:pic>
+              </a:graphicData>
+            </a:graphic>
+          </wp:inline>
+        </w:drawing>
+      </w:r>
+    </w:p>
+    <w:p>
+      <w:r>
+        <w:t>3. User Login</w:t>
+      </w:r>
+    </w:p>
+    <w:p>
+      <w:r>
+        <w:t>If the user haven’t entered username or password, it will display the message in toast.</w:t>
+      </w:r>
+    </w:p>
+    <w:p>
       <w:pPr>
         <w:spacing w:line="360" w:lineRule="auto"/>
         <w:rPr>
@@ -11288,9 +11399,471 @@
         </w:rPr>
       </w:pPr>
     </w:p>
+    <w:p>
+      <w:pPr>
+        <w:spacing w:line="360" w:lineRule="auto"/>
+        <w:rPr>
+          <w:sz w:val="24"/>
+          <w:szCs w:val="24"/>
+        </w:rPr>
+      </w:pPr>
+      <w:r>
+        <w:rPr>
+          <w:noProof/>
+        </w:rPr>
+        <w:lastRenderedPageBreak/>
+        <w:drawing>
+          <wp:inline distT="0" distB="0" distL="0" distR="0" wp14:anchorId="6AEFFC3F" wp14:editId="13ACE856">
+            <wp:extent cx="2559050" cy="4165600"/>
+            <wp:effectExtent l="0" t="0" r="0" b="6350"/>
+            <wp:docPr id="26" name="Picture 26"/>
+            <wp:cNvGraphicFramePr>
+              <a:graphicFrameLocks xmlns:a="http://schemas.openxmlformats.org/drawingml/2006/main" noChangeAspect="1"/>
+            </wp:cNvGraphicFramePr>
+            <a:graphic xmlns:a="http://schemas.openxmlformats.org/drawingml/2006/main">
+              <a:graphicData uri="http://schemas.openxmlformats.org/drawingml/2006/picture">
+                <pic:pic xmlns:pic="http://schemas.openxmlformats.org/drawingml/2006/picture">
+                  <pic:nvPicPr>
+                    <pic:cNvPr id="1" name=""/>
+                    <pic:cNvPicPr/>
+                  </pic:nvPicPr>
+                  <pic:blipFill rotWithShape="1">
+                    <a:blip r:embed="rId35"/>
+                    <a:srcRect t="3802" r="2572" b="2852"/>
+                    <a:stretch/>
+                  </pic:blipFill>
+                  <pic:spPr bwMode="auto">
+                    <a:xfrm>
+                      <a:off x="0" y="0"/>
+                      <a:ext cx="2559050" cy="4165600"/>
+                    </a:xfrm>
+                    <a:prstGeom prst="rect">
+                      <a:avLst/>
+                    </a:prstGeom>
+                    <a:ln>
+                      <a:noFill/>
+                    </a:ln>
+                    <a:extLst>
+                      <a:ext uri="{53640926-AAD7-44D8-BBD7-CCE9431645EC}">
+                        <a14:shadowObscured xmlns:a14="http://schemas.microsoft.com/office/drawing/2010/main"/>
+                      </a:ext>
+                    </a:extLst>
+                  </pic:spPr>
+                </pic:pic>
+              </a:graphicData>
+            </a:graphic>
+          </wp:inline>
+        </w:drawing>
+      </w:r>
+      <w:r>
+        <w:rPr>
+          <w:noProof/>
+        </w:rPr>
+        <w:t xml:space="preserve">                  </w:t>
+      </w:r>
+      <w:r>
+        <w:rPr>
+          <w:noProof/>
+        </w:rPr>
+        <w:drawing>
+          <wp:inline distT="0" distB="0" distL="0" distR="0" wp14:anchorId="6B59F100" wp14:editId="747F6AF5">
+            <wp:extent cx="2400300" cy="4162425"/>
+            <wp:effectExtent l="0" t="0" r="0" b="9525"/>
+            <wp:docPr id="96" name="Picture 96"/>
+            <wp:cNvGraphicFramePr>
+              <a:graphicFrameLocks xmlns:a="http://schemas.openxmlformats.org/drawingml/2006/main" noChangeAspect="1"/>
+            </wp:cNvGraphicFramePr>
+            <a:graphic xmlns:a="http://schemas.openxmlformats.org/drawingml/2006/main">
+              <a:graphicData uri="http://schemas.openxmlformats.org/drawingml/2006/picture">
+                <pic:pic xmlns:pic="http://schemas.openxmlformats.org/drawingml/2006/picture">
+                  <pic:nvPicPr>
+                    <pic:cNvPr id="1" name=""/>
+                    <pic:cNvPicPr/>
+                  </pic:nvPicPr>
+                  <pic:blipFill rotWithShape="1">
+                    <a:blip r:embed="rId36"/>
+                    <a:srcRect l="3376" t="5437" r="1688"/>
+                    <a:stretch/>
+                  </pic:blipFill>
+                  <pic:spPr bwMode="auto">
+                    <a:xfrm>
+                      <a:off x="0" y="0"/>
+                      <a:ext cx="2400300" cy="4162425"/>
+                    </a:xfrm>
+                    <a:prstGeom prst="rect">
+                      <a:avLst/>
+                    </a:prstGeom>
+                    <a:ln>
+                      <a:noFill/>
+                    </a:ln>
+                    <a:extLst>
+                      <a:ext uri="{53640926-AAD7-44D8-BBD7-CCE9431645EC}">
+                        <a14:shadowObscured xmlns:a14="http://schemas.microsoft.com/office/drawing/2010/main"/>
+                      </a:ext>
+                    </a:extLst>
+                  </pic:spPr>
+                </pic:pic>
+              </a:graphicData>
+            </a:graphic>
+          </wp:inline>
+        </w:drawing>
+      </w:r>
+      <w:r>
+        <w:t>Login Functionality:</w:t>
+      </w:r>
+    </w:p>
+    <w:p/>
+    <w:p>
+      <w:pPr>
+        <w:spacing w:line="360" w:lineRule="auto"/>
+        <w:rPr>
+          <w:sz w:val="24"/>
+          <w:szCs w:val="24"/>
+        </w:rPr>
+      </w:pPr>
+      <w:r>
+        <w:rPr>
+          <w:noProof/>
+        </w:rPr>
+        <w:drawing>
+          <wp:inline distT="0" distB="0" distL="0" distR="0" wp14:anchorId="573730D0" wp14:editId="7B58867B">
+            <wp:extent cx="5943600" cy="3124200"/>
+            <wp:effectExtent l="0" t="0" r="0" b="0"/>
+            <wp:docPr id="98" name="Picture 98"/>
+            <wp:cNvGraphicFramePr>
+              <a:graphicFrameLocks xmlns:a="http://schemas.openxmlformats.org/drawingml/2006/main" noChangeAspect="1"/>
+            </wp:cNvGraphicFramePr>
+            <a:graphic xmlns:a="http://schemas.openxmlformats.org/drawingml/2006/main">
+              <a:graphicData uri="http://schemas.openxmlformats.org/drawingml/2006/picture">
+                <pic:pic xmlns:pic="http://schemas.openxmlformats.org/drawingml/2006/picture">
+                  <pic:nvPicPr>
+                    <pic:cNvPr id="1" name=""/>
+                    <pic:cNvPicPr/>
+                  </pic:nvPicPr>
+                  <pic:blipFill>
+                    <a:blip r:embed="rId37"/>
+                    <a:stretch>
+                      <a:fillRect/>
+                    </a:stretch>
+                  </pic:blipFill>
+                  <pic:spPr>
+                    <a:xfrm>
+                      <a:off x="0" y="0"/>
+                      <a:ext cx="5943600" cy="3124200"/>
+                    </a:xfrm>
+                    <a:prstGeom prst="rect">
+                      <a:avLst/>
+                    </a:prstGeom>
+                  </pic:spPr>
+                </pic:pic>
+              </a:graphicData>
+            </a:graphic>
+          </wp:inline>
+        </w:drawing>
+      </w:r>
+    </w:p>
+    <w:p>
+      <w:r>
+        <w:t>Password Recovery for User:</w:t>
+      </w:r>
+    </w:p>
+    <w:p>
+      <w:r>
+        <w:lastRenderedPageBreak/>
+        <w:t>If the user forgets his/her password, he/she can request for the change of password using forgot password option.</w:t>
+      </w:r>
+    </w:p>
+    <w:p>
+      <w:r>
+        <w:rPr>
+          <w:noProof/>
+        </w:rPr>
+        <w:drawing>
+          <wp:inline distT="0" distB="0" distL="0" distR="0" wp14:anchorId="0E2C249B" wp14:editId="4E8514F7">
+            <wp:extent cx="5943600" cy="2635250"/>
+            <wp:effectExtent l="0" t="0" r="0" b="0"/>
+            <wp:docPr id="100" name="Picture 100"/>
+            <wp:cNvGraphicFramePr>
+              <a:graphicFrameLocks xmlns:a="http://schemas.openxmlformats.org/drawingml/2006/main" noChangeAspect="1"/>
+            </wp:cNvGraphicFramePr>
+            <a:graphic xmlns:a="http://schemas.openxmlformats.org/drawingml/2006/main">
+              <a:graphicData uri="http://schemas.openxmlformats.org/drawingml/2006/picture">
+                <pic:pic xmlns:pic="http://schemas.openxmlformats.org/drawingml/2006/picture">
+                  <pic:nvPicPr>
+                    <pic:cNvPr id="1" name=""/>
+                    <pic:cNvPicPr/>
+                  </pic:nvPicPr>
+                  <pic:blipFill>
+                    <a:blip r:embed="rId38"/>
+                    <a:stretch>
+                      <a:fillRect/>
+                    </a:stretch>
+                  </pic:blipFill>
+                  <pic:spPr>
+                    <a:xfrm>
+                      <a:off x="0" y="0"/>
+                      <a:ext cx="5943600" cy="2635250"/>
+                    </a:xfrm>
+                    <a:prstGeom prst="rect">
+                      <a:avLst/>
+                    </a:prstGeom>
+                  </pic:spPr>
+                </pic:pic>
+              </a:graphicData>
+            </a:graphic>
+          </wp:inline>
+        </w:drawing>
+      </w:r>
+    </w:p>
+    <w:p>
+      <w:pPr>
+        <w:spacing w:line="360" w:lineRule="auto"/>
+        <w:rPr>
+          <w:sz w:val="24"/>
+          <w:szCs w:val="24"/>
+        </w:rPr>
+      </w:pPr>
+    </w:p>
+    <w:p>
+      <w:pPr>
+        <w:spacing w:line="360" w:lineRule="auto"/>
+        <w:rPr>
+          <w:sz w:val="24"/>
+          <w:szCs w:val="24"/>
+        </w:rPr>
+      </w:pPr>
+    </w:p>
+    <w:p>
+      <w:pPr>
+        <w:spacing w:line="360" w:lineRule="auto"/>
+        <w:rPr>
+          <w:sz w:val="24"/>
+          <w:szCs w:val="24"/>
+        </w:rPr>
+      </w:pPr>
+    </w:p>
+    <w:p>
+      <w:pPr>
+        <w:spacing w:line="360" w:lineRule="auto"/>
+        <w:rPr>
+          <w:sz w:val="24"/>
+          <w:szCs w:val="24"/>
+        </w:rPr>
+      </w:pPr>
+      <w:r>
+        <w:rPr>
+          <w:sz w:val="24"/>
+          <w:szCs w:val="24"/>
+        </w:rPr>
+        <w:t>Home page:</w:t>
+      </w:r>
+    </w:p>
+    <w:p>
+      <w:pPr>
+        <w:spacing w:line="360" w:lineRule="auto"/>
+        <w:rPr>
+          <w:noProof/>
+        </w:rPr>
+      </w:pPr>
+    </w:p>
+    <w:p>
+      <w:pPr>
+        <w:spacing w:line="360" w:lineRule="auto"/>
+        <w:rPr>
+          <w:sz w:val="24"/>
+          <w:szCs w:val="24"/>
+        </w:rPr>
+      </w:pPr>
+      <w:r>
+        <w:rPr>
+          <w:noProof/>
+        </w:rPr>
+        <w:drawing>
+          <wp:inline distT="0" distB="0" distL="0" distR="0" wp14:anchorId="62822C95" wp14:editId="36F53CB3">
+            <wp:extent cx="5943600" cy="3606800"/>
+            <wp:effectExtent l="0" t="0" r="0" b="0"/>
+            <wp:docPr id="101" name="Picture 101"/>
+            <wp:cNvGraphicFramePr>
+              <a:graphicFrameLocks xmlns:a="http://schemas.openxmlformats.org/drawingml/2006/main" noChangeAspect="1"/>
+            </wp:cNvGraphicFramePr>
+            <a:graphic xmlns:a="http://schemas.openxmlformats.org/drawingml/2006/main">
+              <a:graphicData uri="http://schemas.openxmlformats.org/drawingml/2006/picture">
+                <pic:pic xmlns:pic="http://schemas.openxmlformats.org/drawingml/2006/picture">
+                  <pic:nvPicPr>
+                    <pic:cNvPr id="1" name=""/>
+                    <pic:cNvPicPr/>
+                  </pic:nvPicPr>
+                  <pic:blipFill>
+                    <a:blip r:embed="rId39"/>
+                    <a:stretch>
+                      <a:fillRect/>
+                    </a:stretch>
+                  </pic:blipFill>
+                  <pic:spPr>
+                    <a:xfrm>
+                      <a:off x="0" y="0"/>
+                      <a:ext cx="5943600" cy="3606800"/>
+                    </a:xfrm>
+                    <a:prstGeom prst="rect">
+                      <a:avLst/>
+                    </a:prstGeom>
+                  </pic:spPr>
+                </pic:pic>
+              </a:graphicData>
+            </a:graphic>
+          </wp:inline>
+        </w:drawing>
+      </w:r>
+    </w:p>
+    <w:p>
+      <w:pPr>
+        <w:spacing w:line="360" w:lineRule="auto"/>
+        <w:rPr>
+          <w:sz w:val="24"/>
+          <w:szCs w:val="24"/>
+        </w:rPr>
+      </w:pPr>
+    </w:p>
+    <w:p>
+      <w:pPr>
+        <w:spacing w:line="360" w:lineRule="auto"/>
+        <w:rPr>
+          <w:sz w:val="24"/>
+          <w:szCs w:val="24"/>
+        </w:rPr>
+      </w:pPr>
+      <w:r>
+        <w:rPr>
+          <w:sz w:val="24"/>
+          <w:szCs w:val="24"/>
+        </w:rPr>
+        <w:lastRenderedPageBreak/>
+        <w:t>Xml Code:</w:t>
+      </w:r>
+    </w:p>
+    <w:p>
+      <w:pPr>
+        <w:spacing w:line="360" w:lineRule="auto"/>
+        <w:rPr>
+          <w:sz w:val="24"/>
+          <w:szCs w:val="24"/>
+        </w:rPr>
+      </w:pPr>
+      <w:r>
+        <w:rPr>
+          <w:noProof/>
+        </w:rPr>
+        <w:drawing>
+          <wp:inline distT="0" distB="0" distL="0" distR="0" wp14:anchorId="7926806E" wp14:editId="551A0142">
+            <wp:extent cx="5943600" cy="3382010"/>
+            <wp:effectExtent l="0" t="0" r="0" b="8890"/>
+            <wp:docPr id="102" name="Picture 102"/>
+            <wp:cNvGraphicFramePr>
+              <a:graphicFrameLocks xmlns:a="http://schemas.openxmlformats.org/drawingml/2006/main" noChangeAspect="1"/>
+            </wp:cNvGraphicFramePr>
+            <a:graphic xmlns:a="http://schemas.openxmlformats.org/drawingml/2006/main">
+              <a:graphicData uri="http://schemas.openxmlformats.org/drawingml/2006/picture">
+                <pic:pic xmlns:pic="http://schemas.openxmlformats.org/drawingml/2006/picture">
+                  <pic:nvPicPr>
+                    <pic:cNvPr id="1" name=""/>
+                    <pic:cNvPicPr/>
+                  </pic:nvPicPr>
+                  <pic:blipFill>
+                    <a:blip r:embed="rId40"/>
+                    <a:stretch>
+                      <a:fillRect/>
+                    </a:stretch>
+                  </pic:blipFill>
+                  <pic:spPr>
+                    <a:xfrm>
+                      <a:off x="0" y="0"/>
+                      <a:ext cx="5943600" cy="3382010"/>
+                    </a:xfrm>
+                    <a:prstGeom prst="rect">
+                      <a:avLst/>
+                    </a:prstGeom>
+                  </pic:spPr>
+                </pic:pic>
+              </a:graphicData>
+            </a:graphic>
+          </wp:inline>
+        </w:drawing>
+      </w:r>
+    </w:p>
+    <w:p>
+      <w:pPr>
+        <w:spacing w:line="360" w:lineRule="auto"/>
+        <w:rPr>
+          <w:sz w:val="24"/>
+          <w:szCs w:val="24"/>
+        </w:rPr>
+      </w:pPr>
+    </w:p>
+    <w:p>
+      <w:pPr>
+        <w:spacing w:line="360" w:lineRule="auto"/>
+        <w:rPr>
+          <w:sz w:val="24"/>
+          <w:szCs w:val="24"/>
+        </w:rPr>
+      </w:pPr>
+      <w:bookmarkStart w:id="15" w:name="_GoBack"/>
+      <w:r>
+        <w:rPr>
+          <w:noProof/>
+        </w:rPr>
+        <w:lastRenderedPageBreak/>
+        <w:drawing>
+          <wp:inline distT="0" distB="0" distL="0" distR="0" wp14:anchorId="61AF2035" wp14:editId="16738C4A">
+            <wp:extent cx="2724150" cy="4476750"/>
+            <wp:effectExtent l="0" t="0" r="0" b="0"/>
+            <wp:docPr id="103" name="Picture 103"/>
+            <wp:cNvGraphicFramePr>
+              <a:graphicFrameLocks xmlns:a="http://schemas.openxmlformats.org/drawingml/2006/main" noChangeAspect="1"/>
+            </wp:cNvGraphicFramePr>
+            <a:graphic xmlns:a="http://schemas.openxmlformats.org/drawingml/2006/main">
+              <a:graphicData uri="http://schemas.openxmlformats.org/drawingml/2006/picture">
+                <pic:pic xmlns:pic="http://schemas.openxmlformats.org/drawingml/2006/picture">
+                  <pic:nvPicPr>
+                    <pic:cNvPr id="1" name=""/>
+                    <pic:cNvPicPr/>
+                  </pic:nvPicPr>
+                  <pic:blipFill>
+                    <a:blip r:embed="rId41"/>
+                    <a:stretch>
+                      <a:fillRect/>
+                    </a:stretch>
+                  </pic:blipFill>
+                  <pic:spPr>
+                    <a:xfrm>
+                      <a:off x="0" y="0"/>
+                      <a:ext cx="2724150" cy="4476750"/>
+                    </a:xfrm>
+                    <a:prstGeom prst="rect">
+                      <a:avLst/>
+                    </a:prstGeom>
+                  </pic:spPr>
+                </pic:pic>
+              </a:graphicData>
+            </a:graphic>
+          </wp:inline>
+        </w:drawing>
+      </w:r>
+      <w:bookmarkEnd w:id="15"/>
+    </w:p>
+    <w:p/>
+    <w:p>
+      <w:pPr>
+        <w:spacing w:line="360" w:lineRule="auto"/>
+        <w:rPr>
+          <w:sz w:val="24"/>
+          <w:szCs w:val="24"/>
+        </w:rPr>
+      </w:pPr>
+    </w:p>
     <w:sectPr>
-      <w:headerReference w:type="default" r:id="rId32"/>
-      <w:footerReference w:type="default" r:id="rId33"/>
+      <w:headerReference w:type="default" r:id="rId42"/>
+      <w:footerReference w:type="default" r:id="rId43"/>
       <w:pgSz w:w="12240" w:h="15840"/>
       <w:pgMar w:top="1440" w:right="1440" w:bottom="1440" w:left="1440" w:header="720" w:footer="720" w:gutter="0"/>
       <w:pgNumType w:start="1"/>
@@ -11344,7 +11917,7 @@
       <w:rPr>
         <w:noProof/>
       </w:rPr>
-      <w:t>35</w:t>
+      <w:t>40</w:t>
     </w:r>
     <w:r>
       <w:fldChar w:fldCharType="end"/>
@@ -13310,7 +13883,7 @@
 </file>
 
 <file path=customXml/itemProps1.xml><?xml version="1.0" encoding="utf-8"?>
-<ds:datastoreItem xmlns:ds="http://schemas.openxmlformats.org/officeDocument/2006/customXml" ds:itemID="{651C35F7-DD57-41BB-814F-AF9F7F29EEF1}">
+<ds:datastoreItem xmlns:ds="http://schemas.openxmlformats.org/officeDocument/2006/customXml" ds:itemID="{B71E6D49-60D0-44CE-9E25-D19C85AFF9A3}">
   <ds:schemaRefs>
     <ds:schemaRef ds:uri="http://schemas.openxmlformats.org/officeDocument/2006/bibliography"/>
   </ds:schemaRefs>

</xml_diff>

<commit_message>
updated Documentation/Project Documentation .docx
</commit_message>
<xml_diff>
--- a/Documentation/Project Documentation .docx
+++ b/Documentation/Project Documentation .docx
@@ -138,12 +138,28 @@
         <w:spacing w:before="0" w:beforeAutospacing="0" w:after="200" w:afterAutospacing="0" w:line="360" w:lineRule="auto"/>
         <w:jc w:val="center"/>
       </w:pPr>
-      <w:r>
-        <w:rPr>
-          <w:color w:val="000000"/>
-        </w:rPr>
-        <w:t>Vennela Cheekoti</w:t>
-      </w:r>
+      <w:proofErr w:type="spellStart"/>
+      <w:r>
+        <w:rPr>
+          <w:color w:val="000000"/>
+        </w:rPr>
+        <w:t>Vennela</w:t>
+      </w:r>
+      <w:proofErr w:type="spellEnd"/>
+      <w:r>
+        <w:rPr>
+          <w:color w:val="000000"/>
+        </w:rPr>
+        <w:t xml:space="preserve"> </w:t>
+      </w:r>
+      <w:proofErr w:type="spellStart"/>
+      <w:r>
+        <w:rPr>
+          <w:color w:val="000000"/>
+        </w:rPr>
+        <w:t>Cheekoti</w:t>
+      </w:r>
+      <w:proofErr w:type="spellEnd"/>
     </w:p>
     <w:p>
       <w:pPr>
@@ -151,11 +167,19 @@
         <w:spacing w:before="0" w:beforeAutospacing="0" w:after="200" w:afterAutospacing="0" w:line="360" w:lineRule="auto"/>
         <w:jc w:val="center"/>
       </w:pPr>
-      <w:r>
-        <w:rPr>
-          <w:color w:val="000000"/>
-        </w:rPr>
-        <w:t>Sathwika Gone</w:t>
+      <w:proofErr w:type="spellStart"/>
+      <w:r>
+        <w:rPr>
+          <w:color w:val="000000"/>
+        </w:rPr>
+        <w:t>Sathwika</w:t>
+      </w:r>
+      <w:proofErr w:type="spellEnd"/>
+      <w:r>
+        <w:rPr>
+          <w:color w:val="000000"/>
+        </w:rPr>
+        <w:t xml:space="preserve"> Gone</w:t>
       </w:r>
     </w:p>
     <w:p>
@@ -164,12 +188,28 @@
         <w:spacing w:before="0" w:beforeAutospacing="0" w:after="200" w:afterAutospacing="0" w:line="360" w:lineRule="auto"/>
         <w:jc w:val="center"/>
       </w:pPr>
-      <w:r>
-        <w:rPr>
-          <w:color w:val="000000"/>
-        </w:rPr>
-        <w:t>Susritha Gade</w:t>
-      </w:r>
+      <w:proofErr w:type="spellStart"/>
+      <w:r>
+        <w:rPr>
+          <w:color w:val="000000"/>
+        </w:rPr>
+        <w:t>Susritha</w:t>
+      </w:r>
+      <w:proofErr w:type="spellEnd"/>
+      <w:r>
+        <w:rPr>
+          <w:color w:val="000000"/>
+        </w:rPr>
+        <w:t xml:space="preserve"> </w:t>
+      </w:r>
+      <w:proofErr w:type="spellStart"/>
+      <w:r>
+        <w:rPr>
+          <w:color w:val="000000"/>
+        </w:rPr>
+        <w:t>Gade</w:t>
+      </w:r>
+      <w:proofErr w:type="spellEnd"/>
     </w:p>
     <w:p>
       <w:pPr>
@@ -181,8 +221,16 @@
         <w:rPr>
           <w:color w:val="000000"/>
         </w:rPr>
-        <w:t>Rakesh Avirineni</w:t>
-      </w:r>
+        <w:t xml:space="preserve">Rakesh </w:t>
+      </w:r>
+      <w:proofErr w:type="spellStart"/>
+      <w:r>
+        <w:rPr>
+          <w:color w:val="000000"/>
+        </w:rPr>
+        <w:t>Avirineni</w:t>
+      </w:r>
+      <w:proofErr w:type="spellEnd"/>
     </w:p>
     <w:p>
       <w:pPr>
@@ -207,8 +255,16 @@
         <w:rPr>
           <w:color w:val="000000"/>
         </w:rPr>
-        <w:t>Sandeep Devineni</w:t>
-      </w:r>
+        <w:t xml:space="preserve">Sandeep </w:t>
+      </w:r>
+      <w:proofErr w:type="spellStart"/>
+      <w:r>
+        <w:rPr>
+          <w:color w:val="000000"/>
+        </w:rPr>
+        <w:t>Devineni</w:t>
+      </w:r>
+      <w:proofErr w:type="spellEnd"/>
     </w:p>
     <w:p>
       <w:pPr>
@@ -216,12 +272,42 @@
         <w:spacing w:before="0" w:beforeAutospacing="0" w:after="200" w:afterAutospacing="0" w:line="360" w:lineRule="auto"/>
         <w:jc w:val="center"/>
       </w:pPr>
-      <w:r>
-        <w:rPr>
-          <w:color w:val="000000"/>
-        </w:rPr>
-        <w:t>Mehar Choudhary Meenavilli</w:t>
-      </w:r>
+      <w:proofErr w:type="spellStart"/>
+      <w:r>
+        <w:rPr>
+          <w:color w:val="000000"/>
+        </w:rPr>
+        <w:t>Mehar</w:t>
+      </w:r>
+      <w:proofErr w:type="spellEnd"/>
+      <w:r>
+        <w:rPr>
+          <w:color w:val="000000"/>
+        </w:rPr>
+        <w:t xml:space="preserve"> </w:t>
+      </w:r>
+      <w:proofErr w:type="spellStart"/>
+      <w:r>
+        <w:rPr>
+          <w:color w:val="000000"/>
+        </w:rPr>
+        <w:t>Choudhary</w:t>
+      </w:r>
+      <w:proofErr w:type="spellEnd"/>
+      <w:r>
+        <w:rPr>
+          <w:color w:val="000000"/>
+        </w:rPr>
+        <w:t xml:space="preserve"> </w:t>
+      </w:r>
+      <w:proofErr w:type="spellStart"/>
+      <w:r>
+        <w:rPr>
+          <w:color w:val="000000"/>
+        </w:rPr>
+        <w:t>Meenavilli</w:t>
+      </w:r>
+      <w:proofErr w:type="spellEnd"/>
     </w:p>
     <w:p>
       <w:pPr>
@@ -547,11 +633,47 @@
               <w:pStyle w:val="NormalWeb"/>
               <w:spacing w:before="0" w:beforeAutospacing="0" w:after="200" w:afterAutospacing="0" w:line="360" w:lineRule="auto"/>
             </w:pPr>
+            <w:proofErr w:type="spellStart"/>
             <w:r>
               <w:rPr>
                 <w:color w:val="000000"/>
               </w:rPr>
-              <w:t>Vennela Cheekoti</w:t>
+              <w:t>Vennela</w:t>
+            </w:r>
+            <w:proofErr w:type="spellEnd"/>
+            <w:r>
+              <w:rPr>
+                <w:color w:val="000000"/>
+              </w:rPr>
+              <w:t xml:space="preserve"> </w:t>
+            </w:r>
+            <w:proofErr w:type="spellStart"/>
+            <w:r>
+              <w:rPr>
+                <w:color w:val="000000"/>
+              </w:rPr>
+              <w:t>Cheekoti</w:t>
+            </w:r>
+            <w:proofErr w:type="spellEnd"/>
+          </w:p>
+          <w:p>
+            <w:pPr>
+              <w:pStyle w:val="NormalWeb"/>
+              <w:spacing w:before="0" w:beforeAutospacing="0" w:after="200" w:afterAutospacing="0" w:line="360" w:lineRule="auto"/>
+            </w:pPr>
+            <w:proofErr w:type="spellStart"/>
+            <w:r>
+              <w:rPr>
+                <w:color w:val="000000"/>
+              </w:rPr>
+              <w:t>Sathwika</w:t>
+            </w:r>
+            <w:proofErr w:type="spellEnd"/>
+            <w:r>
+              <w:rPr>
+                <w:color w:val="000000"/>
+              </w:rPr>
+              <w:t xml:space="preserve"> Gone</w:t>
             </w:r>
           </w:p>
           <w:p>
@@ -559,12 +681,28 @@
               <w:pStyle w:val="NormalWeb"/>
               <w:spacing w:before="0" w:beforeAutospacing="0" w:after="200" w:afterAutospacing="0" w:line="360" w:lineRule="auto"/>
             </w:pPr>
+            <w:proofErr w:type="spellStart"/>
             <w:r>
               <w:rPr>
                 <w:color w:val="000000"/>
               </w:rPr>
-              <w:t>Sathwika Gone</w:t>
+              <w:t>Susritha</w:t>
             </w:r>
+            <w:proofErr w:type="spellEnd"/>
+            <w:r>
+              <w:rPr>
+                <w:color w:val="000000"/>
+              </w:rPr>
+              <w:t xml:space="preserve"> </w:t>
+            </w:r>
+            <w:proofErr w:type="spellStart"/>
+            <w:r>
+              <w:rPr>
+                <w:color w:val="000000"/>
+              </w:rPr>
+              <w:t>Gade</w:t>
+            </w:r>
+            <w:proofErr w:type="spellEnd"/>
           </w:p>
           <w:p>
             <w:pPr>
@@ -575,20 +713,16 @@
               <w:rPr>
                 <w:color w:val="000000"/>
               </w:rPr>
-              <w:t>Susritha Gade</w:t>
+              <w:t xml:space="preserve">Rakesh </w:t>
             </w:r>
-          </w:p>
-          <w:p>
-            <w:pPr>
-              <w:pStyle w:val="NormalWeb"/>
-              <w:spacing w:before="0" w:beforeAutospacing="0" w:after="200" w:afterAutospacing="0" w:line="360" w:lineRule="auto"/>
-            </w:pPr>
+            <w:proofErr w:type="spellStart"/>
             <w:r>
               <w:rPr>
                 <w:color w:val="000000"/>
               </w:rPr>
-              <w:t>Rakesh Avirineni</w:t>
+              <w:t>Avirineni</w:t>
             </w:r>
+            <w:proofErr w:type="spellEnd"/>
           </w:p>
           <w:p>
             <w:pPr>
@@ -611,20 +745,58 @@
               <w:rPr>
                 <w:color w:val="000000"/>
               </w:rPr>
-              <w:t>Sandeep Devineni</w:t>
+              <w:t xml:space="preserve">Sandeep </w:t>
             </w:r>
+            <w:proofErr w:type="spellStart"/>
+            <w:r>
+              <w:rPr>
+                <w:color w:val="000000"/>
+              </w:rPr>
+              <w:t>Devineni</w:t>
+            </w:r>
+            <w:proofErr w:type="spellEnd"/>
           </w:p>
           <w:p>
             <w:pPr>
               <w:pStyle w:val="NormalWeb"/>
               <w:spacing w:before="0" w:beforeAutospacing="0" w:after="200" w:afterAutospacing="0" w:line="360" w:lineRule="auto"/>
             </w:pPr>
+            <w:proofErr w:type="spellStart"/>
             <w:r>
               <w:rPr>
                 <w:color w:val="000000"/>
               </w:rPr>
-              <w:t>Mehar Choudhary Meenavilli</w:t>
+              <w:t>Mehar</w:t>
             </w:r>
+            <w:proofErr w:type="spellEnd"/>
+            <w:r>
+              <w:rPr>
+                <w:color w:val="000000"/>
+              </w:rPr>
+              <w:t xml:space="preserve"> </w:t>
+            </w:r>
+            <w:proofErr w:type="spellStart"/>
+            <w:r>
+              <w:rPr>
+                <w:color w:val="000000"/>
+              </w:rPr>
+              <w:t>Choudhary</w:t>
+            </w:r>
+            <w:proofErr w:type="spellEnd"/>
+            <w:r>
+              <w:rPr>
+                <w:color w:val="000000"/>
+              </w:rPr>
+              <w:t xml:space="preserve"> </w:t>
+            </w:r>
+            <w:proofErr w:type="spellStart"/>
+            <w:r>
+              <w:rPr>
+                <w:color w:val="000000"/>
+              </w:rPr>
+              <w:t>Meenavilli</w:t>
+            </w:r>
+            <w:proofErr w:type="spellEnd"/>
           </w:p>
         </w:tc>
         <w:tc>
@@ -768,12 +940,28 @@
               </w:rPr>
               <w:t> </w:t>
             </w:r>
+            <w:proofErr w:type="spellStart"/>
             <w:r>
               <w:rPr>
                 <w:color w:val="000000"/>
               </w:rPr>
-              <w:t>Susritha Gade</w:t>
+              <w:t>Susritha</w:t>
             </w:r>
+            <w:proofErr w:type="spellEnd"/>
+            <w:r>
+              <w:rPr>
+                <w:color w:val="000000"/>
+              </w:rPr>
+              <w:t xml:space="preserve"> </w:t>
+            </w:r>
+            <w:proofErr w:type="spellStart"/>
+            <w:r>
+              <w:rPr>
+                <w:color w:val="000000"/>
+              </w:rPr>
+              <w:t>Gade</w:t>
+            </w:r>
+            <w:proofErr w:type="spellEnd"/>
           </w:p>
           <w:p>
             <w:pPr>
@@ -1343,7 +1531,25 @@
                 <w:sz w:val="24"/>
                 <w:szCs w:val="24"/>
               </w:rPr>
-              <w:t>Dr. Zhengrui Qin</w:t>
+              <w:t xml:space="preserve">Dr. </w:t>
+            </w:r>
+            <w:proofErr w:type="spellStart"/>
+            <w:r>
+              <w:rPr>
+                <w:rFonts w:ascii="Times New Roman" w:hAnsi="Times New Roman" w:cs="Times New Roman"/>
+                <w:sz w:val="24"/>
+                <w:szCs w:val="24"/>
+              </w:rPr>
+              <w:t>Zhengrui</w:t>
+            </w:r>
+            <w:proofErr w:type="spellEnd"/>
+            <w:r>
+              <w:rPr>
+                <w:rFonts w:ascii="Times New Roman" w:hAnsi="Times New Roman" w:cs="Times New Roman"/>
+                <w:sz w:val="24"/>
+                <w:szCs w:val="24"/>
+              </w:rPr>
+              <w:t xml:space="preserve"> Qin</w:t>
             </w:r>
           </w:p>
           <w:p>
@@ -1503,7 +1709,25 @@
                 <w:sz w:val="24"/>
                 <w:szCs w:val="24"/>
               </w:rPr>
-              <w:t>Dr. Zhengrui Qin</w:t>
+              <w:t xml:space="preserve">Dr. </w:t>
+            </w:r>
+            <w:proofErr w:type="spellStart"/>
+            <w:r>
+              <w:rPr>
+                <w:rFonts w:ascii="Times New Roman" w:hAnsi="Times New Roman" w:cs="Times New Roman"/>
+                <w:sz w:val="24"/>
+                <w:szCs w:val="24"/>
+              </w:rPr>
+              <w:t>Zhengrui</w:t>
+            </w:r>
+            <w:proofErr w:type="spellEnd"/>
+            <w:r>
+              <w:rPr>
+                <w:rFonts w:ascii="Times New Roman" w:hAnsi="Times New Roman" w:cs="Times New Roman"/>
+                <w:sz w:val="24"/>
+                <w:szCs w:val="24"/>
+              </w:rPr>
+              <w:t xml:space="preserve"> Qin</w:t>
             </w:r>
           </w:p>
           <w:p>
@@ -1663,7 +1887,25 @@
                 <w:sz w:val="24"/>
                 <w:szCs w:val="24"/>
               </w:rPr>
-              <w:t>Dr. Zhengrui Qin</w:t>
+              <w:t xml:space="preserve">Dr. </w:t>
+            </w:r>
+            <w:proofErr w:type="spellStart"/>
+            <w:r>
+              <w:rPr>
+                <w:rFonts w:ascii="Times New Roman" w:hAnsi="Times New Roman" w:cs="Times New Roman"/>
+                <w:sz w:val="24"/>
+                <w:szCs w:val="24"/>
+              </w:rPr>
+              <w:t>Zhengrui</w:t>
+            </w:r>
+            <w:proofErr w:type="spellEnd"/>
+            <w:r>
+              <w:rPr>
+                <w:rFonts w:ascii="Times New Roman" w:hAnsi="Times New Roman" w:cs="Times New Roman"/>
+                <w:sz w:val="24"/>
+                <w:szCs w:val="24"/>
+              </w:rPr>
+              <w:t xml:space="preserve"> Qin</w:t>
             </w:r>
           </w:p>
           <w:p>
@@ -1810,7 +2052,25 @@
                 <w:sz w:val="24"/>
                 <w:szCs w:val="24"/>
               </w:rPr>
-              <w:t>Dr. Zhengrui Qin</w:t>
+              <w:t xml:space="preserve">Dr. </w:t>
+            </w:r>
+            <w:proofErr w:type="spellStart"/>
+            <w:r>
+              <w:rPr>
+                <w:rFonts w:ascii="Times New Roman" w:hAnsi="Times New Roman" w:cs="Times New Roman"/>
+                <w:sz w:val="24"/>
+                <w:szCs w:val="24"/>
+              </w:rPr>
+              <w:t>Zhengrui</w:t>
+            </w:r>
+            <w:proofErr w:type="spellEnd"/>
+            <w:r>
+              <w:rPr>
+                <w:rFonts w:ascii="Times New Roman" w:hAnsi="Times New Roman" w:cs="Times New Roman"/>
+                <w:sz w:val="24"/>
+                <w:szCs w:val="24"/>
+              </w:rPr>
+              <w:t xml:space="preserve"> Qin</w:t>
             </w:r>
           </w:p>
           <w:p>
@@ -4169,7 +4429,23 @@
           <w:color w:val="202124"/>
           <w:shd w:val="clear" w:color="auto" w:fill="FFFFFF"/>
         </w:rPr>
-        <w:t xml:space="preserve">Android apps can be written using Kotlin, Java, and C++ languages. The Android SDK tools compile your code along with any data and resource files into an APK, an </w:t>
+        <w:t xml:space="preserve">Android apps can be written using </w:t>
+      </w:r>
+      <w:proofErr w:type="spellStart"/>
+      <w:r>
+        <w:rPr>
+          <w:color w:val="202124"/>
+          <w:shd w:val="clear" w:color="auto" w:fill="FFFFFF"/>
+        </w:rPr>
+        <w:t>Kotlin</w:t>
+      </w:r>
+      <w:proofErr w:type="spellEnd"/>
+      <w:r>
+        <w:rPr>
+          <w:color w:val="202124"/>
+          <w:shd w:val="clear" w:color="auto" w:fill="FFFFFF"/>
+        </w:rPr>
+        <w:t xml:space="preserve">, Java, and C++ languages. The Android SDK tools compile your code along with any data and resource files into an APK, an </w:t>
       </w:r>
       <w:r>
         <w:rPr>
@@ -4192,8 +4468,17 @@
           <w:color w:val="37474F"/>
           <w:shd w:val="clear" w:color="auto" w:fill="F1F3F4"/>
         </w:rPr>
-        <w:t>.apk</w:t>
-      </w:r>
+        <w:t>.</w:t>
+      </w:r>
+      <w:proofErr w:type="spellStart"/>
+      <w:r>
+        <w:rPr>
+          <w:color w:val="37474F"/>
+          <w:shd w:val="clear" w:color="auto" w:fill="F1F3F4"/>
+        </w:rPr>
+        <w:t>apk</w:t>
+      </w:r>
+      <w:proofErr w:type="spellEnd"/>
       <w:r>
         <w:rPr>
           <w:color w:val="202124"/>
@@ -4591,7 +4876,21 @@
               <w:rPr>
                 <w:color w:val="000000"/>
               </w:rPr>
-              <w:t>At least one number or symbol (!, #, %, &amp;. *)</w:t>
+              <w:t>At least one number or symbol (</w:t>
+            </w:r>
+            <w:proofErr w:type="gramStart"/>
+            <w:r>
+              <w:rPr>
+                <w:color w:val="000000"/>
+              </w:rPr>
+              <w:t>!,</w:t>
+            </w:r>
+            <w:proofErr w:type="gramEnd"/>
+            <w:r>
+              <w:rPr>
+                <w:color w:val="000000"/>
+              </w:rPr>
+              <w:t xml:space="preserve"> #, %, &amp;. *)</w:t>
             </w:r>
           </w:p>
           <w:p>
@@ -6441,7 +6740,119 @@
         <w:rPr>
           <w:color w:val="000000"/>
         </w:rPr>
-        <w:t>In the above Entity Relationship diagram, it has 7 entities namely Customer, Products, Admin, Orders, Order_details, Promo codes and payment. The customer can be considered as user and admin can be considered as seller. From the above diagram we can also see that we have only one associative entity that is Order_details which is a weak entity. Customer_id, Product_id, Admin_id, Order_id, Promocode_id, Payment_id are primary and foreign keys.</w:t>
+        <w:t xml:space="preserve">In the above Entity Relationship diagram, it has 7 entities namely Customer, Products, Admin, Orders, </w:t>
+      </w:r>
+      <w:proofErr w:type="spellStart"/>
+      <w:r>
+        <w:rPr>
+          <w:color w:val="000000"/>
+        </w:rPr>
+        <w:t>Order_details</w:t>
+      </w:r>
+      <w:proofErr w:type="spellEnd"/>
+      <w:r>
+        <w:rPr>
+          <w:color w:val="000000"/>
+        </w:rPr>
+        <w:t xml:space="preserve">, Promo codes and payment. The customer can be considered as user and admin can be considered as seller. From the above diagram we can also see that we have only one associative entity that is </w:t>
+      </w:r>
+      <w:proofErr w:type="spellStart"/>
+      <w:r>
+        <w:rPr>
+          <w:color w:val="000000"/>
+        </w:rPr>
+        <w:t>Order_details</w:t>
+      </w:r>
+      <w:proofErr w:type="spellEnd"/>
+      <w:r>
+        <w:rPr>
+          <w:color w:val="000000"/>
+        </w:rPr>
+        <w:t xml:space="preserve"> which is a weak entity. </w:t>
+      </w:r>
+      <w:proofErr w:type="spellStart"/>
+      <w:r>
+        <w:rPr>
+          <w:color w:val="000000"/>
+        </w:rPr>
+        <w:t>Customer_id</w:t>
+      </w:r>
+      <w:proofErr w:type="spellEnd"/>
+      <w:r>
+        <w:rPr>
+          <w:color w:val="000000"/>
+        </w:rPr>
+        <w:t xml:space="preserve">, </w:t>
+      </w:r>
+      <w:proofErr w:type="spellStart"/>
+      <w:r>
+        <w:rPr>
+          <w:color w:val="000000"/>
+        </w:rPr>
+        <w:t>Product_id</w:t>
+      </w:r>
+      <w:proofErr w:type="spellEnd"/>
+      <w:r>
+        <w:rPr>
+          <w:color w:val="000000"/>
+        </w:rPr>
+        <w:t xml:space="preserve">, </w:t>
+      </w:r>
+      <w:proofErr w:type="spellStart"/>
+      <w:r>
+        <w:rPr>
+          <w:color w:val="000000"/>
+        </w:rPr>
+        <w:t>Admin_id</w:t>
+      </w:r>
+      <w:proofErr w:type="spellEnd"/>
+      <w:r>
+        <w:rPr>
+          <w:color w:val="000000"/>
+        </w:rPr>
+        <w:t xml:space="preserve">, </w:t>
+      </w:r>
+      <w:proofErr w:type="spellStart"/>
+      <w:r>
+        <w:rPr>
+          <w:color w:val="000000"/>
+        </w:rPr>
+        <w:t>Order_id</w:t>
+      </w:r>
+      <w:proofErr w:type="spellEnd"/>
+      <w:r>
+        <w:rPr>
+          <w:color w:val="000000"/>
+        </w:rPr>
+        <w:t xml:space="preserve">, </w:t>
+      </w:r>
+      <w:proofErr w:type="spellStart"/>
+      <w:r>
+        <w:rPr>
+          <w:color w:val="000000"/>
+        </w:rPr>
+        <w:t>Promocode_id</w:t>
+      </w:r>
+      <w:proofErr w:type="spellEnd"/>
+      <w:r>
+        <w:rPr>
+          <w:color w:val="000000"/>
+        </w:rPr>
+        <w:t xml:space="preserve">, </w:t>
+      </w:r>
+      <w:proofErr w:type="spellStart"/>
+      <w:r>
+        <w:rPr>
+          <w:color w:val="000000"/>
+        </w:rPr>
+        <w:t>Payment_id</w:t>
+      </w:r>
+      <w:proofErr w:type="spellEnd"/>
+      <w:r>
+        <w:rPr>
+          <w:color w:val="000000"/>
+        </w:rPr>
+        <w:t xml:space="preserve"> are primary and foreign keys.</w:t>
       </w:r>
     </w:p>
     <w:p>
@@ -6557,7 +6968,21 @@
         <w:rPr>
           <w:color w:val="000000"/>
         </w:rPr>
-        <w:t xml:space="preserve">Orders: Order_details         </w:t>
+        <w:t xml:space="preserve">Orders: </w:t>
+      </w:r>
+      <w:proofErr w:type="spellStart"/>
+      <w:r>
+        <w:rPr>
+          <w:color w:val="000000"/>
+        </w:rPr>
+        <w:t>Order_details</w:t>
+      </w:r>
+      <w:proofErr w:type="spellEnd"/>
+      <w:r>
+        <w:rPr>
+          <w:color w:val="000000"/>
+        </w:rPr>
+        <w:t xml:space="preserve">         </w:t>
       </w:r>
       <w:r>
         <w:rPr>
@@ -6595,7 +7020,21 @@
         <w:rPr>
           <w:color w:val="000000"/>
         </w:rPr>
-        <w:t xml:space="preserve">Product: Order_details        </w:t>
+        <w:t xml:space="preserve">Product: </w:t>
+      </w:r>
+      <w:proofErr w:type="spellStart"/>
+      <w:r>
+        <w:rPr>
+          <w:color w:val="000000"/>
+        </w:rPr>
+        <w:t>Order_details</w:t>
+      </w:r>
+      <w:proofErr w:type="spellEnd"/>
+      <w:r>
+        <w:rPr>
+          <w:color w:val="000000"/>
+        </w:rPr>
+        <w:t xml:space="preserve">        </w:t>
       </w:r>
       <w:r>
         <w:rPr>
@@ -6725,8 +7164,16 @@
         <w:rPr>
           <w:color w:val="000000"/>
         </w:rPr>
-        <w:t>- 1:M</w:t>
-      </w:r>
+        <w:t>- 1</w:t>
+      </w:r>
+      <w:proofErr w:type="gramStart"/>
+      <w:r>
+        <w:rPr>
+          <w:color w:val="000000"/>
+        </w:rPr>
+        <w:t>:M</w:t>
+      </w:r>
+      <w:proofErr w:type="gramEnd"/>
     </w:p>
     <w:p>
       <w:pPr>
@@ -6747,7 +7194,7 @@
       </w:tblPr>
       <w:tblGrid>
         <w:gridCol w:w="4400"/>
-        <w:gridCol w:w="4580"/>
+        <w:gridCol w:w="4320"/>
       </w:tblGrid>
       <w:tr>
         <w:trPr>
@@ -7942,8 +8389,6 @@
               </w:rPr>
               <w:t xml:space="preserve">         </w:t>
             </w:r>
-            <w:bookmarkStart w:id="0" w:name="_GoBack"/>
-            <w:bookmarkEnd w:id="0"/>
             <w:r>
               <w:rPr>
                 <w:rFonts w:ascii="Times New Roman" w:hAnsi="Times New Roman" w:cs="Times New Roman"/>
@@ -8146,10 +8591,20 @@
                 <w:lang w:val="en-US"/>
               </w:rPr>
               <w:lastRenderedPageBreak/>
+              <w:t xml:space="preserve">            </w:t>
+            </w:r>
+            <w:r>
+              <w:rPr>
+                <w:rFonts w:ascii="Times New Roman" w:hAnsi="Times New Roman" w:cs="Times New Roman"/>
+                <w:noProof/>
+                <w:sz w:val="24"/>
+                <w:szCs w:val="24"/>
+                <w:lang w:val="en-US"/>
+              </w:rPr>
               <w:drawing>
-                <wp:inline distT="0" distB="0" distL="0" distR="0">
-                  <wp:extent cx="2584450" cy="4675505"/>
-                  <wp:effectExtent l="0" t="0" r="6350" b="0"/>
+                <wp:inline distT="0" distB="0" distL="0" distR="0" wp14:anchorId="7C6CF7DA" wp14:editId="7B6D61C0">
+                  <wp:extent cx="1831975" cy="3009900"/>
+                  <wp:effectExtent l="0" t="0" r="0" b="0"/>
                   <wp:docPr id="11" name="Picture 11"/>
                   <wp:cNvGraphicFramePr>
                     <a:graphicFrameLocks xmlns:a="http://schemas.openxmlformats.org/drawingml/2006/main" noChangeAspect="1"/>
@@ -8163,7 +8618,7 @@
                             <a:picLocks noChangeAspect="1" noChangeArrowheads="1"/>
                           </pic:cNvPicPr>
                         </pic:nvPicPr>
-                        <pic:blipFill>
+                        <pic:blipFill rotWithShape="1">
                           <a:blip r:embed="rId19">
                             <a:extLst>
                               <a:ext uri="{28A0092B-C50C-407E-A947-70E740481C1C}">
@@ -8171,15 +8626,13 @@
                               </a:ext>
                             </a:extLst>
                           </a:blip>
-                          <a:srcRect/>
-                          <a:stretch>
-                            <a:fillRect/>
-                          </a:stretch>
+                          <a:srcRect l="3686" t="5092" r="1965" b="4660"/>
+                          <a:stretch/>
                         </pic:blipFill>
                         <pic:spPr bwMode="auto">
                           <a:xfrm>
                             <a:off x="0" y="0"/>
-                            <a:ext cx="2584450" cy="4675505"/>
+                            <a:ext cx="1843870" cy="3029443"/>
                           </a:xfrm>
                           <a:prstGeom prst="rect">
                             <a:avLst/>
@@ -8188,6 +8641,11 @@
                           <a:ln>
                             <a:noFill/>
                           </a:ln>
+                          <a:extLst>
+                            <a:ext uri="{53640926-AAD7-44D8-BBD7-CCE9431645EC}">
+                              <a14:shadowObscured xmlns:a14="http://schemas.microsoft.com/office/drawing/2010/main"/>
+                            </a:ext>
+                          </a:extLst>
                         </pic:spPr>
                       </pic:pic>
                     </a:graphicData>
@@ -8233,10 +8691,20 @@
                 <w:szCs w:val="24"/>
                 <w:lang w:val="en-US"/>
               </w:rPr>
+              <w:t xml:space="preserve">         </w:t>
+            </w:r>
+            <w:r>
+              <w:rPr>
+                <w:rFonts w:ascii="Times New Roman" w:hAnsi="Times New Roman" w:cs="Times New Roman"/>
+                <w:noProof/>
+                <w:sz w:val="24"/>
+                <w:szCs w:val="24"/>
+                <w:lang w:val="en-US"/>
+              </w:rPr>
               <w:drawing>
                 <wp:inline distT="0" distB="0" distL="0" distR="0">
-                  <wp:extent cx="2703195" cy="4651375"/>
-                  <wp:effectExtent l="0" t="0" r="1905" b="0"/>
+                  <wp:extent cx="1800225" cy="3028950"/>
+                  <wp:effectExtent l="0" t="0" r="9525" b="0"/>
                   <wp:docPr id="10" name="Picture 10"/>
                   <wp:cNvGraphicFramePr>
                     <a:graphicFrameLocks xmlns:a="http://schemas.openxmlformats.org/drawingml/2006/main" noChangeAspect="1"/>
@@ -8250,7 +8718,7 @@
                             <a:picLocks noChangeAspect="1" noChangeArrowheads="1"/>
                           </pic:cNvPicPr>
                         </pic:nvPicPr>
-                        <pic:blipFill>
+                        <pic:blipFill rotWithShape="1">
                           <a:blip r:embed="rId20">
                             <a:extLst>
                               <a:ext uri="{28A0092B-C50C-407E-A947-70E740481C1C}">
@@ -8258,15 +8726,13 @@
                               </a:ext>
                             </a:extLst>
                           </a:blip>
-                          <a:srcRect/>
-                          <a:stretch>
-                            <a:fillRect/>
-                          </a:stretch>
+                          <a:srcRect l="1763" t="5734" r="2044" b="2116"/>
+                          <a:stretch/>
                         </pic:blipFill>
                         <pic:spPr bwMode="auto">
                           <a:xfrm>
                             <a:off x="0" y="0"/>
-                            <a:ext cx="2703195" cy="4651375"/>
+                            <a:ext cx="1800225" cy="3028950"/>
                           </a:xfrm>
                           <a:prstGeom prst="rect">
                             <a:avLst/>
@@ -8275,6 +8741,11 @@
                           <a:ln>
                             <a:noFill/>
                           </a:ln>
+                          <a:extLst>
+                            <a:ext uri="{53640926-AAD7-44D8-BBD7-CCE9431645EC}">
+                              <a14:shadowObscured xmlns:a14="http://schemas.microsoft.com/office/drawing/2010/main"/>
+                            </a:ext>
+                          </a:extLst>
                         </pic:spPr>
                       </pic:pic>
                     </a:graphicData>
@@ -8450,10 +8921,20 @@
                 <w:lang w:val="en-US"/>
               </w:rPr>
               <w:lastRenderedPageBreak/>
+              <w:t xml:space="preserve">           </w:t>
+            </w:r>
+            <w:r>
+              <w:rPr>
+                <w:rFonts w:ascii="Times New Roman" w:hAnsi="Times New Roman" w:cs="Times New Roman"/>
+                <w:noProof/>
+                <w:sz w:val="24"/>
+                <w:szCs w:val="24"/>
+                <w:lang w:val="en-US"/>
+              </w:rPr>
               <w:drawing>
                 <wp:inline distT="0" distB="0" distL="0" distR="0">
-                  <wp:extent cx="2584450" cy="5033010"/>
-                  <wp:effectExtent l="0" t="0" r="6350" b="0"/>
+                  <wp:extent cx="1704975" cy="3209925"/>
+                  <wp:effectExtent l="0" t="0" r="9525" b="9525"/>
                   <wp:docPr id="9" name="Picture 9"/>
                   <wp:cNvGraphicFramePr>
                     <a:graphicFrameLocks xmlns:a="http://schemas.openxmlformats.org/drawingml/2006/main" noChangeAspect="1"/>
@@ -8467,7 +8948,7 @@
                             <a:picLocks noChangeAspect="1" noChangeArrowheads="1"/>
                           </pic:cNvPicPr>
                         </pic:nvPicPr>
-                        <pic:blipFill>
+                        <pic:blipFill rotWithShape="1">
                           <a:blip r:embed="rId21">
                             <a:extLst>
                               <a:ext uri="{28A0092B-C50C-407E-A947-70E740481C1C}">
@@ -8475,15 +8956,13 @@
                               </a:ext>
                             </a:extLst>
                           </a:blip>
-                          <a:srcRect/>
-                          <a:stretch>
-                            <a:fillRect/>
-                          </a:stretch>
+                          <a:srcRect l="2211" t="5488" r="2703" b="4050"/>
+                          <a:stretch/>
                         </pic:blipFill>
                         <pic:spPr bwMode="auto">
                           <a:xfrm>
                             <a:off x="0" y="0"/>
-                            <a:ext cx="2584450" cy="5033010"/>
+                            <a:ext cx="1704975" cy="3209925"/>
                           </a:xfrm>
                           <a:prstGeom prst="rect">
                             <a:avLst/>
@@ -8492,6 +8971,11 @@
                           <a:ln>
                             <a:noFill/>
                           </a:ln>
+                          <a:extLst>
+                            <a:ext uri="{53640926-AAD7-44D8-BBD7-CCE9431645EC}">
+                              <a14:shadowObscured xmlns:a14="http://schemas.microsoft.com/office/drawing/2010/main"/>
+                            </a:ext>
+                          </a:extLst>
                         </pic:spPr>
                       </pic:pic>
                     </a:graphicData>
@@ -8537,10 +9021,20 @@
                 <w:szCs w:val="24"/>
                 <w:lang w:val="en-US"/>
               </w:rPr>
+              <w:t xml:space="preserve">            </w:t>
+            </w:r>
+            <w:r>
+              <w:rPr>
+                <w:rFonts w:ascii="Times New Roman" w:hAnsi="Times New Roman" w:cs="Times New Roman"/>
+                <w:noProof/>
+                <w:sz w:val="24"/>
+                <w:szCs w:val="24"/>
+                <w:lang w:val="en-US"/>
+              </w:rPr>
               <w:drawing>
                 <wp:inline distT="0" distB="0" distL="0" distR="0">
-                  <wp:extent cx="2774950" cy="4985385"/>
-                  <wp:effectExtent l="0" t="0" r="6350" b="5715"/>
+                  <wp:extent cx="1609725" cy="3190875"/>
+                  <wp:effectExtent l="0" t="0" r="9525" b="9525"/>
                   <wp:docPr id="8" name="Picture 8"/>
                   <wp:cNvGraphicFramePr>
                     <a:graphicFrameLocks xmlns:a="http://schemas.openxmlformats.org/drawingml/2006/main" noChangeAspect="1"/>
@@ -8554,7 +9048,7 @@
                             <a:picLocks noChangeAspect="1" noChangeArrowheads="1"/>
                           </pic:cNvPicPr>
                         </pic:nvPicPr>
-                        <pic:blipFill>
+                        <pic:blipFill rotWithShape="1">
                           <a:blip r:embed="rId22">
                             <a:extLst>
                               <a:ext uri="{28A0092B-C50C-407E-A947-70E740481C1C}">
@@ -8562,15 +9056,13 @@
                               </a:ext>
                             </a:extLst>
                           </a:blip>
-                          <a:srcRect/>
-                          <a:stretch>
-                            <a:fillRect/>
-                          </a:stretch>
+                          <a:srcRect l="2746" t="5732" r="2174" b="2370"/>
+                          <a:stretch/>
                         </pic:blipFill>
                         <pic:spPr bwMode="auto">
                           <a:xfrm>
                             <a:off x="0" y="0"/>
-                            <a:ext cx="2774950" cy="4985385"/>
+                            <a:ext cx="1609725" cy="3190875"/>
                           </a:xfrm>
                           <a:prstGeom prst="rect">
                             <a:avLst/>
@@ -8579,6 +9071,11 @@
                           <a:ln>
                             <a:noFill/>
                           </a:ln>
+                          <a:extLst>
+                            <a:ext uri="{53640926-AAD7-44D8-BBD7-CCE9431645EC}">
+                              <a14:shadowObscured xmlns:a14="http://schemas.microsoft.com/office/drawing/2010/main"/>
+                            </a:ext>
+                          </a:extLst>
                         </pic:spPr>
                       </pic:pic>
                     </a:graphicData>
@@ -8741,10 +9238,20 @@
                 <w:lang w:val="en-US"/>
               </w:rPr>
               <w:lastRenderedPageBreak/>
+              <w:t xml:space="preserve">            </w:t>
+            </w:r>
+            <w:r>
+              <w:rPr>
+                <w:rFonts w:ascii="Times New Roman" w:hAnsi="Times New Roman" w:cs="Times New Roman"/>
+                <w:noProof/>
+                <w:sz w:val="24"/>
+                <w:szCs w:val="24"/>
+                <w:lang w:val="en-US"/>
+              </w:rPr>
               <w:drawing>
                 <wp:inline distT="0" distB="0" distL="0" distR="0">
-                  <wp:extent cx="2607945" cy="4373245"/>
-                  <wp:effectExtent l="0" t="0" r="1905" b="8255"/>
+                  <wp:extent cx="1771650" cy="3076575"/>
+                  <wp:effectExtent l="0" t="0" r="0" b="9525"/>
                   <wp:docPr id="7" name="Picture 7"/>
                   <wp:cNvGraphicFramePr>
                     <a:graphicFrameLocks xmlns:a="http://schemas.openxmlformats.org/drawingml/2006/main" noChangeAspect="1"/>
@@ -8758,7 +9265,7 @@
                             <a:picLocks noChangeAspect="1" noChangeArrowheads="1"/>
                           </pic:cNvPicPr>
                         </pic:nvPicPr>
-                        <pic:blipFill>
+                        <pic:blipFill rotWithShape="1">
                           <a:blip r:embed="rId23">
                             <a:extLst>
                               <a:ext uri="{28A0092B-C50C-407E-A947-70E740481C1C}">
@@ -8766,15 +9273,13 @@
                               </a:ext>
                             </a:extLst>
                           </a:blip>
-                          <a:srcRect/>
-                          <a:stretch>
-                            <a:fillRect/>
-                          </a:stretch>
+                          <a:srcRect l="2191" t="5226" r="1389" b="1554"/>
+                          <a:stretch/>
                         </pic:blipFill>
                         <pic:spPr bwMode="auto">
                           <a:xfrm>
                             <a:off x="0" y="0"/>
-                            <a:ext cx="2607945" cy="4373245"/>
+                            <a:ext cx="1771650" cy="3076575"/>
                           </a:xfrm>
                           <a:prstGeom prst="rect">
                             <a:avLst/>
@@ -8783,6 +9288,11 @@
                           <a:ln>
                             <a:noFill/>
                           </a:ln>
+                          <a:extLst>
+                            <a:ext uri="{53640926-AAD7-44D8-BBD7-CCE9431645EC}">
+                              <a14:shadowObscured xmlns:a14="http://schemas.microsoft.com/office/drawing/2010/main"/>
+                            </a:ext>
+                          </a:extLst>
                         </pic:spPr>
                       </pic:pic>
                     </a:graphicData>
@@ -8828,10 +9338,20 @@
                 <w:szCs w:val="24"/>
                 <w:lang w:val="en-US"/>
               </w:rPr>
+              <w:t xml:space="preserve">             </w:t>
+            </w:r>
+            <w:r>
+              <w:rPr>
+                <w:rFonts w:ascii="Times New Roman" w:hAnsi="Times New Roman" w:cs="Times New Roman"/>
+                <w:noProof/>
+                <w:sz w:val="24"/>
+                <w:szCs w:val="24"/>
+                <w:lang w:val="en-US"/>
+              </w:rPr>
               <w:drawing>
                 <wp:inline distT="0" distB="0" distL="0" distR="0">
-                  <wp:extent cx="2568575" cy="4317365"/>
-                  <wp:effectExtent l="0" t="0" r="3175" b="6985"/>
+                  <wp:extent cx="1562100" cy="3095625"/>
+                  <wp:effectExtent l="0" t="0" r="0" b="9525"/>
                   <wp:docPr id="6" name="Picture 6"/>
                   <wp:cNvGraphicFramePr>
                     <a:graphicFrameLocks xmlns:a="http://schemas.openxmlformats.org/drawingml/2006/main" noChangeAspect="1"/>
@@ -8845,7 +9365,7 @@
                             <a:picLocks noChangeAspect="1" noChangeArrowheads="1"/>
                           </pic:cNvPicPr>
                         </pic:nvPicPr>
-                        <pic:blipFill>
+                        <pic:blipFill rotWithShape="1">
                           <a:blip r:embed="rId24">
                             <a:extLst>
                               <a:ext uri="{28A0092B-C50C-407E-A947-70E740481C1C}">
@@ -8853,15 +9373,13 @@
                               </a:ext>
                             </a:extLst>
                           </a:blip>
-                          <a:srcRect/>
-                          <a:stretch>
-                            <a:fillRect/>
-                          </a:stretch>
+                          <a:srcRect l="1485" t="4966" r="2472" b="2257"/>
+                          <a:stretch/>
                         </pic:blipFill>
                         <pic:spPr bwMode="auto">
                           <a:xfrm>
                             <a:off x="0" y="0"/>
-                            <a:ext cx="2568575" cy="4317365"/>
+                            <a:ext cx="1562100" cy="3095625"/>
                           </a:xfrm>
                           <a:prstGeom prst="rect">
                             <a:avLst/>
@@ -8870,6 +9388,11 @@
                           <a:ln>
                             <a:noFill/>
                           </a:ln>
+                          <a:extLst>
+                            <a:ext uri="{53640926-AAD7-44D8-BBD7-CCE9431645EC}">
+                              <a14:shadowObscured xmlns:a14="http://schemas.microsoft.com/office/drawing/2010/main"/>
+                            </a:ext>
+                          </a:extLst>
                         </pic:spPr>
                       </pic:pic>
                     </a:graphicData>
@@ -9027,10 +9550,20 @@
                 <w:lang w:val="en-US"/>
               </w:rPr>
               <w:lastRenderedPageBreak/>
+              <w:t xml:space="preserve">             </w:t>
+            </w:r>
+            <w:r>
+              <w:rPr>
+                <w:rFonts w:ascii="Times New Roman" w:hAnsi="Times New Roman" w:cs="Times New Roman"/>
+                <w:noProof/>
+                <w:sz w:val="24"/>
+                <w:szCs w:val="24"/>
+                <w:lang w:val="en-US"/>
+              </w:rPr>
               <w:drawing>
                 <wp:inline distT="0" distB="0" distL="0" distR="0">
-                  <wp:extent cx="2616200" cy="4612005"/>
-                  <wp:effectExtent l="0" t="0" r="0" b="0"/>
+                  <wp:extent cx="1638300" cy="2962275"/>
+                  <wp:effectExtent l="0" t="0" r="0" b="9525"/>
                   <wp:docPr id="5" name="Picture 5"/>
                   <wp:cNvGraphicFramePr>
                     <a:graphicFrameLocks xmlns:a="http://schemas.openxmlformats.org/drawingml/2006/main" noChangeAspect="1"/>
@@ -9044,7 +9577,7 @@
                             <a:picLocks noChangeAspect="1" noChangeArrowheads="1"/>
                           </pic:cNvPicPr>
                         </pic:nvPicPr>
-                        <pic:blipFill>
+                        <pic:blipFill rotWithShape="1">
                           <a:blip r:embed="rId25">
                             <a:extLst>
                               <a:ext uri="{28A0092B-C50C-407E-A947-70E740481C1C}">
@@ -9052,15 +9585,13 @@
                               </a:ext>
                             </a:extLst>
                           </a:blip>
-                          <a:srcRect/>
-                          <a:stretch>
-                            <a:fillRect/>
-                          </a:stretch>
+                          <a:srcRect l="1456" t="4544" r="2062" b="1280"/>
+                          <a:stretch/>
                         </pic:blipFill>
                         <pic:spPr bwMode="auto">
                           <a:xfrm>
                             <a:off x="0" y="0"/>
-                            <a:ext cx="2616200" cy="4612005"/>
+                            <a:ext cx="1638300" cy="2962275"/>
                           </a:xfrm>
                           <a:prstGeom prst="rect">
                             <a:avLst/>
@@ -9069,6 +9600,11 @@
                           <a:ln>
                             <a:noFill/>
                           </a:ln>
+                          <a:extLst>
+                            <a:ext uri="{53640926-AAD7-44D8-BBD7-CCE9431645EC}">
+                              <a14:shadowObscured xmlns:a14="http://schemas.microsoft.com/office/drawing/2010/main"/>
+                            </a:ext>
+                          </a:extLst>
                         </pic:spPr>
                       </pic:pic>
                     </a:graphicData>
@@ -9114,10 +9650,20 @@
                 <w:szCs w:val="24"/>
                 <w:lang w:val="en-US"/>
               </w:rPr>
+              <w:t xml:space="preserve">            </w:t>
+            </w:r>
+            <w:r>
+              <w:rPr>
+                <w:rFonts w:ascii="Times New Roman" w:hAnsi="Times New Roman" w:cs="Times New Roman"/>
+                <w:noProof/>
+                <w:sz w:val="24"/>
+                <w:szCs w:val="24"/>
+                <w:lang w:val="en-US"/>
+              </w:rPr>
               <w:drawing>
                 <wp:inline distT="0" distB="0" distL="0" distR="0">
-                  <wp:extent cx="2616200" cy="4563745"/>
-                  <wp:effectExtent l="0" t="0" r="0" b="8255"/>
+                  <wp:extent cx="1447800" cy="2905125"/>
+                  <wp:effectExtent l="0" t="0" r="0" b="9525"/>
                   <wp:docPr id="2" name="Picture 2"/>
                   <wp:cNvGraphicFramePr>
                     <a:graphicFrameLocks xmlns:a="http://schemas.openxmlformats.org/drawingml/2006/main" noChangeAspect="1"/>
@@ -9131,7 +9677,7 @@
                             <a:picLocks noChangeAspect="1" noChangeArrowheads="1"/>
                           </pic:cNvPicPr>
                         </pic:nvPicPr>
-                        <pic:blipFill>
+                        <pic:blipFill rotWithShape="1">
                           <a:blip r:embed="rId26">
                             <a:extLst>
                               <a:ext uri="{28A0092B-C50C-407E-A947-70E740481C1C}">
@@ -9139,15 +9685,13 @@
                               </a:ext>
                             </a:extLst>
                           </a:blip>
-                          <a:srcRect/>
-                          <a:stretch>
-                            <a:fillRect/>
-                          </a:stretch>
+                          <a:srcRect l="1820" t="4800" r="2791" b="1698"/>
+                          <a:stretch/>
                         </pic:blipFill>
                         <pic:spPr bwMode="auto">
                           <a:xfrm>
                             <a:off x="0" y="0"/>
-                            <a:ext cx="2616200" cy="4563745"/>
+                            <a:ext cx="1447800" cy="2905125"/>
                           </a:xfrm>
                           <a:prstGeom prst="rect">
                             <a:avLst/>
@@ -9156,6 +9700,11 @@
                           <a:ln>
                             <a:noFill/>
                           </a:ln>
+                          <a:extLst>
+                            <a:ext uri="{53640926-AAD7-44D8-BBD7-CCE9431645EC}">
+                              <a14:shadowObscured xmlns:a14="http://schemas.microsoft.com/office/drawing/2010/main"/>
+                            </a:ext>
+                          </a:extLst>
                         </pic:spPr>
                       </pic:pic>
                     </a:graphicData>
@@ -9231,8 +9780,8 @@
           <w:szCs w:val="24"/>
         </w:rPr>
       </w:pPr>
-      <w:bookmarkStart w:id="1" w:name="_ihv636"/>
-      <w:bookmarkEnd w:id="1"/>
+      <w:bookmarkStart w:id="0" w:name="_ihv636"/>
+      <w:bookmarkEnd w:id="0"/>
       <w:r>
         <w:rPr>
           <w:rFonts w:ascii="Times New Roman" w:hAnsi="Times New Roman" w:cs="Times New Roman"/>
@@ -9376,6 +9925,7 @@
           <w:sz w:val="24"/>
           <w:szCs w:val="24"/>
         </w:rPr>
+        <w:lastRenderedPageBreak/>
         <w:t>Shopping Buddy - Android App</w:t>
       </w:r>
     </w:p>
@@ -9390,8 +9940,8 @@
           <w:szCs w:val="24"/>
         </w:rPr>
       </w:pPr>
-      <w:bookmarkStart w:id="2" w:name="_3fwokq0" w:colFirst="0" w:colLast="0"/>
-      <w:bookmarkEnd w:id="2"/>
+      <w:bookmarkStart w:id="1" w:name="_3fwokq0" w:colFirst="0" w:colLast="0"/>
+      <w:bookmarkEnd w:id="1"/>
       <w:r>
         <w:rPr>
           <w:rFonts w:ascii="Times New Roman" w:hAnsi="Times New Roman" w:cs="Times New Roman"/>
@@ -9481,15 +10031,25 @@
           <w:szCs w:val="24"/>
         </w:rPr>
       </w:pPr>
-      <w:bookmarkStart w:id="3" w:name="_1v1yuxt" w:colFirst="0" w:colLast="0"/>
-      <w:bookmarkEnd w:id="3"/>
-      <w:r>
-        <w:rPr>
-          <w:rFonts w:ascii="Times New Roman" w:hAnsi="Times New Roman" w:cs="Times New Roman"/>
-          <w:sz w:val="24"/>
-          <w:szCs w:val="24"/>
-        </w:rPr>
-        <w:t>Team :  Android Team</w:t>
+      <w:bookmarkStart w:id="2" w:name="_1v1yuxt" w:colFirst="0" w:colLast="0"/>
+      <w:bookmarkEnd w:id="2"/>
+      <w:proofErr w:type="gramStart"/>
+      <w:r>
+        <w:rPr>
+          <w:rFonts w:ascii="Times New Roman" w:hAnsi="Times New Roman" w:cs="Times New Roman"/>
+          <w:sz w:val="24"/>
+          <w:szCs w:val="24"/>
+        </w:rPr>
+        <w:t>Team :</w:t>
+      </w:r>
+      <w:proofErr w:type="gramEnd"/>
+      <w:r>
+        <w:rPr>
+          <w:rFonts w:ascii="Times New Roman" w:hAnsi="Times New Roman" w:cs="Times New Roman"/>
+          <w:sz w:val="24"/>
+          <w:szCs w:val="24"/>
+        </w:rPr>
+        <w:t xml:space="preserve">  Android Team</w:t>
       </w:r>
     </w:p>
     <w:p>
@@ -9521,13 +10081,23 @@
           <w:szCs w:val="24"/>
         </w:rPr>
       </w:pPr>
-      <w:r>
-        <w:rPr>
-          <w:rFonts w:ascii="Times New Roman" w:hAnsi="Times New Roman" w:cs="Times New Roman"/>
-          <w:sz w:val="24"/>
-          <w:szCs w:val="24"/>
-        </w:rPr>
-        <w:t>Class : GDP 02 Spring  2019</w:t>
+      <w:proofErr w:type="gramStart"/>
+      <w:r>
+        <w:rPr>
+          <w:rFonts w:ascii="Times New Roman" w:hAnsi="Times New Roman" w:cs="Times New Roman"/>
+          <w:sz w:val="24"/>
+          <w:szCs w:val="24"/>
+        </w:rPr>
+        <w:t>Class :</w:t>
+      </w:r>
+      <w:proofErr w:type="gramEnd"/>
+      <w:r>
+        <w:rPr>
+          <w:rFonts w:ascii="Times New Roman" w:hAnsi="Times New Roman" w:cs="Times New Roman"/>
+          <w:sz w:val="24"/>
+          <w:szCs w:val="24"/>
+        </w:rPr>
+        <w:t xml:space="preserve"> GDP 02 Spring  2019</w:t>
       </w:r>
     </w:p>
     <w:p>
@@ -9564,7 +10134,24 @@
           <w:szCs w:val="24"/>
         </w:rPr>
         <w:br/>
-        <w:t>Sathwika Gone</w:t>
+      </w:r>
+      <w:proofErr w:type="spellStart"/>
+      <w:r>
+        <w:rPr>
+          <w:rFonts w:ascii="Times New Roman" w:hAnsi="Times New Roman" w:cs="Times New Roman"/>
+          <w:sz w:val="24"/>
+          <w:szCs w:val="24"/>
+        </w:rPr>
+        <w:t>Sathwika</w:t>
+      </w:r>
+      <w:proofErr w:type="spellEnd"/>
+      <w:r>
+        <w:rPr>
+          <w:rFonts w:ascii="Times New Roman" w:hAnsi="Times New Roman" w:cs="Times New Roman"/>
+          <w:sz w:val="24"/>
+          <w:szCs w:val="24"/>
+        </w:rPr>
+        <w:t xml:space="preserve"> Gone</w:t>
       </w:r>
       <w:r>
         <w:rPr>
@@ -9573,8 +10160,35 @@
           <w:szCs w:val="24"/>
         </w:rPr>
         <w:br/>
-        <w:t>Vennela Cheekoti</w:t>
-      </w:r>
+      </w:r>
+      <w:proofErr w:type="spellStart"/>
+      <w:r>
+        <w:rPr>
+          <w:rFonts w:ascii="Times New Roman" w:hAnsi="Times New Roman" w:cs="Times New Roman"/>
+          <w:sz w:val="24"/>
+          <w:szCs w:val="24"/>
+        </w:rPr>
+        <w:t>Vennela</w:t>
+      </w:r>
+      <w:proofErr w:type="spellEnd"/>
+      <w:r>
+        <w:rPr>
+          <w:rFonts w:ascii="Times New Roman" w:hAnsi="Times New Roman" w:cs="Times New Roman"/>
+          <w:sz w:val="24"/>
+          <w:szCs w:val="24"/>
+        </w:rPr>
+        <w:t xml:space="preserve"> </w:t>
+      </w:r>
+      <w:proofErr w:type="spellStart"/>
+      <w:r>
+        <w:rPr>
+          <w:rFonts w:ascii="Times New Roman" w:hAnsi="Times New Roman" w:cs="Times New Roman"/>
+          <w:sz w:val="24"/>
+          <w:szCs w:val="24"/>
+        </w:rPr>
+        <w:t>Cheekoti</w:t>
+      </w:r>
+      <w:proofErr w:type="spellEnd"/>
       <w:r>
         <w:rPr>
           <w:rFonts w:ascii="Times New Roman" w:hAnsi="Times New Roman" w:cs="Times New Roman"/>
@@ -9582,8 +10196,18 @@
           <w:szCs w:val="24"/>
         </w:rPr>
         <w:br/>
-        <w:t>Rakesh Avirineni</w:t>
-      </w:r>
+        <w:t xml:space="preserve">Rakesh </w:t>
+      </w:r>
+      <w:proofErr w:type="spellStart"/>
+      <w:r>
+        <w:rPr>
+          <w:rFonts w:ascii="Times New Roman" w:hAnsi="Times New Roman" w:cs="Times New Roman"/>
+          <w:sz w:val="24"/>
+          <w:szCs w:val="24"/>
+        </w:rPr>
+        <w:t>Avirineni</w:t>
+      </w:r>
+      <w:proofErr w:type="spellEnd"/>
     </w:p>
     <w:p>
       <w:pPr>
@@ -9612,13 +10236,23 @@
           <w:szCs w:val="24"/>
         </w:rPr>
       </w:pPr>
-      <w:r>
-        <w:rPr>
-          <w:rFonts w:ascii="Times New Roman" w:hAnsi="Times New Roman" w:cs="Times New Roman"/>
-          <w:sz w:val="24"/>
-          <w:szCs w:val="24"/>
-        </w:rPr>
-        <w:t xml:space="preserve">Mehar </w:t>
+      <w:proofErr w:type="spellStart"/>
+      <w:r>
+        <w:rPr>
+          <w:rFonts w:ascii="Times New Roman" w:hAnsi="Times New Roman" w:cs="Times New Roman"/>
+          <w:sz w:val="24"/>
+          <w:szCs w:val="24"/>
+        </w:rPr>
+        <w:t>Mehar</w:t>
+      </w:r>
+      <w:proofErr w:type="spellEnd"/>
+      <w:r>
+        <w:rPr>
+          <w:rFonts w:ascii="Times New Roman" w:hAnsi="Times New Roman" w:cs="Times New Roman"/>
+          <w:sz w:val="24"/>
+          <w:szCs w:val="24"/>
+        </w:rPr>
+        <w:t xml:space="preserve"> </w:t>
       </w:r>
       <w:r>
         <w:rPr>
@@ -9634,7 +10268,16 @@
           <w:sz w:val="24"/>
           <w:szCs w:val="24"/>
         </w:rPr>
-        <w:t xml:space="preserve"> M</w:t>
+        <w:t xml:space="preserve"> </w:t>
+      </w:r>
+      <w:proofErr w:type="spellStart"/>
+      <w:r>
+        <w:rPr>
+          <w:rFonts w:ascii="Times New Roman" w:hAnsi="Times New Roman" w:cs="Times New Roman"/>
+          <w:sz w:val="24"/>
+          <w:szCs w:val="24"/>
+        </w:rPr>
+        <w:t>M</w:t>
       </w:r>
       <w:r>
         <w:rPr>
@@ -9652,6 +10295,7 @@
         </w:rPr>
         <w:t>li</w:t>
       </w:r>
+      <w:proofErr w:type="spellEnd"/>
     </w:p>
     <w:p>
       <w:pPr>
@@ -9665,8 +10309,16 @@
         <w:rPr>
           <w:color w:val="000000"/>
         </w:rPr>
-        <w:t>Sandeep Devineni</w:t>
-      </w:r>
+        <w:t xml:space="preserve">Sandeep </w:t>
+      </w:r>
+      <w:proofErr w:type="spellStart"/>
+      <w:r>
+        <w:rPr>
+          <w:color w:val="000000"/>
+        </w:rPr>
+        <w:t>Devineni</w:t>
+      </w:r>
+      <w:proofErr w:type="spellEnd"/>
     </w:p>
     <w:p>
       <w:pPr>
@@ -9676,12 +10328,28 @@
           <w:color w:val="000000"/>
         </w:rPr>
       </w:pPr>
-      <w:r>
-        <w:rPr>
-          <w:color w:val="000000"/>
-        </w:rPr>
-        <w:t>Susritha Gade</w:t>
-      </w:r>
+      <w:proofErr w:type="spellStart"/>
+      <w:r>
+        <w:rPr>
+          <w:color w:val="000000"/>
+        </w:rPr>
+        <w:t>Susritha</w:t>
+      </w:r>
+      <w:proofErr w:type="spellEnd"/>
+      <w:r>
+        <w:rPr>
+          <w:color w:val="000000"/>
+        </w:rPr>
+        <w:t xml:space="preserve"> </w:t>
+      </w:r>
+      <w:proofErr w:type="spellStart"/>
+      <w:r>
+        <w:rPr>
+          <w:color w:val="000000"/>
+        </w:rPr>
+        <w:t>Gade</w:t>
+      </w:r>
+      <w:proofErr w:type="spellEnd"/>
     </w:p>
     <w:p>
       <w:pPr>
@@ -9720,8 +10388,8 @@
         </w:rPr>
       </w:pPr>
     </w:p>
-    <w:bookmarkStart w:id="4" w:name="_4f1mdlm" w:colFirst="0" w:colLast="0" w:displacedByCustomXml="next"/>
-    <w:bookmarkEnd w:id="4" w:displacedByCustomXml="next"/>
+    <w:bookmarkStart w:id="3" w:name="_4f1mdlm" w:colFirst="0" w:colLast="0" w:displacedByCustomXml="next"/>
+    <w:bookmarkEnd w:id="3" w:displacedByCustomXml="next"/>
     <w:sdt>
       <w:sdtPr>
         <w:rPr>
@@ -9835,8 +10503,8 @@
           <w:szCs w:val="24"/>
         </w:rPr>
       </w:pPr>
-      <w:bookmarkStart w:id="5" w:name="_2u6wntf" w:colFirst="0" w:colLast="0"/>
-      <w:bookmarkEnd w:id="5"/>
+      <w:bookmarkStart w:id="4" w:name="_2u6wntf" w:colFirst="0" w:colLast="0"/>
+      <w:bookmarkEnd w:id="4"/>
       <w:r>
         <w:rPr>
           <w:rFonts w:ascii="Times New Roman" w:hAnsi="Times New Roman" w:cs="Times New Roman"/>
@@ -9857,8 +10525,8 @@
           <w:szCs w:val="24"/>
         </w:rPr>
       </w:pPr>
-      <w:bookmarkStart w:id="6" w:name="_19c6y18" w:colFirst="0" w:colLast="0"/>
-      <w:bookmarkEnd w:id="6"/>
+      <w:bookmarkStart w:id="5" w:name="_19c6y18" w:colFirst="0" w:colLast="0"/>
+      <w:bookmarkEnd w:id="5"/>
       <w:r>
         <w:rPr>
           <w:rFonts w:ascii="Times New Roman" w:hAnsi="Times New Roman" w:cs="Times New Roman"/>
@@ -9907,7 +10575,25 @@
           <w:sz w:val="24"/>
           <w:szCs w:val="24"/>
         </w:rPr>
-        <w:t>am of GDP 01 (44692-04) Fall 2019</w:t>
+        <w:t xml:space="preserve">am of GDP 01 (44692-04) </w:t>
+      </w:r>
+      <w:proofErr w:type="gramStart"/>
+      <w:r>
+        <w:rPr>
+          <w:rFonts w:ascii="Times New Roman" w:hAnsi="Times New Roman" w:cs="Times New Roman"/>
+          <w:sz w:val="24"/>
+          <w:szCs w:val="24"/>
+        </w:rPr>
+        <w:t>Fall</w:t>
+      </w:r>
+      <w:proofErr w:type="gramEnd"/>
+      <w:r>
+        <w:rPr>
+          <w:rFonts w:ascii="Times New Roman" w:hAnsi="Times New Roman" w:cs="Times New Roman"/>
+          <w:sz w:val="24"/>
+          <w:szCs w:val="24"/>
+        </w:rPr>
+        <w:t xml:space="preserve"> 2019</w:t>
       </w:r>
       <w:r>
         <w:rPr>
@@ -9928,8 +10614,8 @@
           <w:szCs w:val="24"/>
         </w:rPr>
       </w:pPr>
-      <w:bookmarkStart w:id="7" w:name="_3tbugp1" w:colFirst="0" w:colLast="0"/>
-      <w:bookmarkEnd w:id="7"/>
+      <w:bookmarkStart w:id="6" w:name="_3tbugp1" w:colFirst="0" w:colLast="0"/>
+      <w:bookmarkEnd w:id="6"/>
       <w:r>
         <w:rPr>
           <w:rFonts w:ascii="Times New Roman" w:hAnsi="Times New Roman" w:cs="Times New Roman"/>
@@ -9948,8 +10634,8 @@
           <w:color w:val="000000"/>
         </w:rPr>
       </w:pPr>
-      <w:bookmarkStart w:id="8" w:name="_28h4qwu" w:colFirst="0" w:colLast="0"/>
-      <w:bookmarkEnd w:id="8"/>
+      <w:bookmarkStart w:id="7" w:name="_28h4qwu" w:colFirst="0" w:colLast="0"/>
+      <w:bookmarkEnd w:id="7"/>
       <w:r>
         <w:t>Shopping Buddy -Android is developed for android base mobile devices to make it possible for</w:t>
       </w:r>
@@ -10001,8 +10687,8 @@
           <w:szCs w:val="24"/>
         </w:rPr>
       </w:pPr>
-      <w:bookmarkStart w:id="9" w:name="_nmf14n" w:colFirst="0" w:colLast="0"/>
-      <w:bookmarkEnd w:id="9"/>
+      <w:bookmarkStart w:id="8" w:name="_nmf14n" w:colFirst="0" w:colLast="0"/>
+      <w:bookmarkEnd w:id="8"/>
       <w:r>
         <w:rPr>
           <w:rFonts w:ascii="Times New Roman" w:hAnsi="Times New Roman" w:cs="Times New Roman"/>
@@ -10040,8 +10726,8 @@
           <w:szCs w:val="24"/>
         </w:rPr>
       </w:pPr>
-      <w:bookmarkStart w:id="10" w:name="_37m2jsg" w:colFirst="0" w:colLast="0"/>
-      <w:bookmarkEnd w:id="10"/>
+      <w:bookmarkStart w:id="9" w:name="_37m2jsg" w:colFirst="0" w:colLast="0"/>
+      <w:bookmarkEnd w:id="9"/>
       <w:r>
         <w:rPr>
           <w:rFonts w:ascii="Times New Roman" w:hAnsi="Times New Roman" w:cs="Times New Roman"/>
@@ -10113,6 +10799,14 @@
           <w:szCs w:val="24"/>
         </w:rPr>
         <w:tab/>
+      </w:r>
+      <w:proofErr w:type="gramStart"/>
+      <w:r>
+        <w:rPr>
+          <w:rFonts w:ascii="Times New Roman" w:hAnsi="Times New Roman" w:cs="Times New Roman"/>
+          <w:sz w:val="24"/>
+          <w:szCs w:val="24"/>
+        </w:rPr>
         <w:t>:</w:t>
       </w:r>
       <w:r>
@@ -10123,6 +10817,7 @@
         </w:rPr>
         <w:t>shoppingbuddyseven@gmail.com</w:t>
       </w:r>
+      <w:proofErr w:type="gramEnd"/>
     </w:p>
     <w:p>
       <w:pPr>
@@ -10151,6 +10846,7 @@
         <w:tab/>
         <w:t xml:space="preserve">: </w:t>
       </w:r>
+      <w:proofErr w:type="spellStart"/>
       <w:r>
         <w:rPr>
           <w:rFonts w:ascii="Times New Roman" w:hAnsi="Times New Roman" w:cs="Times New Roman"/>
@@ -10159,6 +10855,7 @@
         </w:rPr>
         <w:t>sevenbuddies</w:t>
       </w:r>
+      <w:proofErr w:type="spellEnd"/>
     </w:p>
     <w:p>
       <w:pPr>
@@ -10170,8 +10867,8 @@
           <w:szCs w:val="24"/>
         </w:rPr>
       </w:pPr>
-      <w:bookmarkStart w:id="11" w:name="_1mrcu09" w:colFirst="0" w:colLast="0"/>
-      <w:bookmarkEnd w:id="11"/>
+      <w:bookmarkStart w:id="10" w:name="_1mrcu09" w:colFirst="0" w:colLast="0"/>
+      <w:bookmarkEnd w:id="10"/>
       <w:r>
         <w:rPr>
           <w:rFonts w:ascii="Times New Roman" w:hAnsi="Times New Roman" w:cs="Times New Roman"/>
@@ -10199,13 +10896,41 @@
           <w:szCs w:val="24"/>
         </w:rPr>
       </w:pPr>
-      <w:r>
-        <w:rPr>
-          <w:rFonts w:ascii="Times New Roman" w:hAnsi="Times New Roman" w:cs="Times New Roman"/>
-          <w:sz w:val="24"/>
-          <w:szCs w:val="24"/>
-        </w:rPr>
-        <w:t xml:space="preserve">Github repository is used for version control and collaborating purpose of the development process. All the implementation and documentation work were uploaded to the github by each member of the team as they work. </w:t>
+      <w:proofErr w:type="spellStart"/>
+      <w:r>
+        <w:rPr>
+          <w:rFonts w:ascii="Times New Roman" w:hAnsi="Times New Roman" w:cs="Times New Roman"/>
+          <w:sz w:val="24"/>
+          <w:szCs w:val="24"/>
+        </w:rPr>
+        <w:t>Github</w:t>
+      </w:r>
+      <w:proofErr w:type="spellEnd"/>
+      <w:r>
+        <w:rPr>
+          <w:rFonts w:ascii="Times New Roman" w:hAnsi="Times New Roman" w:cs="Times New Roman"/>
+          <w:sz w:val="24"/>
+          <w:szCs w:val="24"/>
+        </w:rPr>
+        <w:t xml:space="preserve"> repository is used for version control and collaborating purpose of the development process. All the implementation and documentation work were uploaded to the </w:t>
+      </w:r>
+      <w:proofErr w:type="spellStart"/>
+      <w:r>
+        <w:rPr>
+          <w:rFonts w:ascii="Times New Roman" w:hAnsi="Times New Roman" w:cs="Times New Roman"/>
+          <w:sz w:val="24"/>
+          <w:szCs w:val="24"/>
+        </w:rPr>
+        <w:t>github</w:t>
+      </w:r>
+      <w:proofErr w:type="spellEnd"/>
+      <w:r>
+        <w:rPr>
+          <w:rFonts w:ascii="Times New Roman" w:hAnsi="Times New Roman" w:cs="Times New Roman"/>
+          <w:sz w:val="24"/>
+          <w:szCs w:val="24"/>
+        </w:rPr>
+        <w:t xml:space="preserve"> by each member of the team as they work. </w:t>
       </w:r>
     </w:p>
     <w:p>
@@ -10224,7 +10949,24 @@
           <w:szCs w:val="24"/>
         </w:rPr>
         <w:tab/>
-        <w:t xml:space="preserve">Github link </w:t>
+      </w:r>
+      <w:proofErr w:type="spellStart"/>
+      <w:r>
+        <w:rPr>
+          <w:rFonts w:ascii="Times New Roman" w:hAnsi="Times New Roman" w:cs="Times New Roman"/>
+          <w:sz w:val="24"/>
+          <w:szCs w:val="24"/>
+        </w:rPr>
+        <w:t>Github</w:t>
+      </w:r>
+      <w:proofErr w:type="spellEnd"/>
+      <w:r>
+        <w:rPr>
+          <w:rFonts w:ascii="Times New Roman" w:hAnsi="Times New Roman" w:cs="Times New Roman"/>
+          <w:sz w:val="24"/>
+          <w:szCs w:val="24"/>
+        </w:rPr>
+        <w:t xml:space="preserve"> link </w:t>
       </w:r>
       <w:r>
         <w:rPr>
@@ -10257,8 +10999,8 @@
           <w:szCs w:val="24"/>
         </w:rPr>
       </w:pPr>
-      <w:bookmarkStart w:id="12" w:name="_46r0co2" w:colFirst="0" w:colLast="0"/>
-      <w:bookmarkEnd w:id="12"/>
+      <w:bookmarkStart w:id="11" w:name="_46r0co2" w:colFirst="0" w:colLast="0"/>
+      <w:bookmarkEnd w:id="11"/>
       <w:r>
         <w:rPr>
           <w:rFonts w:ascii="Times New Roman" w:hAnsi="Times New Roman" w:cs="Times New Roman"/>
@@ -10442,8 +11184,8 @@
           <w:szCs w:val="24"/>
         </w:rPr>
       </w:pPr>
-      <w:bookmarkStart w:id="13" w:name="_2lwamvv" w:colFirst="0" w:colLast="0"/>
-      <w:bookmarkEnd w:id="13"/>
+      <w:bookmarkStart w:id="12" w:name="_2lwamvv" w:colFirst="0" w:colLast="0"/>
+      <w:bookmarkEnd w:id="12"/>
       <w:r>
         <w:rPr>
           <w:rFonts w:ascii="Times New Roman" w:hAnsi="Times New Roman" w:cs="Times New Roman"/>
@@ -10480,8 +11222,8 @@
           <w:szCs w:val="24"/>
         </w:rPr>
       </w:pPr>
-      <w:bookmarkStart w:id="14" w:name="_111kx3o" w:colFirst="0" w:colLast="0"/>
-      <w:bookmarkEnd w:id="14"/>
+      <w:bookmarkStart w:id="13" w:name="_111kx3o" w:colFirst="0" w:colLast="0"/>
+      <w:bookmarkEnd w:id="13"/>
       <w:r>
         <w:rPr>
           <w:rFonts w:ascii="Times New Roman" w:hAnsi="Times New Roman" w:cs="Times New Roman"/>
@@ -10545,8 +11287,8 @@
           <w:szCs w:val="24"/>
         </w:rPr>
       </w:pPr>
-      <w:bookmarkStart w:id="15" w:name="_3l18frh" w:colFirst="0" w:colLast="0"/>
-      <w:bookmarkEnd w:id="15"/>
+      <w:bookmarkStart w:id="14" w:name="_3l18frh" w:colFirst="0" w:colLast="0"/>
+      <w:bookmarkEnd w:id="14"/>
       <w:r>
         <w:rPr>
           <w:rFonts w:ascii="Times New Roman" w:hAnsi="Times New Roman" w:cs="Times New Roman"/>
@@ -10565,13 +11307,23 @@
           <w:szCs w:val="24"/>
         </w:rPr>
       </w:pPr>
-      <w:r>
-        <w:rPr>
-          <w:rFonts w:ascii="Times New Roman" w:hAnsi="Times New Roman" w:cs="Times New Roman"/>
-          <w:sz w:val="24"/>
-          <w:szCs w:val="24"/>
-        </w:rPr>
-        <w:t xml:space="preserve">i. App is connected to the Firebase and activated the Authentication with email and password authentication. </w:t>
+      <w:proofErr w:type="spellStart"/>
+      <w:r>
+        <w:rPr>
+          <w:rFonts w:ascii="Times New Roman" w:hAnsi="Times New Roman" w:cs="Times New Roman"/>
+          <w:sz w:val="24"/>
+          <w:szCs w:val="24"/>
+        </w:rPr>
+        <w:t>i</w:t>
+      </w:r>
+      <w:proofErr w:type="spellEnd"/>
+      <w:r>
+        <w:rPr>
+          <w:rFonts w:ascii="Times New Roman" w:hAnsi="Times New Roman" w:cs="Times New Roman"/>
+          <w:sz w:val="24"/>
+          <w:szCs w:val="24"/>
+        </w:rPr>
+        <w:t xml:space="preserve">. App is connected to the Firebase and activated the Authentication with email and password authentication. </w:t>
       </w:r>
     </w:p>
     <w:p>
@@ -10705,8 +11457,8 @@
         </w:rPr>
         <w:drawing>
           <wp:inline distT="0" distB="0" distL="0" distR="0" wp14:anchorId="2ECDFF04" wp14:editId="2FBD0848">
-            <wp:extent cx="2038350" cy="3655716"/>
-            <wp:effectExtent l="0" t="0" r="0" b="1905"/>
+            <wp:extent cx="2038350" cy="3619500"/>
+            <wp:effectExtent l="0" t="0" r="0" b="0"/>
             <wp:docPr id="22" name="Picture 22" descr="Captureq"/>
             <wp:cNvGraphicFramePr>
               <a:graphicFrameLocks xmlns:a="http://schemas.openxmlformats.org/drawingml/2006/main" noChangeAspect="1"/>
@@ -10728,13 +11480,13 @@
                         </a:ext>
                       </a:extLst>
                     </a:blip>
-                    <a:srcRect l="4185" t="6616" r="6222" b="5808"/>
+                    <a:srcRect l="4184" t="6616" r="6222" b="6675"/>
                     <a:stretch/>
                   </pic:blipFill>
                   <pic:spPr bwMode="auto">
                     <a:xfrm>
                       <a:off x="0" y="0"/>
-                      <a:ext cx="2044618" cy="3666958"/>
+                      <a:ext cx="2044630" cy="3630651"/>
                     </a:xfrm>
                     <a:prstGeom prst="rect">
                       <a:avLst/>
@@ -11201,7 +11953,25 @@
           <w:szCs w:val="24"/>
         </w:rPr>
         <w:lastRenderedPageBreak/>
-        <w:t xml:space="preserve">vi. Authentication data will store in the firebase authentication and personal data will store on firebase firestore. </w:t>
+        <w:t xml:space="preserve">vi. Authentication data will store in the firebase authentication and personal data will store on firebase </w:t>
+      </w:r>
+      <w:proofErr w:type="spellStart"/>
+      <w:r>
+        <w:rPr>
+          <w:rFonts w:ascii="Times New Roman" w:hAnsi="Times New Roman" w:cs="Times New Roman"/>
+          <w:sz w:val="24"/>
+          <w:szCs w:val="24"/>
+        </w:rPr>
+        <w:t>firestore</w:t>
+      </w:r>
+      <w:proofErr w:type="spellEnd"/>
+      <w:r>
+        <w:rPr>
+          <w:rFonts w:ascii="Times New Roman" w:hAnsi="Times New Roman" w:cs="Times New Roman"/>
+          <w:sz w:val="24"/>
+          <w:szCs w:val="24"/>
+        </w:rPr>
+        <w:t xml:space="preserve">. </w:t>
       </w:r>
     </w:p>
     <w:p>
@@ -11271,7 +12041,25 @@
           <w:sz w:val="24"/>
           <w:szCs w:val="24"/>
         </w:rPr>
-        <w:t>In firestore, user details will store as follows.</w:t>
+        <w:t xml:space="preserve">In </w:t>
+      </w:r>
+      <w:proofErr w:type="spellStart"/>
+      <w:r>
+        <w:rPr>
+          <w:rFonts w:ascii="Times New Roman" w:hAnsi="Times New Roman" w:cs="Times New Roman"/>
+          <w:sz w:val="24"/>
+          <w:szCs w:val="24"/>
+        </w:rPr>
+        <w:t>firestore</w:t>
+      </w:r>
+      <w:proofErr w:type="spellEnd"/>
+      <w:r>
+        <w:rPr>
+          <w:rFonts w:ascii="Times New Roman" w:hAnsi="Times New Roman" w:cs="Times New Roman"/>
+          <w:sz w:val="24"/>
+          <w:szCs w:val="24"/>
+        </w:rPr>
+        <w:t>, user details will store as follows.</w:t>
       </w:r>
     </w:p>
     <w:p>
@@ -11894,8 +12682,8 @@
         <w:lastRenderedPageBreak/>
         <w:drawing>
           <wp:inline distT="0" distB="0" distL="0" distR="0" wp14:anchorId="58DD4373" wp14:editId="3B717456">
-            <wp:extent cx="2724150" cy="4476750"/>
-            <wp:effectExtent l="0" t="0" r="0" b="0"/>
+            <wp:extent cx="2628900" cy="4371975"/>
+            <wp:effectExtent l="0" t="0" r="0" b="9525"/>
             <wp:docPr id="103" name="Picture 103"/>
             <wp:cNvGraphicFramePr>
               <a:graphicFrameLocks xmlns:a="http://schemas.openxmlformats.org/drawingml/2006/main" noChangeAspect="1"/>
@@ -11907,20 +12695,27 @@
                     <pic:cNvPr id="1" name=""/>
                     <pic:cNvPicPr/>
                   </pic:nvPicPr>
-                  <pic:blipFill>
+                  <pic:blipFill rotWithShape="1">
                     <a:blip r:embed="rId41"/>
-                    <a:stretch>
-                      <a:fillRect/>
-                    </a:stretch>
+                    <a:srcRect l="1398" t="2340" r="2098"/>
+                    <a:stretch/>
                   </pic:blipFill>
-                  <pic:spPr>
+                  <pic:spPr bwMode="auto">
                     <a:xfrm>
                       <a:off x="0" y="0"/>
-                      <a:ext cx="2724150" cy="4476750"/>
+                      <a:ext cx="2628900" cy="4371975"/>
                     </a:xfrm>
                     <a:prstGeom prst="rect">
                       <a:avLst/>
                     </a:prstGeom>
+                    <a:ln>
+                      <a:noFill/>
+                    </a:ln>
+                    <a:extLst>
+                      <a:ext uri="{53640926-AAD7-44D8-BBD7-CCE9431645EC}">
+                        <a14:shadowObscured xmlns:a14="http://schemas.microsoft.com/office/drawing/2010/main"/>
+                      </a:ext>
+                    </a:extLst>
                   </pic:spPr>
                 </pic:pic>
               </a:graphicData>
@@ -12175,8 +12970,8 @@
         </w:rPr>
         <w:drawing>
           <wp:inline distT="0" distB="0" distL="0" distR="0">
-            <wp:extent cx="3057525" cy="5114925"/>
-            <wp:effectExtent l="0" t="0" r="9525" b="9525"/>
+            <wp:extent cx="2876550" cy="4991100"/>
+            <wp:effectExtent l="0" t="0" r="0" b="0"/>
             <wp:docPr id="112" name="Picture 112" descr="https://lh5.googleusercontent.com/i2mIM7Tu7-kN8mTRIPKaQp7M6TGCfZ4eRyWnwcxYo04F9sLoQgFaflIagZiNnxiTDMx495X1cFauIK7gZx1XnTwk1OPAygIs6DlTp2ZTIA-4X0wDL6eJGzvxOCQBht7wo56sNyzfDA_n3v8oeQ"/>
             <wp:cNvGraphicFramePr>
               <a:graphicFrameLocks xmlns:a="http://schemas.openxmlformats.org/drawingml/2006/main" noChangeAspect="1"/>
@@ -12190,7 +12985,7 @@
                       <a:picLocks noChangeAspect="1" noChangeArrowheads="1"/>
                     </pic:cNvPicPr>
                   </pic:nvPicPr>
-                  <pic:blipFill>
+                  <pic:blipFill rotWithShape="1">
                     <a:blip r:embed="rId44">
                       <a:extLst>
                         <a:ext uri="{28A0092B-C50C-407E-A947-70E740481C1C}">
@@ -12198,15 +12993,13 @@
                         </a:ext>
                       </a:extLst>
                     </a:blip>
-                    <a:srcRect/>
-                    <a:stretch>
-                      <a:fillRect/>
-                    </a:stretch>
+                    <a:srcRect l="2493" t="559" r="3426" b="1862"/>
+                    <a:stretch/>
                   </pic:blipFill>
                   <pic:spPr bwMode="auto">
                     <a:xfrm>
                       <a:off x="0" y="0"/>
-                      <a:ext cx="3057525" cy="5114925"/>
+                      <a:ext cx="2876550" cy="4991100"/>
                     </a:xfrm>
                     <a:prstGeom prst="rect">
                       <a:avLst/>
@@ -12215,6 +13008,11 @@
                     <a:ln>
                       <a:noFill/>
                     </a:ln>
+                    <a:extLst>
+                      <a:ext uri="{53640926-AAD7-44D8-BBD7-CCE9431645EC}">
+                        <a14:shadowObscured xmlns:a14="http://schemas.microsoft.com/office/drawing/2010/main"/>
+                      </a:ext>
+                    </a:extLst>
                   </pic:spPr>
                 </pic:pic>
               </a:graphicData>
@@ -12915,19 +13713,11 @@
         <w:spacing w:line="240" w:lineRule="auto"/>
         <w:rPr>
           <w:rFonts w:ascii="Times New Roman" w:eastAsia="Times New Roman" w:hAnsi="Times New Roman" w:cs="Times New Roman"/>
-          <w:sz w:val="24"/>
-          <w:szCs w:val="24"/>
-          <w:lang w:val="en-US"/>
-        </w:rPr>
-      </w:pPr>
-    </w:p>
-    <w:p>
-      <w:pPr>
-        <w:spacing w:line="240" w:lineRule="auto"/>
-        <w:rPr>
-          <w:rFonts w:ascii="Times New Roman" w:eastAsia="Times New Roman" w:hAnsi="Times New Roman" w:cs="Times New Roman"/>
-          <w:sz w:val="24"/>
-          <w:szCs w:val="24"/>
+          <w:noProof/>
+          <w:color w:val="000000"/>
+          <w:sz w:val="24"/>
+          <w:szCs w:val="24"/>
+          <w:bdr w:val="none" w:sz="0" w:space="0" w:color="auto" w:frame="1"/>
           <w:lang w:val="en-US"/>
         </w:rPr>
       </w:pPr>
@@ -12943,9 +13733,17 @@
         </w:rPr>
         <w:lastRenderedPageBreak/>
         <w:drawing>
-          <wp:inline distT="0" distB="0" distL="0" distR="0">
+          <wp:anchor distT="0" distB="0" distL="114300" distR="114300" simplePos="0" relativeHeight="251658240" behindDoc="0" locked="0" layoutInCell="1" allowOverlap="1">
+            <wp:simplePos x="914400" y="914400"/>
+            <wp:positionH relativeFrom="column">
+              <wp:align>left</wp:align>
+            </wp:positionH>
+            <wp:positionV relativeFrom="paragraph">
+              <wp:align>top</wp:align>
+            </wp:positionV>
             <wp:extent cx="5943600" cy="3124200"/>
             <wp:effectExtent l="0" t="0" r="0" b="0"/>
+            <wp:wrapSquare wrapText="bothSides"/>
             <wp:docPr id="29" name="Picture 29" descr="https://lh3.googleusercontent.com/z05iqmOHoYuD5IxhlYI7MCx1p7HGyJuQHP_Zc4T7rlugFlM2ST4LaA2xvvkh2jIP2uDZiu_QXcR5GkILPEfztgDGXbxpUbf4tWctiJ5n3Q_1426PhL27HmNRYoMooFmKtakC-CTqoDAL32sM0Q"/>
             <wp:cNvGraphicFramePr>
               <a:graphicFrameLocks xmlns:a="http://schemas.openxmlformats.org/drawingml/2006/main" noChangeAspect="1"/>
@@ -12988,7 +13786,7 @@
                 </pic:pic>
               </a:graphicData>
             </a:graphic>
-          </wp:inline>
+          </wp:anchor>
         </w:drawing>
       </w:r>
     </w:p>
@@ -13002,6 +13800,8 @@
           <w:lang w:val="en-US"/>
         </w:rPr>
       </w:pPr>
+      <w:bookmarkStart w:id="15" w:name="_GoBack"/>
+      <w:bookmarkEnd w:id="15"/>
       <w:r>
         <w:rPr>
           <w:rFonts w:ascii="Times New Roman" w:eastAsia="Times New Roman" w:hAnsi="Times New Roman" w:cs="Times New Roman"/>
@@ -13015,8 +13815,8 @@
         <w:lastRenderedPageBreak/>
         <w:drawing>
           <wp:inline distT="0" distB="0" distL="0" distR="0">
-            <wp:extent cx="2981325" cy="5467350"/>
-            <wp:effectExtent l="0" t="0" r="9525" b="0"/>
+            <wp:extent cx="2914650" cy="5076825"/>
+            <wp:effectExtent l="0" t="0" r="0" b="9525"/>
             <wp:docPr id="28" name="Picture 28" descr="https://lh4.googleusercontent.com/Y6mUkk9QGWIu-wc155YYRwNMyKnMu7R1Ypc4FYUiWyspeVZ1SZ68as4TCl4gV9Bm0NzJL1m-Nq52LWqFDxARn61U_3tfg1DC24ibo3DSir2jJZ8AvkRFLvxlUj1Gu3m_S3SjVyxcQ6UPkzY-Uw"/>
             <wp:cNvGraphicFramePr>
               <a:graphicFrameLocks xmlns:a="http://schemas.openxmlformats.org/drawingml/2006/main" noChangeAspect="1"/>
@@ -13030,7 +13830,7 @@
                       <a:picLocks noChangeAspect="1" noChangeArrowheads="1"/>
                     </pic:cNvPicPr>
                   </pic:nvPicPr>
-                  <pic:blipFill>
+                  <pic:blipFill rotWithShape="1">
                     <a:blip r:embed="rId55">
                       <a:extLst>
                         <a:ext uri="{28A0092B-C50C-407E-A947-70E740481C1C}">
@@ -13038,15 +13838,13 @@
                         </a:ext>
                       </a:extLst>
                     </a:blip>
-                    <a:srcRect/>
-                    <a:stretch>
-                      <a:fillRect/>
-                    </a:stretch>
+                    <a:srcRect t="4355" r="2237" b="2788"/>
+                    <a:stretch/>
                   </pic:blipFill>
                   <pic:spPr bwMode="auto">
                     <a:xfrm>
                       <a:off x="0" y="0"/>
-                      <a:ext cx="2981325" cy="5467350"/>
+                      <a:ext cx="2914650" cy="5076825"/>
                     </a:xfrm>
                     <a:prstGeom prst="rect">
                       <a:avLst/>
@@ -13055,6 +13853,11 @@
                     <a:ln>
                       <a:noFill/>
                     </a:ln>
+                    <a:extLst>
+                      <a:ext uri="{53640926-AAD7-44D8-BBD7-CCE9431645EC}">
+                        <a14:shadowObscured xmlns:a14="http://schemas.microsoft.com/office/drawing/2010/main"/>
+                      </a:ext>
+                    </a:extLst>
                   </pic:spPr>
                 </pic:pic>
               </a:graphicData>
@@ -13065,6 +13868,7 @@
     </w:p>
     <w:p>
       <w:pPr>
+        <w:spacing w:line="240" w:lineRule="auto"/>
         <w:rPr>
           <w:rFonts w:ascii="Times New Roman" w:hAnsi="Times New Roman" w:cs="Times New Roman"/>
           <w:sz w:val="24"/>
@@ -13272,7 +14076,7 @@
       <w:rPr>
         <w:noProof/>
       </w:rPr>
-      <w:t>19</w:t>
+      <w:t>41</w:t>
     </w:r>
     <w:r>
       <w:fldChar w:fldCharType="end"/>
@@ -15268,7 +16072,7 @@
 </file>
 
 <file path=customXml/itemProps1.xml><?xml version="1.0" encoding="utf-8"?>
-<ds:datastoreItem xmlns:ds="http://schemas.openxmlformats.org/officeDocument/2006/customXml" ds:itemID="{F606A698-DAF1-4C4A-B632-3225A58B6378}">
+<ds:datastoreItem xmlns:ds="http://schemas.openxmlformats.org/officeDocument/2006/customXml" ds:itemID="{B7AC9153-BD96-4C07-A294-CB49538DE7D8}">
   <ds:schemaRefs>
     <ds:schemaRef ds:uri="http://schemas.openxmlformats.org/officeDocument/2006/bibliography"/>
   </ds:schemaRefs>

</xml_diff>